<commit_message>
Adds review to Bericht
</commit_message>
<xml_diff>
--- a/doc/Bericht.docx
+++ b/doc/Bericht.docx
@@ -50,6 +50,7 @@
         </w:placeholder>
         <w:text/>
       </w:sdtPr>
+      <w:sdtEndPr/>
       <w:sdtContent>
         <w:p>
           <w:pPr>
@@ -64,8 +65,17 @@
               <w:b/>
               <w:sz w:val="72"/>
             </w:rPr>
-            <w:t>Bericht Workshop (wodss</w:t>
+            <w:t>Bericht Workshop (</w:t>
           </w:r>
+          <w:proofErr w:type="spellStart"/>
+          <w:r>
+            <w:rPr>
+              <w:b/>
+              <w:sz w:val="72"/>
+            </w:rPr>
+            <w:t>wodss</w:t>
+          </w:r>
+          <w:proofErr w:type="spellEnd"/>
           <w:r>
             <w:rPr>
               <w:b/>
@@ -86,6 +96,9 @@
         <w:spacing w:after="60"/>
       </w:pPr>
       <w:r>
+        <w:rPr>
+          <w:noProof/>
+        </w:rPr>
         <w:drawing>
           <wp:inline distT="0" distB="0" distL="0" distR="0" wp14:anchorId="06D89902" wp14:editId="3E7297E6">
             <wp:extent cx="6156284" cy="3591763"/>
@@ -163,27 +176,79 @@
           <w:tab w:val="center" w:pos="4677"/>
         </w:tabs>
         <w:spacing w:after="60"/>
-      </w:pPr>
+        <w:rPr>
+          <w:lang w:val="en-US"/>
+        </w:rPr>
+      </w:pPr>
+      <w:proofErr w:type="spellStart"/>
       <w:r>
         <w:rPr>
           <w:b/>
+          <w:lang w:val="en-US"/>
         </w:rPr>
         <w:t>Projektname</w:t>
       </w:r>
+      <w:proofErr w:type="spellEnd"/>
       <w:r>
         <w:rPr>
           <w:b/>
+          <w:lang w:val="en-US"/>
         </w:rPr>
         <w:t>:</w:t>
       </w:r>
       <w:r>
+        <w:rPr>
+          <w:lang w:val="en-US"/>
+        </w:rPr>
         <w:tab/>
       </w:r>
       <w:r>
+        <w:rPr>
+          <w:lang w:val="en-US"/>
+        </w:rPr>
         <w:tab/>
       </w:r>
-      <w:r>
-        <w:t>PlantQ (Planungstool Workshop wodss)</w:t>
+      <w:proofErr w:type="spellStart"/>
+      <w:r>
+        <w:rPr>
+          <w:lang w:val="en-US"/>
+        </w:rPr>
+        <w:t>PlantQ</w:t>
+      </w:r>
+      <w:proofErr w:type="spellEnd"/>
+      <w:r>
+        <w:rPr>
+          <w:lang w:val="en-US"/>
+        </w:rPr>
+        <w:t xml:space="preserve"> (</w:t>
+      </w:r>
+      <w:proofErr w:type="spellStart"/>
+      <w:r>
+        <w:rPr>
+          <w:lang w:val="en-US"/>
+        </w:rPr>
+        <w:t>Planungstool</w:t>
+      </w:r>
+      <w:proofErr w:type="spellEnd"/>
+      <w:r>
+        <w:rPr>
+          <w:lang w:val="en-US"/>
+        </w:rPr>
+        <w:t xml:space="preserve"> Workshop </w:t>
+      </w:r>
+      <w:proofErr w:type="spellStart"/>
+      <w:r>
+        <w:rPr>
+          <w:lang w:val="en-US"/>
+        </w:rPr>
+        <w:t>wodss</w:t>
+      </w:r>
+      <w:proofErr w:type="spellEnd"/>
+      <w:r>
+        <w:rPr>
+          <w:lang w:val="en-US"/>
+        </w:rPr>
+        <w:t>)</w:t>
       </w:r>
     </w:p>
     <w:p>
@@ -218,7 +283,15 @@
         <w:tab/>
       </w:r>
       <w:r>
-        <w:t>Thibault Gagnaux, Philipp Lüthi und Simon Wächter</w:t>
+        <w:t xml:space="preserve">Thibault </w:t>
+      </w:r>
+      <w:proofErr w:type="spellStart"/>
+      <w:r>
+        <w:t>Gagnaux</w:t>
+      </w:r>
+      <w:proofErr w:type="spellEnd"/>
+      <w:r>
+        <w:t>, Philipp Lüthi und Simon Wächter</w:t>
       </w:r>
     </w:p>
     <w:p>
@@ -297,8 +370,6 @@
             <w:t>Inhaltsverzeichnis</w:t>
           </w:r>
         </w:p>
-        <w:bookmarkStart w:id="0" w:name="_GoBack"/>
-        <w:bookmarkEnd w:id="0"/>
         <w:p>
           <w:pPr>
             <w:pStyle w:val="TOC1"/>
@@ -1177,16 +1248,29 @@
       <w:pPr>
         <w:pStyle w:val="Heading1"/>
       </w:pPr>
-      <w:bookmarkStart w:id="1" w:name="_Toc7214326"/>
+      <w:bookmarkStart w:id="0" w:name="_Toc7214326"/>
       <w:r>
         <w:lastRenderedPageBreak/>
         <w:t>Vorüberlegungen</w:t>
       </w:r>
-      <w:bookmarkEnd w:id="1"/>
-    </w:p>
-    <w:p>
-      <w:r>
-        <w:t xml:space="preserve">Nach der Vorstellung der Aufgabenstellung in der ersten Woche haben wir uns entschlossen, je eine fremde Technologie im Frontend als auch </w:t>
+      <w:bookmarkEnd w:id="0"/>
+    </w:p>
+    <w:p>
+      <w:r>
+        <w:t xml:space="preserve">Nach der Vorstellung der Aufgabenstellung in der ersten Woche haben wir uns entschlossen, je eine </w:t>
+      </w:r>
+      <w:ins w:id="1" w:author="Thibault Gagnaux" w:date="2019-04-27T21:48:00Z">
+        <w:r>
+          <w:t>uns noch unbekannte</w:t>
+        </w:r>
+      </w:ins>
+      <w:del w:id="2" w:author="Thibault Gagnaux" w:date="2019-04-27T21:48:00Z">
+        <w:r>
+          <w:delText>fremde</w:delText>
+        </w:r>
+      </w:del>
+      <w:r>
+        <w:t xml:space="preserve"> Technologie im Frontend als auch </w:t>
       </w:r>
       <w:proofErr w:type="gramStart"/>
       <w:r>
@@ -1212,8 +1296,44 @@
         <w:rPr>
           <w:lang w:val="de-CH"/>
         </w:rPr>
-        <w:t>Im Backend hat sich sehr schnell jOOQ als Kandidat herausgestellt. Diese Library, entwickelt durch Lukas Eder aus St. Gallen, betreibt unter anderem ein Reverse Engineering einer SQL Datenbank zur Buildzeit und ermöglicht so typensichere SQL Abfragen auf Basis von JDBC</w:t>
-      </w:r>
+        <w:t xml:space="preserve">Im Backend hat sich sehr schnell </w:t>
+      </w:r>
+      <w:proofErr w:type="spellStart"/>
+      <w:r>
+        <w:rPr>
+          <w:lang w:val="de-CH"/>
+        </w:rPr>
+        <w:t>jOOQ</w:t>
+      </w:r>
+      <w:proofErr w:type="spellEnd"/>
+      <w:r>
+        <w:rPr>
+          <w:lang w:val="de-CH"/>
+        </w:rPr>
+        <w:t xml:space="preserve"> als Kandidat herausgestellt. Diese Library, entwickelt durch Lukas Eder aus St. Gallen, betreibt unter anderem ein Reverse Engineering einer SQL Datenbank zur </w:t>
+      </w:r>
+      <w:proofErr w:type="spellStart"/>
+      <w:r>
+        <w:rPr>
+          <w:lang w:val="de-CH"/>
+        </w:rPr>
+        <w:t>Buildzeit</w:t>
+      </w:r>
+      <w:proofErr w:type="spellEnd"/>
+      <w:r>
+        <w:rPr>
+          <w:lang w:val="de-CH"/>
+        </w:rPr>
+        <w:t xml:space="preserve"> und ermöglicht so typensichere SQL Abfragen auf Basis von JDBC</w:t>
+      </w:r>
+      <w:ins w:id="3" w:author="Thibault Gagnaux" w:date="2019-04-27T21:49:00Z">
+        <w:r>
+          <w:rPr>
+            <w:lang w:val="de-CH"/>
+          </w:rPr>
+          <w:t>.</w:t>
+        </w:r>
+      </w:ins>
     </w:p>
     <w:p>
       <w:pPr>
@@ -1230,20 +1350,302 @@
         <w:rPr>
           <w:lang w:val="de-CH"/>
         </w:rPr>
-        <w:t xml:space="preserve">Im Frontend haben wir etwas länger diskutiert und haben uns dann auf Preact geeinigt. React als solches ist uns bekannt, aber verhältnismässig schwergewichtig. Zudem </w:t>
-      </w:r>
-      <w:r>
-        <w:rPr>
-          <w:lang w:val="de-CH"/>
-        </w:rPr>
-        <w:t>litt</w:t>
-      </w:r>
-      <w:r>
-        <w:rPr>
-          <w:lang w:val="de-CH"/>
-        </w:rPr>
-        <w:t xml:space="preserve"> es längere Zeit unter Lizenzproblem, welche aber inzwischen behoben sind</w:t>
-      </w:r>
+        <w:t>Im Frontend haben wir etwas länger diskutiert</w:t>
+      </w:r>
+      <w:ins w:id="4" w:author="Thibault Gagnaux" w:date="2019-04-27T22:01:00Z">
+        <w:r>
+          <w:rPr>
+            <w:lang w:val="de-CH"/>
+          </w:rPr>
+          <w:t xml:space="preserve">: </w:t>
+        </w:r>
+        <w:proofErr w:type="spellStart"/>
+        <w:r>
+          <w:rPr>
+            <w:lang w:val="de-CH"/>
+          </w:rPr>
+          <w:t>React</w:t>
+        </w:r>
+        <w:proofErr w:type="spellEnd"/>
+        <w:r>
+          <w:rPr>
+            <w:lang w:val="de-CH"/>
+          </w:rPr>
+          <w:t xml:space="preserve"> als solches ist uns bekannt aber verhältnismässig schwergewichtig</w:t>
+        </w:r>
+        <w:r>
+          <w:rPr>
+            <w:lang w:val="de-CH"/>
+          </w:rPr>
+          <w:t>.</w:t>
+        </w:r>
+      </w:ins>
+      <w:ins w:id="5" w:author="Thibault Gagnaux" w:date="2019-04-27T22:02:00Z">
+        <w:r>
+          <w:rPr>
+            <w:lang w:val="de-CH"/>
+          </w:rPr>
+          <w:t xml:space="preserve"> </w:t>
+        </w:r>
+        <w:r>
+          <w:rPr>
+            <w:lang w:val="de-CH"/>
+          </w:rPr>
+          <w:t>Zudem litt es längere Zeit unter Lizenzproblem</w:t>
+        </w:r>
+        <w:r>
+          <w:rPr>
+            <w:lang w:val="de-CH"/>
+          </w:rPr>
+          <w:t>en</w:t>
+        </w:r>
+        <w:r>
+          <w:rPr>
+            <w:lang w:val="de-CH"/>
+          </w:rPr>
+          <w:t>, welche aber inzwischen behoben</w:t>
+        </w:r>
+        <w:r>
+          <w:rPr>
+            <w:lang w:val="de-CH"/>
+          </w:rPr>
+          <w:t xml:space="preserve"> worden sind. </w:t>
+        </w:r>
+        <w:proofErr w:type="spellStart"/>
+        <w:r>
+          <w:rPr>
+            <w:lang w:val="de-CH"/>
+          </w:rPr>
+          <w:t>Preact</w:t>
+        </w:r>
+        <w:proofErr w:type="spellEnd"/>
+        <w:r>
+          <w:rPr>
+            <w:lang w:val="de-CH"/>
+          </w:rPr>
+          <w:t xml:space="preserve"> preist sich dagegen als leichtgewichtige Alternative zu </w:t>
+        </w:r>
+        <w:proofErr w:type="spellStart"/>
+        <w:r>
+          <w:rPr>
+            <w:lang w:val="de-CH"/>
+          </w:rPr>
+          <w:t>React</w:t>
+        </w:r>
+        <w:proofErr w:type="spellEnd"/>
+        <w:r>
+          <w:rPr>
+            <w:lang w:val="de-CH"/>
+          </w:rPr>
+          <w:t xml:space="preserve"> an und schien deshalb zu </w:t>
+        </w:r>
+        <w:proofErr w:type="spellStart"/>
+        <w:r>
+          <w:rPr>
+            <w:lang w:val="de-CH"/>
+          </w:rPr>
+          <w:t>passsen</w:t>
+        </w:r>
+        <w:proofErr w:type="spellEnd"/>
+        <w:r>
+          <w:rPr>
+            <w:lang w:val="de-CH"/>
+          </w:rPr>
+          <w:t>.</w:t>
+        </w:r>
+      </w:ins>
+      <w:ins w:id="6" w:author="Thibault Gagnaux" w:date="2019-04-27T22:03:00Z">
+        <w:r>
+          <w:rPr>
+            <w:lang w:val="de-CH"/>
+          </w:rPr>
+          <w:t xml:space="preserve"> Schlussendlich haben wir uns</w:t>
+        </w:r>
+      </w:ins>
+      <w:del w:id="7" w:author="Thibault Gagnaux" w:date="2019-04-27T22:01:00Z">
+        <w:r>
+          <w:rPr>
+            <w:lang w:val="de-CH"/>
+          </w:rPr>
+          <w:delText xml:space="preserve"> </w:delText>
+        </w:r>
+      </w:del>
+      <w:ins w:id="8" w:author="Thibault Gagnaux" w:date="2019-04-27T22:03:00Z">
+        <w:r>
+          <w:rPr>
+            <w:lang w:val="de-CH"/>
+          </w:rPr>
+          <w:t xml:space="preserve"> </w:t>
+        </w:r>
+      </w:ins>
+      <w:del w:id="9" w:author="Thibault Gagnaux" w:date="2019-04-27T22:03:00Z">
+        <w:r>
+          <w:rPr>
+            <w:lang w:val="de-CH"/>
+          </w:rPr>
+          <w:delText>und haben uns</w:delText>
+        </w:r>
+      </w:del>
+      <w:del w:id="10" w:author="Thibault Gagnaux" w:date="2019-04-27T21:50:00Z">
+        <w:r>
+          <w:rPr>
+            <w:lang w:val="de-CH"/>
+          </w:rPr>
+          <w:delText xml:space="preserve"> dann</w:delText>
+        </w:r>
+      </w:del>
+      <w:del w:id="11" w:author="Thibault Gagnaux" w:date="2019-04-27T22:03:00Z">
+        <w:r>
+          <w:rPr>
+            <w:lang w:val="de-CH"/>
+          </w:rPr>
+          <w:delText xml:space="preserve"> </w:delText>
+        </w:r>
+      </w:del>
+      <w:r>
+        <w:rPr>
+          <w:lang w:val="de-CH"/>
+        </w:rPr>
+        <w:t xml:space="preserve">auf </w:t>
+      </w:r>
+      <w:proofErr w:type="spellStart"/>
+      <w:r>
+        <w:rPr>
+          <w:lang w:val="de-CH"/>
+        </w:rPr>
+        <w:t>Preact</w:t>
+      </w:r>
+      <w:proofErr w:type="spellEnd"/>
+      <w:r>
+        <w:rPr>
+          <w:lang w:val="de-CH"/>
+        </w:rPr>
+        <w:t xml:space="preserve"> geeinigt</w:t>
+      </w:r>
+      <w:ins w:id="12" w:author="Thibault Gagnaux" w:date="2019-04-27T21:51:00Z">
+        <w:r>
+          <w:rPr>
+            <w:lang w:val="de-CH"/>
+          </w:rPr>
+          <w:t>, da uns die Dozenten von den Vortei</w:t>
+        </w:r>
+      </w:ins>
+      <w:ins w:id="13" w:author="Thibault Gagnaux" w:date="2019-04-27T21:52:00Z">
+        <w:r>
+          <w:rPr>
+            <w:lang w:val="de-CH"/>
+          </w:rPr>
+          <w:t xml:space="preserve">len etwas </w:t>
+        </w:r>
+      </w:ins>
+      <w:ins w:id="14" w:author="Thibault Gagnaux" w:date="2019-04-27T21:53:00Z">
+        <w:r>
+          <w:rPr>
+            <w:lang w:val="de-CH"/>
+          </w:rPr>
+          <w:t>N</w:t>
+        </w:r>
+      </w:ins>
+      <w:ins w:id="15" w:author="Thibault Gagnaux" w:date="2019-04-27T21:52:00Z">
+        <w:r>
+          <w:rPr>
+            <w:lang w:val="de-CH"/>
+          </w:rPr>
+          <w:t>eues auszuprobieren überzeugen konnten.</w:t>
+        </w:r>
+      </w:ins>
+      <w:ins w:id="16" w:author="Thibault Gagnaux" w:date="2019-04-27T21:54:00Z">
+        <w:r>
+          <w:rPr>
+            <w:lang w:val="de-CH"/>
+          </w:rPr>
+          <w:t xml:space="preserve"> </w:t>
+        </w:r>
+      </w:ins>
+      <w:del w:id="17" w:author="Thibault Gagnaux" w:date="2019-04-27T21:51:00Z">
+        <w:r>
+          <w:rPr>
+            <w:lang w:val="de-CH"/>
+          </w:rPr>
+          <w:delText>.</w:delText>
+        </w:r>
+      </w:del>
+      <w:del w:id="18" w:author="Thibault Gagnaux" w:date="2019-04-27T21:52:00Z">
+        <w:r>
+          <w:rPr>
+            <w:lang w:val="de-CH"/>
+          </w:rPr>
+          <w:delText xml:space="preserve"> </w:delText>
+        </w:r>
+      </w:del>
+      <w:del w:id="19" w:author="Thibault Gagnaux" w:date="2019-04-27T22:01:00Z">
+        <w:r>
+          <w:rPr>
+            <w:lang w:val="de-CH"/>
+          </w:rPr>
+          <w:delText>React als solches ist uns bekannt</w:delText>
+        </w:r>
+      </w:del>
+      <w:del w:id="20" w:author="Thibault Gagnaux" w:date="2019-04-27T21:50:00Z">
+        <w:r>
+          <w:rPr>
+            <w:lang w:val="de-CH"/>
+          </w:rPr>
+          <w:delText>,</w:delText>
+        </w:r>
+      </w:del>
+      <w:del w:id="21" w:author="Thibault Gagnaux" w:date="2019-04-27T22:01:00Z">
+        <w:r>
+          <w:rPr>
+            <w:lang w:val="de-CH"/>
+          </w:rPr>
+          <w:delText xml:space="preserve"> aber verhältnismässig schwergewichtig</w:delText>
+        </w:r>
+      </w:del>
+      <w:del w:id="22" w:author="Thibault Gagnaux" w:date="2019-04-27T21:54:00Z">
+        <w:r>
+          <w:rPr>
+            <w:lang w:val="de-CH"/>
+          </w:rPr>
+          <w:delText>.</w:delText>
+        </w:r>
+      </w:del>
+      <w:del w:id="23" w:author="Thibault Gagnaux" w:date="2019-04-27T21:57:00Z">
+        <w:r>
+          <w:rPr>
+            <w:lang w:val="de-CH"/>
+          </w:rPr>
+          <w:delText xml:space="preserve"> </w:delText>
+        </w:r>
+      </w:del>
+      <w:del w:id="24" w:author="Thibault Gagnaux" w:date="2019-04-27T22:02:00Z">
+        <w:r>
+          <w:rPr>
+            <w:lang w:val="de-CH"/>
+          </w:rPr>
+          <w:delText xml:space="preserve">Zudem </w:delText>
+        </w:r>
+        <w:r>
+          <w:rPr>
+            <w:lang w:val="de-CH"/>
+          </w:rPr>
+          <w:delText>litt</w:delText>
+        </w:r>
+        <w:r>
+          <w:rPr>
+            <w:lang w:val="de-CH"/>
+          </w:rPr>
+          <w:delText xml:space="preserve"> es längere Zeit unter Lizenzproblem, welche aber inzwischen behoben</w:delText>
+        </w:r>
+      </w:del>
+      <w:del w:id="25" w:author="Thibault Gagnaux" w:date="2019-04-27T21:49:00Z">
+        <w:r>
+          <w:rPr>
+            <w:lang w:val="de-CH"/>
+          </w:rPr>
+          <w:delText xml:space="preserve"> sind</w:delText>
+        </w:r>
+      </w:del>
     </w:p>
     <w:p>
       <w:r>
@@ -1255,22 +1657,105 @@
       </w:r>
       <w:proofErr w:type="gramEnd"/>
       <w:r>
-        <w:t xml:space="preserve"> Spark zu verwenden, haben diesen Gedanken aber verworfen als wir erfahren haben, dass unser 4. Teammitglied sich aus dem Workshop ausgetragen hat und wir nur zu dritt sind.</w:t>
+        <w:t xml:space="preserve"> Spark zu verwenden, haben diesen Gedanken aber</w:t>
+      </w:r>
+      <w:ins w:id="26" w:author="Thibault Gagnaux" w:date="2019-04-27T22:04:00Z">
+        <w:r>
+          <w:t xml:space="preserve"> wieder</w:t>
+        </w:r>
+      </w:ins>
+      <w:r>
+        <w:t xml:space="preserve"> verworfen als wir erfahren haben, dass</w:t>
+      </w:r>
+      <w:ins w:id="27" w:author="Thibault Gagnaux" w:date="2019-04-27T22:04:00Z">
+        <w:r>
+          <w:t xml:space="preserve"> sich</w:t>
+        </w:r>
+      </w:ins>
+      <w:r>
+        <w:t xml:space="preserve"> unser</w:t>
+      </w:r>
+      <w:ins w:id="28" w:author="Thibault Gagnaux" w:date="2019-04-27T22:04:00Z">
+        <w:r>
+          <w:t xml:space="preserve"> viertes </w:t>
+        </w:r>
+      </w:ins>
+      <w:del w:id="29" w:author="Thibault Gagnaux" w:date="2019-04-27T22:04:00Z">
+        <w:r>
+          <w:delText xml:space="preserve"> 4. </w:delText>
+        </w:r>
+      </w:del>
+      <w:r>
+        <w:t>Teammitglied</w:t>
+      </w:r>
+      <w:ins w:id="30" w:author="Thibault Gagnaux" w:date="2019-04-27T22:04:00Z">
+        <w:r>
+          <w:t xml:space="preserve"> </w:t>
+        </w:r>
+      </w:ins>
+      <w:del w:id="31" w:author="Thibault Gagnaux" w:date="2019-04-27T22:04:00Z">
+        <w:r>
+          <w:delText xml:space="preserve"> sich </w:delText>
+        </w:r>
+      </w:del>
+      <w:r>
+        <w:t>aus dem Workshop ausgetragen hat und wir</w:t>
+      </w:r>
+      <w:ins w:id="32" w:author="Thibault Gagnaux" w:date="2019-04-27T22:04:00Z">
+        <w:r>
+          <w:t xml:space="preserve"> somit</w:t>
+        </w:r>
+      </w:ins>
+      <w:r>
+        <w:t xml:space="preserve"> nur</w:t>
+      </w:r>
+      <w:ins w:id="33" w:author="Thibault Gagnaux" w:date="2019-04-27T22:04:00Z">
+        <w:r>
+          <w:t xml:space="preserve"> noch</w:t>
+        </w:r>
+      </w:ins>
+      <w:r>
+        <w:t xml:space="preserve"> zu dritt sind.</w:t>
       </w:r>
     </w:p>
     <w:p>
       <w:pPr>
         <w:pStyle w:val="Heading1"/>
       </w:pPr>
-      <w:bookmarkStart w:id="2" w:name="_Toc7214327"/>
+      <w:bookmarkStart w:id="34" w:name="_Toc7214327"/>
+      <w:proofErr w:type="spellStart"/>
       <w:r>
         <w:t>Technologiestack</w:t>
       </w:r>
-      <w:bookmarkEnd w:id="2"/>
-    </w:p>
-    <w:p>
-      <w:r>
-        <w:t>Im Vergleich zu regulären Projektaufgaben musste der Technologiestack definiert werden, bevor überhaupt die Aufgabenstellung genau ausgearbeitet und via Requirements Engineering erfasst werden konnte (Das ist doch recht unüblich). Wir sind rasch bei den uns bekannten und bewährten Tools gelandet:</w:t>
+      <w:bookmarkEnd w:id="34"/>
+      <w:proofErr w:type="spellEnd"/>
+    </w:p>
+    <w:p>
+      <w:bookmarkStart w:id="35" w:name="_Hlk7295346"/>
+      <w:bookmarkStart w:id="36" w:name="OLE_LINK1"/>
+      <w:r>
+        <w:t xml:space="preserve">Im Vergleich zu regulären Projektaufgaben musste der </w:t>
+      </w:r>
+      <w:proofErr w:type="spellStart"/>
+      <w:r>
+        <w:t>Technologiestack</w:t>
+      </w:r>
+      <w:proofErr w:type="spellEnd"/>
+      <w:r>
+        <w:t xml:space="preserve"> definiert werden, bevor überhaupt die Aufgabenstellung genau ausgearbeitet und via </w:t>
+      </w:r>
+      <w:proofErr w:type="spellStart"/>
+      <w:r>
+        <w:t>Requirements</w:t>
+      </w:r>
+      <w:proofErr w:type="spellEnd"/>
+      <w:r>
+        <w:t xml:space="preserve"> Engineering erfasst werden konnte (Das ist doch recht unüblich). </w:t>
+      </w:r>
+      <w:bookmarkEnd w:id="35"/>
+      <w:bookmarkEnd w:id="36"/>
+      <w:r>
+        <w:t>Wir sind rasch bei den uns bekannten und bewährten Tools gelandet:</w:t>
       </w:r>
     </w:p>
     <w:p/>
@@ -1290,12 +1775,14 @@
           <w:lang w:val="de-CH"/>
         </w:rPr>
       </w:pPr>
+      <w:proofErr w:type="spellStart"/>
       <w:r>
         <w:rPr>
           <w:lang w:val="de-CH"/>
         </w:rPr>
         <w:t>Presentation</w:t>
       </w:r>
+      <w:proofErr w:type="spellEnd"/>
     </w:p>
     <w:p>
       <w:pPr>
@@ -1312,7 +1799,49 @@
         <w:rPr>
           <w:lang w:val="de-CH"/>
         </w:rPr>
-        <w:t>SPA Frontentapplikation auf Basis von Preact (React Klon)</w:t>
+        <w:t xml:space="preserve">SPA </w:t>
+      </w:r>
+      <w:proofErr w:type="spellStart"/>
+      <w:r>
+        <w:rPr>
+          <w:lang w:val="de-CH"/>
+        </w:rPr>
+        <w:t>Frontentapplikation</w:t>
+      </w:r>
+      <w:proofErr w:type="spellEnd"/>
+      <w:r>
+        <w:rPr>
+          <w:lang w:val="de-CH"/>
+        </w:rPr>
+        <w:t xml:space="preserve"> auf Basis von </w:t>
+      </w:r>
+      <w:proofErr w:type="spellStart"/>
+      <w:r>
+        <w:rPr>
+          <w:lang w:val="de-CH"/>
+        </w:rPr>
+        <w:t>Preact</w:t>
+      </w:r>
+      <w:proofErr w:type="spellEnd"/>
+      <w:r>
+        <w:rPr>
+          <w:lang w:val="de-CH"/>
+        </w:rPr>
+        <w:t xml:space="preserve"> (</w:t>
+      </w:r>
+      <w:proofErr w:type="spellStart"/>
+      <w:r>
+        <w:rPr>
+          <w:lang w:val="de-CH"/>
+        </w:rPr>
+        <w:t>React</w:t>
+      </w:r>
+      <w:proofErr w:type="spellEnd"/>
+      <w:r>
+        <w:rPr>
+          <w:lang w:val="de-CH"/>
+        </w:rPr>
+        <w:t xml:space="preserve"> Klon)</w:t>
       </w:r>
     </w:p>
     <w:p>
@@ -1326,11 +1855,47 @@
           <w:lang w:val="de-CH"/>
         </w:rPr>
       </w:pPr>
-      <w:r>
-        <w:rPr>
-          <w:lang w:val="de-CH"/>
-        </w:rPr>
-        <w:t xml:space="preserve">React Redux mit Thunk &amp; Log </w:t>
+      <w:proofErr w:type="spellStart"/>
+      <w:r>
+        <w:rPr>
+          <w:lang w:val="de-CH"/>
+        </w:rPr>
+        <w:t>React</w:t>
+      </w:r>
+      <w:proofErr w:type="spellEnd"/>
+      <w:r>
+        <w:rPr>
+          <w:lang w:val="de-CH"/>
+        </w:rPr>
+        <w:t xml:space="preserve"> </w:t>
+      </w:r>
+      <w:proofErr w:type="spellStart"/>
+      <w:r>
+        <w:rPr>
+          <w:lang w:val="de-CH"/>
+        </w:rPr>
+        <w:t>Redux</w:t>
+      </w:r>
+      <w:proofErr w:type="spellEnd"/>
+      <w:r>
+        <w:rPr>
+          <w:lang w:val="de-CH"/>
+        </w:rPr>
+        <w:t xml:space="preserve"> mit </w:t>
+      </w:r>
+      <w:proofErr w:type="spellStart"/>
+      <w:r>
+        <w:rPr>
+          <w:lang w:val="de-CH"/>
+        </w:rPr>
+        <w:t>Thunk</w:t>
+      </w:r>
+      <w:proofErr w:type="spellEnd"/>
+      <w:r>
+        <w:rPr>
+          <w:lang w:val="de-CH"/>
+        </w:rPr>
+        <w:t xml:space="preserve"> &amp; Log </w:t>
       </w:r>
       <w:r>
         <w:rPr>
@@ -1342,8 +1907,16 @@
         <w:rPr>
           <w:lang w:val="de-CH"/>
         </w:rPr>
-        <w:t xml:space="preserve"> für das State Management in Preact</w:t>
-      </w:r>
+        <w:t xml:space="preserve"> für das State Management in </w:t>
+      </w:r>
+      <w:proofErr w:type="spellStart"/>
+      <w:r>
+        <w:rPr>
+          <w:lang w:val="de-CH"/>
+        </w:rPr>
+        <w:t>Preact</w:t>
+      </w:r>
+      <w:proofErr w:type="spellEnd"/>
     </w:p>
     <w:p>
       <w:pPr>
@@ -1372,8 +1945,16 @@
         <w:rPr>
           <w:lang w:val="de-CH"/>
         </w:rPr>
-        <w:t xml:space="preserve"> auf Servletbasis</w:t>
-      </w:r>
+        <w:t xml:space="preserve"> auf </w:t>
+      </w:r>
+      <w:proofErr w:type="spellStart"/>
+      <w:r>
+        <w:rPr>
+          <w:lang w:val="de-CH"/>
+        </w:rPr>
+        <w:t>Servletbasis</w:t>
+      </w:r>
+      <w:proofErr w:type="spellEnd"/>
       <w:r>
         <w:rPr>
           <w:rStyle w:val="FootnoteReference"/>
@@ -1433,7 +2014,21 @@
         <w:rPr>
           <w:lang w:val="de-CH"/>
         </w:rPr>
-        <w:t>Integrierter Swagger Client zum Bedienen der API</w:t>
+        <w:t xml:space="preserve">Integrierter </w:t>
+      </w:r>
+      <w:proofErr w:type="spellStart"/>
+      <w:r>
+        <w:rPr>
+          <w:lang w:val="de-CH"/>
+        </w:rPr>
+        <w:t>Swagger</w:t>
+      </w:r>
+      <w:proofErr w:type="spellEnd"/>
+      <w:r>
+        <w:rPr>
+          <w:lang w:val="de-CH"/>
+        </w:rPr>
+        <w:t xml:space="preserve"> Client zum Bedienen der API</w:t>
       </w:r>
     </w:p>
     <w:p>
@@ -1465,11 +2060,42 @@
           <w:lang w:val="de-CH"/>
         </w:rPr>
       </w:pPr>
-      <w:r>
-        <w:rPr>
-          <w:lang w:val="de-CH"/>
-        </w:rPr>
-        <w:t>Spring Web für die Dependency Injection</w:t>
+      <w:commentRangeStart w:id="37"/>
+      <w:r>
+        <w:rPr>
+          <w:lang w:val="de-CH"/>
+        </w:rPr>
+        <w:t xml:space="preserve">Spring Web für die </w:t>
+      </w:r>
+      <w:proofErr w:type="spellStart"/>
+      <w:r>
+        <w:rPr>
+          <w:lang w:val="de-CH"/>
+        </w:rPr>
+        <w:t>Dependency</w:t>
+      </w:r>
+      <w:proofErr w:type="spellEnd"/>
+      <w:r>
+        <w:rPr>
+          <w:lang w:val="de-CH"/>
+        </w:rPr>
+        <w:t xml:space="preserve"> </w:t>
+      </w:r>
+      <w:proofErr w:type="spellStart"/>
+      <w:r>
+        <w:rPr>
+          <w:lang w:val="de-CH"/>
+        </w:rPr>
+        <w:t>Injection</w:t>
+      </w:r>
+      <w:commentRangeEnd w:id="37"/>
+      <w:proofErr w:type="spellEnd"/>
+      <w:r>
+        <w:rPr>
+          <w:rStyle w:val="CommentReference"/>
+          <w:lang w:val="de-CH"/>
+        </w:rPr>
+        <w:commentReference w:id="37"/>
       </w:r>
     </w:p>
     <w:p>
@@ -1501,12 +2127,14 @@
           <w:lang w:val="de-CH"/>
         </w:rPr>
       </w:pPr>
+      <w:proofErr w:type="spellStart"/>
       <w:r>
         <w:rPr>
           <w:lang w:val="de-CH"/>
         </w:rPr>
         <w:t>Persistence</w:t>
       </w:r>
+      <w:proofErr w:type="spellEnd"/>
     </w:p>
     <w:p>
       <w:pPr>
@@ -1523,7 +2151,35 @@
         <w:rPr>
           <w:lang w:val="de-CH"/>
         </w:rPr>
-        <w:t>Generisches CRUD Repository auf Basis von jOOQ + Möglichkeit auf eigene, komplexere Queries ausweichen zu können</w:t>
+        <w:t xml:space="preserve">Generisches CRUD Repository auf Basis von </w:t>
+      </w:r>
+      <w:proofErr w:type="spellStart"/>
+      <w:r>
+        <w:rPr>
+          <w:lang w:val="de-CH"/>
+        </w:rPr>
+        <w:t>jOOQ</w:t>
+      </w:r>
+      <w:proofErr w:type="spellEnd"/>
+      <w:r>
+        <w:rPr>
+          <w:lang w:val="de-CH"/>
+        </w:rPr>
+        <w:t xml:space="preserve"> + Möglichkeit auf eigene, komplexere </w:t>
+      </w:r>
+      <w:proofErr w:type="spellStart"/>
+      <w:r>
+        <w:rPr>
+          <w:lang w:val="de-CH"/>
+        </w:rPr>
+        <w:t>Queries</w:t>
+      </w:r>
+      <w:proofErr w:type="spellEnd"/>
+      <w:r>
+        <w:rPr>
+          <w:lang w:val="de-CH"/>
+        </w:rPr>
+        <w:t xml:space="preserve"> ausweichen zu können</w:t>
       </w:r>
     </w:p>
     <w:p>
@@ -1534,15 +2190,51 @@
           <w:numId w:val="4"/>
         </w:numPr>
         <w:rPr>
-          <w:lang w:val="de-CH"/>
-        </w:rPr>
-      </w:pPr>
-      <w:r>
-        <w:rPr>
-          <w:lang w:val="de-CH"/>
-        </w:rPr>
-        <w:t>Mapping der jOOQ Records zu DTO via MapStruct</w:t>
-      </w:r>
+          <w:lang w:val="en-US"/>
+        </w:rPr>
+      </w:pPr>
+      <w:r>
+        <w:rPr>
+          <w:lang w:val="en-US"/>
+        </w:rPr>
+        <w:t xml:space="preserve">Mapping der </w:t>
+      </w:r>
+      <w:proofErr w:type="spellStart"/>
+      <w:r>
+        <w:rPr>
+          <w:lang w:val="en-US"/>
+        </w:rPr>
+        <w:t>jOOQ</w:t>
+      </w:r>
+      <w:proofErr w:type="spellEnd"/>
+      <w:r>
+        <w:rPr>
+          <w:lang w:val="en-US"/>
+        </w:rPr>
+        <w:t xml:space="preserve"> Records </w:t>
+      </w:r>
+      <w:proofErr w:type="spellStart"/>
+      <w:r>
+        <w:rPr>
+          <w:lang w:val="en-US"/>
+        </w:rPr>
+        <w:t>zu</w:t>
+      </w:r>
+      <w:proofErr w:type="spellEnd"/>
+      <w:r>
+        <w:rPr>
+          <w:lang w:val="en-US"/>
+        </w:rPr>
+        <w:t xml:space="preserve"> DTO via </w:t>
+      </w:r>
+      <w:proofErr w:type="spellStart"/>
+      <w:r>
+        <w:rPr>
+          <w:lang w:val="en-US"/>
+        </w:rPr>
+        <w:t>MapStruct</w:t>
+      </w:r>
+      <w:proofErr w:type="spellEnd"/>
     </w:p>
     <w:p>
       <w:pPr>
@@ -1559,8 +2251,16 @@
         <w:rPr>
           <w:lang w:val="de-CH"/>
         </w:rPr>
-        <w:t>Datenbankmigration via Flyway</w:t>
-      </w:r>
+        <w:t xml:space="preserve">Datenbankmigration via </w:t>
+      </w:r>
+      <w:proofErr w:type="spellStart"/>
+      <w:r>
+        <w:rPr>
+          <w:lang w:val="de-CH"/>
+        </w:rPr>
+        <w:t>Flyway</w:t>
+      </w:r>
+      <w:proofErr w:type="spellEnd"/>
     </w:p>
     <w:p>
       <w:pPr>
@@ -1573,11 +2273,33 @@
           <w:lang w:val="de-CH"/>
         </w:rPr>
       </w:pPr>
-      <w:r>
-        <w:rPr>
-          <w:lang w:val="de-CH"/>
-        </w:rPr>
-        <w:t>PostgreSQL 11 als Datenbankserver (Gehostet durch Heroku)</w:t>
+      <w:proofErr w:type="spellStart"/>
+      <w:r>
+        <w:rPr>
+          <w:lang w:val="de-CH"/>
+        </w:rPr>
+        <w:t>PostgreSQL</w:t>
+      </w:r>
+      <w:proofErr w:type="spellEnd"/>
+      <w:r>
+        <w:rPr>
+          <w:lang w:val="de-CH"/>
+        </w:rPr>
+        <w:t xml:space="preserve"> 11 als Datenbankserver (Gehostet durch </w:t>
+      </w:r>
+      <w:proofErr w:type="spellStart"/>
+      <w:r>
+        <w:rPr>
+          <w:lang w:val="de-CH"/>
+        </w:rPr>
+        <w:t>Heroku</w:t>
+      </w:r>
+      <w:proofErr w:type="spellEnd"/>
+      <w:r>
+        <w:rPr>
+          <w:lang w:val="de-CH"/>
+        </w:rPr>
+        <w:t>)</w:t>
       </w:r>
     </w:p>
     <w:p>
@@ -1590,9 +2312,14 @@
       </w:r>
     </w:p>
     <w:p>
+      <w:proofErr w:type="spellStart"/>
       <w:r>
         <w:lastRenderedPageBreak/>
-        <w:t>Tooling:</w:t>
+        <w:t>Tooling</w:t>
+      </w:r>
+      <w:proofErr w:type="spellEnd"/>
+      <w:r>
+        <w:t>:</w:t>
       </w:r>
     </w:p>
     <w:p>
@@ -1606,19 +2333,49 @@
           <w:lang w:val="de-CH"/>
         </w:rPr>
       </w:pPr>
+      <w:proofErr w:type="spellStart"/>
       <w:r>
         <w:rPr>
           <w:lang w:val="de-CH"/>
         </w:rPr>
         <w:t>Sourcecodeverwaltung</w:t>
       </w:r>
-      <w:r>
-        <w:rPr>
-          <w:lang w:val="de-CH"/>
-        </w:rPr>
-        <w:t xml:space="preserve">: Git mit Repository auf GitHub: </w:t>
-      </w:r>
-      <w:hyperlink r:id="rId9" w:history="1">
+      <w:proofErr w:type="spellEnd"/>
+      <w:r>
+        <w:rPr>
+          <w:lang w:val="de-CH"/>
+        </w:rPr>
+        <w:t xml:space="preserve">: </w:t>
+      </w:r>
+      <w:proofErr w:type="spellStart"/>
+      <w:r>
+        <w:rPr>
+          <w:lang w:val="de-CH"/>
+        </w:rPr>
+        <w:t>Git</w:t>
+      </w:r>
+      <w:proofErr w:type="spellEnd"/>
+      <w:r>
+        <w:rPr>
+          <w:lang w:val="de-CH"/>
+        </w:rPr>
+        <w:t xml:space="preserve"> mit Repository auf </w:t>
+      </w:r>
+      <w:proofErr w:type="spellStart"/>
+      <w:r>
+        <w:rPr>
+          <w:lang w:val="de-CH"/>
+        </w:rPr>
+        <w:t>GitHub</w:t>
+      </w:r>
+      <w:proofErr w:type="spellEnd"/>
+      <w:r>
+        <w:rPr>
+          <w:lang w:val="de-CH"/>
+        </w:rPr>
+        <w:t xml:space="preserve">: </w:t>
+      </w:r>
+      <w:hyperlink r:id="rId12" w:history="1">
         <w:r>
           <w:rPr>
             <w:rStyle w:val="Hyperlink"/>
@@ -1639,22 +2396,105 @@
           <w:lang w:val="de-CH"/>
         </w:rPr>
       </w:pPr>
-      <w:r>
-        <w:rPr>
-          <w:lang w:val="de-CH"/>
-        </w:rPr>
-        <w:t>Buildsystem:</w:t>
-      </w:r>
-      <w:r>
-        <w:rPr>
-          <w:lang w:val="de-CH"/>
-        </w:rPr>
-        <w:t xml:space="preserve"> Gradle 5.3.1 mit Plugins für Flyway (Datenbankmigration), Node/NPM (Bauen und integrieren des Frontends)</w:t>
-      </w:r>
-    </w:p>
-    <w:p>
-      <w:r>
-        <w:t>Testing:</w:t>
+      <w:proofErr w:type="spellStart"/>
+      <w:r>
+        <w:rPr>
+          <w:lang w:val="de-CH"/>
+        </w:rPr>
+        <w:t>Buildsystem</w:t>
+      </w:r>
+      <w:proofErr w:type="spellEnd"/>
+      <w:r>
+        <w:rPr>
+          <w:lang w:val="de-CH"/>
+        </w:rPr>
+        <w:t>:</w:t>
+      </w:r>
+      <w:r>
+        <w:rPr>
+          <w:lang w:val="de-CH"/>
+        </w:rPr>
+        <w:t xml:space="preserve"> </w:t>
+      </w:r>
+      <w:proofErr w:type="spellStart"/>
+      <w:r>
+        <w:rPr>
+          <w:lang w:val="de-CH"/>
+        </w:rPr>
+        <w:t>Gradle</w:t>
+      </w:r>
+      <w:proofErr w:type="spellEnd"/>
+      <w:r>
+        <w:rPr>
+          <w:lang w:val="de-CH"/>
+        </w:rPr>
+        <w:t xml:space="preserve"> 5.3.1 mit </w:t>
+      </w:r>
+      <w:proofErr w:type="spellStart"/>
+      <w:r>
+        <w:rPr>
+          <w:lang w:val="de-CH"/>
+        </w:rPr>
+        <w:t>Plugins</w:t>
+      </w:r>
+      <w:proofErr w:type="spellEnd"/>
+      <w:r>
+        <w:rPr>
+          <w:lang w:val="de-CH"/>
+        </w:rPr>
+        <w:t xml:space="preserve"> für </w:t>
+      </w:r>
+      <w:proofErr w:type="spellStart"/>
+      <w:r>
+        <w:rPr>
+          <w:lang w:val="de-CH"/>
+        </w:rPr>
+        <w:t>Flyway</w:t>
+      </w:r>
+      <w:proofErr w:type="spellEnd"/>
+      <w:r>
+        <w:rPr>
+          <w:lang w:val="de-CH"/>
+        </w:rPr>
+        <w:t xml:space="preserve"> (Datenbankmigration), </w:t>
+      </w:r>
+      <w:proofErr w:type="spellStart"/>
+      <w:r>
+        <w:rPr>
+          <w:lang w:val="de-CH"/>
+        </w:rPr>
+        <w:t>Node</w:t>
+      </w:r>
+      <w:proofErr w:type="spellEnd"/>
+      <w:r>
+        <w:rPr>
+          <w:lang w:val="de-CH"/>
+        </w:rPr>
+        <w:t xml:space="preserve">/NPM (Bauen und integrieren des </w:t>
+      </w:r>
+      <w:proofErr w:type="spellStart"/>
+      <w:r>
+        <w:rPr>
+          <w:lang w:val="de-CH"/>
+        </w:rPr>
+        <w:t>Frontends</w:t>
+      </w:r>
+      <w:proofErr w:type="spellEnd"/>
+      <w:r>
+        <w:rPr>
+          <w:lang w:val="de-CH"/>
+        </w:rPr>
+        <w:t>)</w:t>
+      </w:r>
+    </w:p>
+    <w:p>
+      <w:proofErr w:type="spellStart"/>
+      <w:r>
+        <w:t>Testing</w:t>
+      </w:r>
+      <w:proofErr w:type="spellEnd"/>
+      <w:r>
+        <w:t>:</w:t>
       </w:r>
     </w:p>
     <w:p>
@@ -1668,12 +2508,56 @@
           <w:lang w:val="de-CH"/>
         </w:rPr>
       </w:pPr>
-      <w:r>
-        <w:rPr>
-          <w:lang w:val="de-CH"/>
-        </w:rPr>
-        <w:t>JUnit 5 mit einer lokal in Docker gestarteten PostgreSQL Datenbank (Integration von TestContainer, welche vor den Unit Tests einen Docker Container startet und eine JDBC Verbindung zur Verfügung stellt)</w:t>
-      </w:r>
+      <w:proofErr w:type="spellStart"/>
+      <w:r>
+        <w:rPr>
+          <w:lang w:val="de-CH"/>
+        </w:rPr>
+        <w:t>JUnit</w:t>
+      </w:r>
+      <w:proofErr w:type="spellEnd"/>
+      <w:r>
+        <w:rPr>
+          <w:lang w:val="de-CH"/>
+        </w:rPr>
+        <w:t xml:space="preserve"> 5 mit einer lokal in Docker gestarteten </w:t>
+      </w:r>
+      <w:proofErr w:type="spellStart"/>
+      <w:r>
+        <w:rPr>
+          <w:lang w:val="de-CH"/>
+        </w:rPr>
+        <w:t>PostgreSQL</w:t>
+      </w:r>
+      <w:proofErr w:type="spellEnd"/>
+      <w:r>
+        <w:rPr>
+          <w:lang w:val="de-CH"/>
+        </w:rPr>
+        <w:t xml:space="preserve"> Datenbank (Integration von </w:t>
+      </w:r>
+      <w:proofErr w:type="spellStart"/>
+      <w:r>
+        <w:rPr>
+          <w:lang w:val="de-CH"/>
+        </w:rPr>
+        <w:t>TestContainer</w:t>
+      </w:r>
+      <w:proofErr w:type="spellEnd"/>
+      <w:r>
+        <w:rPr>
+          <w:lang w:val="de-CH"/>
+        </w:rPr>
+        <w:t>, welche vor den Unit Tests einen Docker Container startet und eine JDBC Verbindung zur Verfügung stellt)</w:t>
+      </w:r>
+      <w:ins w:id="38" w:author="Thibault Gagnaux" w:date="2019-04-27T22:11:00Z">
+        <w:r>
+          <w:rPr>
+            <w:lang w:val="de-CH"/>
+          </w:rPr>
+          <w:t xml:space="preserve"> für Integration Tests.</w:t>
+        </w:r>
+      </w:ins>
     </w:p>
     <w:p>
       <w:pPr>
@@ -1686,17 +2570,30 @@
           <w:lang w:val="de-CH"/>
         </w:rPr>
       </w:pPr>
-      <w:r>
-        <w:rPr>
-          <w:lang w:val="de-CH"/>
-        </w:rPr>
-        <w:t>Gemockte Klassen zur Abdeckung der Services</w:t>
+      <w:proofErr w:type="spellStart"/>
+      <w:r>
+        <w:rPr>
+          <w:lang w:val="de-CH"/>
+        </w:rPr>
+        <w:t>Gemockte</w:t>
+      </w:r>
+      <w:proofErr w:type="spellEnd"/>
+      <w:r>
+        <w:rPr>
+          <w:lang w:val="de-CH"/>
+        </w:rPr>
+        <w:t xml:space="preserve"> Klassen zur Abdeckung der Services</w:t>
       </w:r>
     </w:p>
     <w:p/>
     <w:p>
-      <w:r>
-        <w:t>Deployment:</w:t>
+      <w:proofErr w:type="spellStart"/>
+      <w:r>
+        <w:t>Deployment</w:t>
+      </w:r>
+      <w:proofErr w:type="spellEnd"/>
+      <w:r>
+        <w:t>:</w:t>
       </w:r>
     </w:p>
     <w:p>
@@ -1714,7 +2611,21 @@
         <w:rPr>
           <w:lang w:val="de-CH"/>
         </w:rPr>
-        <w:t>Java Version: Version 11, nicht Jigsaw modularisiert</w:t>
+        <w:t xml:space="preserve">Java Version: Version 11, nicht </w:t>
+      </w:r>
+      <w:proofErr w:type="spellStart"/>
+      <w:r>
+        <w:rPr>
+          <w:lang w:val="de-CH"/>
+        </w:rPr>
+        <w:t>Jigsaw</w:t>
+      </w:r>
+      <w:proofErr w:type="spellEnd"/>
+      <w:r>
+        <w:rPr>
+          <w:lang w:val="de-CH"/>
+        </w:rPr>
+        <w:t xml:space="preserve"> modularisiert</w:t>
       </w:r>
     </w:p>
     <w:p>
@@ -1732,9 +2643,45 @@
         <w:rPr>
           <w:lang w:val="de-CH"/>
         </w:rPr>
-        <w:t xml:space="preserve">Art: Lokal oder via Dockercontainer als Cloud-Applikation auf Heroku (Beispiel: </w:t>
-      </w:r>
-      <w:hyperlink r:id="rId10" w:history="1">
+        <w:t>Art: Lokal oder via Docker</w:t>
+      </w:r>
+      <w:ins w:id="39" w:author="Thibault Gagnaux" w:date="2019-04-27T22:12:00Z">
+        <w:r>
+          <w:rPr>
+            <w:lang w:val="de-CH"/>
+          </w:rPr>
+          <w:t xml:space="preserve"> C</w:t>
+        </w:r>
+      </w:ins>
+      <w:del w:id="40" w:author="Thibault Gagnaux" w:date="2019-04-27T22:12:00Z">
+        <w:r>
+          <w:rPr>
+            <w:lang w:val="de-CH"/>
+          </w:rPr>
+          <w:delText>c</w:delText>
+        </w:r>
+      </w:del>
+      <w:r>
+        <w:rPr>
+          <w:lang w:val="de-CH"/>
+        </w:rPr>
+        <w:t xml:space="preserve">ontainer als Cloud-Applikation auf </w:t>
+      </w:r>
+      <w:proofErr w:type="spellStart"/>
+      <w:r>
+        <w:rPr>
+          <w:lang w:val="de-CH"/>
+        </w:rPr>
+        <w:t>Heroku</w:t>
+      </w:r>
+      <w:proofErr w:type="spellEnd"/>
+      <w:r>
+        <w:rPr>
+          <w:lang w:val="de-CH"/>
+        </w:rPr>
+        <w:t xml:space="preserve"> (Beispiel: </w:t>
+      </w:r>
+      <w:hyperlink r:id="rId13" w:history="1">
         <w:r>
           <w:rPr>
             <w:rStyle w:val="Hyperlink"/>
@@ -1754,21 +2701,31 @@
       <w:pPr>
         <w:pStyle w:val="Heading1"/>
       </w:pPr>
-      <w:bookmarkStart w:id="3" w:name="_Toc7214328"/>
-      <w:r>
-        <w:t>Lessons Learned</w:t>
-      </w:r>
-      <w:bookmarkEnd w:id="3"/>
+      <w:bookmarkStart w:id="41" w:name="_Toc7214328"/>
+      <w:proofErr w:type="spellStart"/>
+      <w:r>
+        <w:t>Lessons</w:t>
+      </w:r>
+      <w:proofErr w:type="spellEnd"/>
+      <w:r>
+        <w:t xml:space="preserve"> </w:t>
+      </w:r>
+      <w:proofErr w:type="spellStart"/>
+      <w:r>
+        <w:t>Learned</w:t>
+      </w:r>
+      <w:bookmarkEnd w:id="41"/>
+      <w:proofErr w:type="spellEnd"/>
     </w:p>
     <w:p>
       <w:pPr>
         <w:pStyle w:val="Heading2"/>
       </w:pPr>
-      <w:bookmarkStart w:id="4" w:name="_Toc7214329"/>
+      <w:bookmarkStart w:id="42" w:name="_Toc7214329"/>
       <w:r>
         <w:t>Gestaltung API &amp; Dokumentation</w:t>
       </w:r>
-      <w:bookmarkEnd w:id="4"/>
+      <w:bookmarkEnd w:id="42"/>
     </w:p>
     <w:p>
       <w:r>
@@ -1781,18 +2738,55 @@
         <w:t>Personen ha</w:t>
       </w:r>
       <w:r>
-        <w:t>ben zusammen die API via Swagger spezifiziert.</w:t>
+        <w:t xml:space="preserve">ben zusammen die API via </w:t>
+      </w:r>
+      <w:proofErr w:type="spellStart"/>
+      <w:r>
+        <w:t>Swagger</w:t>
+      </w:r>
+      <w:proofErr w:type="spellEnd"/>
+      <w:r>
+        <w:t xml:space="preserve"> </w:t>
+      </w:r>
+      <w:del w:id="43" w:author="Thibault Gagnaux" w:date="2019-04-28T09:17:00Z">
+        <w:r>
+          <w:delText>spezifiziert</w:delText>
+        </w:r>
+      </w:del>
+      <w:ins w:id="44" w:author="Thibault Gagnaux" w:date="2019-04-28T09:17:00Z">
+        <w:r>
+          <w:t>ausgearbeitet</w:t>
+        </w:r>
+      </w:ins>
+      <w:r>
+        <w:t>.</w:t>
       </w:r>
     </w:p>
     <w:p/>
     <w:p>
       <w:r>
-        <w:t>Die Gruppe konnte ihre Entscheide aber in einem eigens für das Modul erstellten Slack Channel posten und so wertvolles Feedback erhalten</w:t>
-      </w:r>
-      <w:r>
-        <w:t xml:space="preserve">. Es hat sich rasch herausgestellt, dass sowohl die einzelnen Gruppen als sehr wahrscheinlich auch die Dozierenden selbst eine unterschiedliche Vorstellung vom Projekt besitzen. Wir konnten nach mehreren Diskussionsrunden und unter Zuhilfenahme von Herrn Gruntz für eine Diskussionsrunde eine Version spezifizieren und diese dann so einreichen (Quelle: </w:t>
-      </w:r>
-      <w:hyperlink r:id="rId11" w:history="1">
+        <w:t xml:space="preserve">Die Gruppe konnte ihre Entscheide aber in einem eigens für das Modul erstellten </w:t>
+      </w:r>
+      <w:proofErr w:type="spellStart"/>
+      <w:r>
+        <w:t>Slack</w:t>
+      </w:r>
+      <w:proofErr w:type="spellEnd"/>
+      <w:r>
+        <w:t xml:space="preserve"> Channel posten und so wertvolles Feedback erhalten</w:t>
+      </w:r>
+      <w:r>
+        <w:t xml:space="preserve">. Es hat sich rasch herausgestellt, dass sowohl die einzelnen Gruppen als sehr wahrscheinlich auch die Dozierenden selbst eine unterschiedliche Vorstellung vom Projekt besitzen. Wir konnten nach mehreren Diskussionsrunden und unter Zuhilfenahme von Herrn </w:t>
+      </w:r>
+      <w:proofErr w:type="spellStart"/>
+      <w:r>
+        <w:t>Gruntz</w:t>
+      </w:r>
+      <w:proofErr w:type="spellEnd"/>
+      <w:r>
+        <w:t xml:space="preserve"> für eine Diskussionsrunde eine Version spezifizieren und diese dann so einreichen (Quelle: </w:t>
+      </w:r>
+      <w:hyperlink r:id="rId14" w:history="1">
         <w:r>
           <w:rPr>
             <w:rStyle w:val="Hyperlink"/>
@@ -1807,27 +2801,112 @@
     <w:p/>
     <w:p>
       <w:r>
-        <w:t>Nach der Eingabe haben wir rasch festgestellt, dass eine reine Dokumentation via Swagger ungenügend ist. Eine Kontextdokumentation, welche die Umgebung und alle Überlegungen dokumentiert</w:t>
+        <w:t xml:space="preserve">Nach der Eingabe haben wir rasch festgestellt, dass eine reine Dokumentation via </w:t>
+      </w:r>
+      <w:proofErr w:type="spellStart"/>
+      <w:r>
+        <w:t>Swagger</w:t>
+      </w:r>
+      <w:proofErr w:type="spellEnd"/>
+      <w:r>
+        <w:t xml:space="preserve"> ungenügend ist. Eine Kontextdokumentation, welche die Umgebung und alle Überlegungen dokumentiert</w:t>
       </w:r>
       <w:r>
         <w:t>,</w:t>
       </w:r>
       <w:r>
-        <w:t xml:space="preserve"> wäre sehr wertvoll gewesen. Da allfällige Fragen aber recht direkt via Slack besprochen werden konnten, haben wir keine weitere Kontextdokumentation geschrieben (Für uns Studierende klappt dieser Ansatz wahrscheinlich, nicht aber für die Dozierenden, welche keinen Zugang zu unserem Slack Channel haben).</w:t>
+        <w:t xml:space="preserve"> wäre sehr wertvoll gewesen. Da allfällige Fragen aber recht direkt via </w:t>
+      </w:r>
+      <w:proofErr w:type="spellStart"/>
+      <w:r>
+        <w:t>Slack</w:t>
+      </w:r>
+      <w:proofErr w:type="spellEnd"/>
+      <w:r>
+        <w:t xml:space="preserve"> besprochen werden konnten, haben wir keine weitere Kontextdokumentation geschrieben (Für uns Studierende klappt dieser Ansatz wahrscheinlich, nicht aber für die Dozierenden, welche keinen Zugang zu unserem </w:t>
+      </w:r>
+      <w:proofErr w:type="spellStart"/>
+      <w:r>
+        <w:t>Slack</w:t>
+      </w:r>
+      <w:proofErr w:type="spellEnd"/>
+      <w:r>
+        <w:t xml:space="preserve"> Channel haben).</w:t>
       </w:r>
     </w:p>
     <w:p/>
     <w:p>
       <w:r>
-        <w:t>Nach dem Schreiben des Backend und Frontend sind wir der Meinung, dass unsere API zu doppeldeutig ist, sprich wir versuchen, mit wenigen Endpoints zu viele Use Cases abzudecken. Ein Aufbohren der /project API wäre eine sehr gute Idee gewesen (Beispiel: /api/project/{id}</w:t>
+        <w:t xml:space="preserve">Nach dem Schreiben des Backend und Frontend sind wir der Meinung, dass unsere API zu doppeldeutig ist, sprich wir versuchen, mit wenigen Endpoints zu viele </w:t>
+      </w:r>
+      <w:proofErr w:type="spellStart"/>
+      <w:r>
+        <w:t>Use</w:t>
+      </w:r>
+      <w:proofErr w:type="spellEnd"/>
+      <w:r>
+        <w:t xml:space="preserve"> Cases abzudecken. Ein Aufbohren der /</w:t>
+      </w:r>
+      <w:proofErr w:type="spellStart"/>
+      <w:r>
+        <w:t>project</w:t>
+      </w:r>
+      <w:proofErr w:type="spellEnd"/>
+      <w:r>
+        <w:t xml:space="preserve"> API wäre eine sehr gute Idee gewesen (Beispiel: /</w:t>
+      </w:r>
+      <w:proofErr w:type="spellStart"/>
+      <w:r>
+        <w:t>api</w:t>
+      </w:r>
+      <w:proofErr w:type="spellEnd"/>
+      <w:r>
+        <w:t>/</w:t>
+      </w:r>
+      <w:proofErr w:type="spellStart"/>
+      <w:r>
+        <w:t>project</w:t>
+      </w:r>
+      <w:proofErr w:type="spellEnd"/>
+      <w:r>
+        <w:t>/{</w:t>
+      </w:r>
+      <w:proofErr w:type="spellStart"/>
+      <w:r>
+        <w:t>id</w:t>
+      </w:r>
+      <w:proofErr w:type="spellEnd"/>
+      <w:r>
+        <w:t>}</w:t>
       </w:r>
       <w:proofErr w:type="gramStart"/>
       <w:r>
         <w:t>/[</w:t>
       </w:r>
+      <w:proofErr w:type="spellStart"/>
       <w:proofErr w:type="gramEnd"/>
       <w:r>
-        <w:t>employees | allocations | contracts])</w:t>
+        <w:t>employees</w:t>
+      </w:r>
+      <w:proofErr w:type="spellEnd"/>
+      <w:r>
+        <w:t xml:space="preserve"> | </w:t>
+      </w:r>
+      <w:proofErr w:type="spellStart"/>
+      <w:r>
+        <w:t>allocations</w:t>
+      </w:r>
+      <w:proofErr w:type="spellEnd"/>
+      <w:r>
+        <w:t xml:space="preserve"> | </w:t>
+      </w:r>
+      <w:proofErr w:type="spellStart"/>
+      <w:r>
+        <w:t>contracts</w:t>
+      </w:r>
+      <w:proofErr w:type="spellEnd"/>
+      <w:r>
+        <w:t>])</w:t>
       </w:r>
     </w:p>
     <w:p>
@@ -1843,16 +2922,29 @@
       <w:pPr>
         <w:pStyle w:val="Heading2"/>
       </w:pPr>
-      <w:bookmarkStart w:id="5" w:name="_Toc7214330"/>
+      <w:bookmarkStart w:id="45" w:name="_Toc7214330"/>
       <w:r>
         <w:lastRenderedPageBreak/>
-        <w:t>Datenbankwrapper jOOQ</w:t>
-      </w:r>
-      <w:bookmarkEnd w:id="5"/>
-    </w:p>
-    <w:p>
-      <w:r>
-        <w:t>Dadurch das die API an mehreren Stellen Doppeldeutigkeiten aufwies und wir eine datenbanknahe Library wie jOOQ verwendeten, konnten wir recht einfach und elegant auf diese Schwierigkeiten eingehen. Eine Auswahl von Problemen:</w:t>
+        <w:t xml:space="preserve">Datenbankwrapper </w:t>
+      </w:r>
+      <w:proofErr w:type="spellStart"/>
+      <w:r>
+        <w:t>jOOQ</w:t>
+      </w:r>
+      <w:bookmarkEnd w:id="45"/>
+      <w:proofErr w:type="spellEnd"/>
+    </w:p>
+    <w:p>
+      <w:r>
+        <w:t xml:space="preserve">Dadurch das die API an mehreren Stellen Doppeldeutigkeiten aufwies und wir eine datenbanknahe Library wie </w:t>
+      </w:r>
+      <w:proofErr w:type="spellStart"/>
+      <w:r>
+        <w:t>jOOQ</w:t>
+      </w:r>
+      <w:proofErr w:type="spellEnd"/>
+      <w:r>
+        <w:t xml:space="preserve"> verwendeten, konnten wir recht einfach und elegant auf diese Schwierigkeiten eingehen. Eine Auswahl von Problemen:</w:t>
       </w:r>
     </w:p>
     <w:p>
@@ -1871,7 +2963,35 @@
         <w:rPr>
           <w:lang w:val="de-CH"/>
         </w:rPr>
-        <w:t xml:space="preserve">Möchte man die aktuellen Projekte eines Developers erfahren, so muss man von der Project Tabelle über Allocations auf Contracts samt ID des Entwicklers zugreifen. Wir möchten nicht wissen, wie sich sowas mit JPA ohne (n + 1)(n + 1) Problem umsetzen liesse, doch </w:t>
+        <w:t xml:space="preserve">Möchte man die aktuellen Projekte eines Developers erfahren, so muss man von der Project Tabelle über </w:t>
+      </w:r>
+      <w:proofErr w:type="spellStart"/>
+      <w:r>
+        <w:rPr>
+          <w:lang w:val="de-CH"/>
+        </w:rPr>
+        <w:t>Allocations</w:t>
+      </w:r>
+      <w:proofErr w:type="spellEnd"/>
+      <w:r>
+        <w:rPr>
+          <w:lang w:val="de-CH"/>
+        </w:rPr>
+        <w:t xml:space="preserve"> auf </w:t>
+      </w:r>
+      <w:proofErr w:type="spellStart"/>
+      <w:r>
+        <w:rPr>
+          <w:lang w:val="de-CH"/>
+        </w:rPr>
+        <w:t>Contracts</w:t>
+      </w:r>
+      <w:proofErr w:type="spellEnd"/>
+      <w:r>
+        <w:rPr>
+          <w:lang w:val="de-CH"/>
+        </w:rPr>
+        <w:t xml:space="preserve"> samt ID des Entwicklers zugreifen. Wir möchten nicht wissen, wie sich sowas mit JPA ohne (n + 1)(n + 1) Problem umsetzen liesse, doch </w:t>
       </w:r>
       <w:r>
         <w:rPr>
@@ -1885,11 +3005,19 @@
         </w:rPr>
         <w:t xml:space="preserve"> mit </w:t>
       </w:r>
-      <w:r>
-        <w:rPr>
-          <w:lang w:val="de-CH"/>
-        </w:rPr>
-        <w:t>jOOQ einem doppelten</w:t>
+      <w:proofErr w:type="spellStart"/>
+      <w:r>
+        <w:rPr>
+          <w:lang w:val="de-CH"/>
+        </w:rPr>
+        <w:t>jOOQ</w:t>
+      </w:r>
+      <w:proofErr w:type="spellEnd"/>
+      <w:r>
+        <w:rPr>
+          <w:lang w:val="de-CH"/>
+        </w:rPr>
+        <w:t xml:space="preserve"> einem doppelten</w:t>
       </w:r>
       <w:r>
         <w:rPr>
@@ -1909,7 +3037,7 @@
         </w:rPr>
         <w:t xml:space="preserve">: </w:t>
       </w:r>
-      <w:hyperlink r:id="rId12" w:anchor="L69" w:history="1">
+      <w:hyperlink r:id="rId15" w:anchor="L69" w:history="1">
         <w:r>
           <w:rPr>
             <w:rStyle w:val="Hyperlink"/>
@@ -1935,7 +3063,79 @@
         <w:rPr>
           <w:lang w:val="de-CH"/>
         </w:rPr>
-        <w:t>Ein Projekt, Contract oder Allocation erstreckt sich über eine Zeitspanne, nach welcher gefiltert werden kann. Beim Filtern entstehen 5 Mögliche Szenarien:</w:t>
+        <w:t xml:space="preserve">Ein Projekt, </w:t>
+      </w:r>
+      <w:proofErr w:type="spellStart"/>
+      <w:r>
+        <w:rPr>
+          <w:lang w:val="de-CH"/>
+        </w:rPr>
+        <w:t>Contract</w:t>
+      </w:r>
+      <w:proofErr w:type="spellEnd"/>
+      <w:r>
+        <w:rPr>
+          <w:lang w:val="de-CH"/>
+        </w:rPr>
+        <w:t xml:space="preserve"> oder </w:t>
+      </w:r>
+      <w:proofErr w:type="spellStart"/>
+      <w:r>
+        <w:rPr>
+          <w:lang w:val="de-CH"/>
+        </w:rPr>
+        <w:t>Allocation</w:t>
+      </w:r>
+      <w:proofErr w:type="spellEnd"/>
+      <w:r>
+        <w:rPr>
+          <w:lang w:val="de-CH"/>
+        </w:rPr>
+        <w:t xml:space="preserve"> erstreckt sich über eine Zeitspanne, nach welcher gefiltert werden kann. Beim Filtern entstehen </w:t>
+      </w:r>
+      <w:ins w:id="46" w:author="Thibault Gagnaux" w:date="2019-04-28T09:19:00Z">
+        <w:r>
+          <w:rPr>
+            <w:lang w:val="de-CH"/>
+          </w:rPr>
+          <w:t>fünf</w:t>
+        </w:r>
+      </w:ins>
+      <w:del w:id="47" w:author="Thibault Gagnaux" w:date="2019-04-28T09:19:00Z">
+        <w:r>
+          <w:rPr>
+            <w:lang w:val="de-CH"/>
+          </w:rPr>
+          <w:delText>5</w:delText>
+        </w:r>
+      </w:del>
+      <w:r>
+        <w:rPr>
+          <w:lang w:val="de-CH"/>
+        </w:rPr>
+        <w:t xml:space="preserve"> </w:t>
+      </w:r>
+      <w:ins w:id="48" w:author="Thibault Gagnaux" w:date="2019-04-28T09:19:00Z">
+        <w:r>
+          <w:rPr>
+            <w:lang w:val="de-CH"/>
+          </w:rPr>
+          <w:t>m</w:t>
+        </w:r>
+      </w:ins>
+      <w:del w:id="49" w:author="Thibault Gagnaux" w:date="2019-04-28T09:19:00Z">
+        <w:r>
+          <w:rPr>
+            <w:lang w:val="de-CH"/>
+          </w:rPr>
+          <w:delText>M</w:delText>
+        </w:r>
+      </w:del>
+      <w:r>
+        <w:rPr>
+          <w:lang w:val="de-CH"/>
+        </w:rPr>
+        <w:t>ögliche Szenarien:</w:t>
       </w:r>
     </w:p>
     <w:p>
@@ -2049,7 +3249,79 @@
         <w:rPr>
           <w:lang w:val="de-CH"/>
         </w:rPr>
-        <w:t xml:space="preserve">Durch das Verkreuzen der Vergleichslogik + dem künstlichen Setzen der beiden Filterdaten bei Abwesenheit (1.1.1900 und 1.1.2100) könnte das Filtering auf die </w:t>
+        <w:t xml:space="preserve">Durch das </w:t>
+      </w:r>
+      <w:proofErr w:type="spellStart"/>
+      <w:r>
+        <w:rPr>
+          <w:lang w:val="de-CH"/>
+        </w:rPr>
+        <w:t>Verkreuzen</w:t>
+      </w:r>
+      <w:proofErr w:type="spellEnd"/>
+      <w:r>
+        <w:rPr>
+          <w:lang w:val="de-CH"/>
+        </w:rPr>
+        <w:t xml:space="preserve"> der Vergleichslogik </w:t>
+      </w:r>
+      <w:ins w:id="50" w:author="Thibault Gagnaux" w:date="2019-04-28T09:19:00Z">
+        <w:r>
+          <w:rPr>
+            <w:lang w:val="de-CH"/>
+          </w:rPr>
+          <w:t>und</w:t>
+        </w:r>
+      </w:ins>
+      <w:del w:id="51" w:author="Thibault Gagnaux" w:date="2019-04-28T09:19:00Z">
+        <w:r>
+          <w:rPr>
+            <w:lang w:val="de-CH"/>
+          </w:rPr>
+          <w:delText>+</w:delText>
+        </w:r>
+      </w:del>
+      <w:r>
+        <w:rPr>
+          <w:lang w:val="de-CH"/>
+        </w:rPr>
+        <w:t xml:space="preserve"> dem künstlichen Setzen der beiden Filterdaten bei Abwesenheit (1.1.1900 und 1.1.2100) k</w:t>
+      </w:r>
+      <w:ins w:id="52" w:author="Thibault Gagnaux" w:date="2019-04-28T09:19:00Z">
+        <w:r>
+          <w:rPr>
+            <w:lang w:val="de-CH"/>
+          </w:rPr>
+          <w:t>o</w:t>
+        </w:r>
+      </w:ins>
+      <w:del w:id="53" w:author="Thibault Gagnaux" w:date="2019-04-28T09:19:00Z">
+        <w:r>
+          <w:rPr>
+            <w:lang w:val="de-CH"/>
+          </w:rPr>
+          <w:delText>ö</w:delText>
+        </w:r>
+      </w:del>
+      <w:r>
+        <w:rPr>
+          <w:lang w:val="de-CH"/>
+        </w:rPr>
+        <w:t xml:space="preserve">nnte das </w:t>
+      </w:r>
+      <w:proofErr w:type="spellStart"/>
+      <w:r>
+        <w:rPr>
+          <w:lang w:val="de-CH"/>
+        </w:rPr>
+        <w:t>Filtering</w:t>
+      </w:r>
+      <w:proofErr w:type="spellEnd"/>
+      <w:r>
+        <w:rPr>
+          <w:lang w:val="de-CH"/>
+        </w:rPr>
+        <w:t xml:space="preserve"> auf die </w:t>
       </w:r>
       <w:r>
         <w:rPr>
@@ -2063,7 +3335,7 @@
         </w:rPr>
         <w:t xml:space="preserve"> ausgelagert werden: </w:t>
       </w:r>
-      <w:hyperlink r:id="rId13" w:anchor="L77" w:history="1">
+      <w:hyperlink r:id="rId16" w:anchor="L77" w:history="1">
         <w:r>
           <w:rPr>
             <w:rStyle w:val="Hyperlink"/>
@@ -2079,9 +3351,35 @@
         <w:jc w:val="left"/>
       </w:pPr>
       <w:r>
-        <w:t>Wir haben ferner die gängigen CRUD Operationen in eine generische Repositoryklasse ausgelagert. Diesem Repository können SQL Filterausdrücke übergeben werden, was die Klasse sehr elegant erscheinen lässt (</w:t>
-      </w:r>
-      <w:hyperlink r:id="rId14" w:history="1">
+        <w:t xml:space="preserve">Wir haben ferner die gängigen CRUD Operationen </w:t>
+      </w:r>
+      <w:proofErr w:type="gramStart"/>
+      <w:r>
+        <w:t>in eine generische Repositor</w:t>
+      </w:r>
+      <w:ins w:id="54" w:author="Thibault Gagnaux" w:date="2019-04-28T09:20:00Z">
+        <w:r>
+          <w:t>y-K</w:t>
+        </w:r>
+      </w:ins>
+      <w:proofErr w:type="gramEnd"/>
+      <w:del w:id="55" w:author="Thibault Gagnaux" w:date="2019-04-28T09:20:00Z">
+        <w:r>
+          <w:delText>yk</w:delText>
+        </w:r>
+      </w:del>
+      <w:r>
+        <w:t>lasse ausgelagert. Diesem Repository können SQL Filterausdrücke übergeben werden, was die Klasse sehr elegant erscheinen lässt</w:t>
+      </w:r>
+      <w:ins w:id="56" w:author="Thibault Gagnaux" w:date="2019-04-28T09:20:00Z">
+        <w:r>
+          <w:t>:</w:t>
+        </w:r>
+      </w:ins>
+      <w:r>
+        <w:t xml:space="preserve"> (</w:t>
+      </w:r>
+      <w:hyperlink r:id="rId17" w:history="1">
         <w:r>
           <w:rPr>
             <w:rStyle w:val="Hyperlink"/>
@@ -2096,7 +3394,76 @@
     <w:p/>
     <w:p>
       <w:r>
-        <w:t xml:space="preserve">Nachteilig an jOOQ hat sich die Integration in die Buildchain erwiesen, da zum Builden des Projektes immer ein PostgreSQL Server vorhanden sein muss. Da wir aber Heroku mit einer angebotenen PostgreSQL Datenbank verwenden, war dieses Problem nicht weiterhin schlimm. Um die Datenbank auf dem neusten Stand zu halten, wurde ferner Flyway verwendet, welches die aktuellen Datenbankschemen </w:t>
+        <w:t xml:space="preserve">Nachteilig an </w:t>
+      </w:r>
+      <w:proofErr w:type="spellStart"/>
+      <w:r>
+        <w:t>jOOQ</w:t>
+      </w:r>
+      <w:proofErr w:type="spellEnd"/>
+      <w:r>
+        <w:t xml:space="preserve"> hat sich die Integration in die </w:t>
+      </w:r>
+      <w:proofErr w:type="spellStart"/>
+      <w:r>
+        <w:t>Buildchain</w:t>
+      </w:r>
+      <w:proofErr w:type="spellEnd"/>
+      <w:r>
+        <w:t xml:space="preserve"> erwiesen, da zum </w:t>
+      </w:r>
+      <w:proofErr w:type="spellStart"/>
+      <w:r>
+        <w:t>Builden</w:t>
+      </w:r>
+      <w:proofErr w:type="spellEnd"/>
+      <w:r>
+        <w:t xml:space="preserve"> des Projektes immer ein </w:t>
+      </w:r>
+      <w:proofErr w:type="spellStart"/>
+      <w:r>
+        <w:t>PostgreSQL</w:t>
+      </w:r>
+      <w:proofErr w:type="spellEnd"/>
+      <w:r>
+        <w:t xml:space="preserve"> Server vorhanden sein muss. Da wir aber </w:t>
+      </w:r>
+      <w:proofErr w:type="spellStart"/>
+      <w:r>
+        <w:t>Heroku</w:t>
+      </w:r>
+      <w:proofErr w:type="spellEnd"/>
+      <w:r>
+        <w:t xml:space="preserve"> mit einer angebotenen </w:t>
+      </w:r>
+      <w:proofErr w:type="spellStart"/>
+      <w:r>
+        <w:t>PostgreSQL</w:t>
+      </w:r>
+      <w:proofErr w:type="spellEnd"/>
+      <w:r>
+        <w:t xml:space="preserve"> Datenbank verwenden,</w:t>
+      </w:r>
+      <w:ins w:id="57" w:author="Thibault Gagnaux" w:date="2019-04-28T09:21:00Z">
+        <w:r>
+          <w:t xml:space="preserve"> konnten wir dieses Problem elegant umgehen</w:t>
+        </w:r>
+      </w:ins>
+      <w:del w:id="58" w:author="Thibault Gagnaux" w:date="2019-04-28T09:21:00Z">
+        <w:r>
+          <w:delText xml:space="preserve"> war dieses Problem nicht weiterhin schlimm</w:delText>
+        </w:r>
+      </w:del>
+      <w:r>
+        <w:t xml:space="preserve">. Um die Datenbank auf dem neusten Stand zu halten, wurde ferner </w:t>
+      </w:r>
+      <w:proofErr w:type="spellStart"/>
+      <w:r>
+        <w:t>Flyway</w:t>
+      </w:r>
+      <w:proofErr w:type="spellEnd"/>
+      <w:r>
+        <w:t xml:space="preserve"> verwendet, welches die aktuellen Datenbankschemen </w:t>
       </w:r>
       <w:r>
         <w:t>ausführt und integriert.</w:t>
@@ -2115,34 +3482,211 @@
       <w:pPr>
         <w:pStyle w:val="Heading2"/>
       </w:pPr>
-      <w:bookmarkStart w:id="6" w:name="_Toc7214331"/>
+      <w:bookmarkStart w:id="59" w:name="_Toc7214331"/>
       <w:r>
         <w:lastRenderedPageBreak/>
-        <w:t>Frontend-Library Preact</w:t>
-      </w:r>
-      <w:bookmarkEnd w:id="6"/>
-    </w:p>
-    <w:p>
-      <w:r>
-        <w:t xml:space="preserve">Die Preact Library haben wir verwendet, da sie sich mit nur 3 KB statt 45 KB als leichtgewichtiges React «Drop In Replacement» angepriesen hat und wir daran </w:t>
+        <w:t xml:space="preserve">Frontend-Library </w:t>
+      </w:r>
+      <w:proofErr w:type="spellStart"/>
+      <w:r>
+        <w:t>Preact</w:t>
+      </w:r>
+      <w:bookmarkEnd w:id="59"/>
+      <w:proofErr w:type="spellEnd"/>
+    </w:p>
+    <w:p>
+      <w:r>
+        <w:t xml:space="preserve">Die </w:t>
+      </w:r>
+      <w:proofErr w:type="spellStart"/>
+      <w:r>
+        <w:t>Preact</w:t>
+      </w:r>
+      <w:proofErr w:type="spellEnd"/>
+      <w:r>
+        <w:t xml:space="preserve"> Library haben wir verwendet, da sie sich mit nur 3 KB statt 45 KB als leichtgewichtiges </w:t>
+      </w:r>
+      <w:proofErr w:type="spellStart"/>
+      <w:r>
+        <w:t>React</w:t>
+      </w:r>
+      <w:proofErr w:type="spellEnd"/>
+      <w:r>
+        <w:t xml:space="preserve"> «Drop In </w:t>
+      </w:r>
+      <w:proofErr w:type="spellStart"/>
+      <w:r>
+        <w:t>Replacement</w:t>
+      </w:r>
+      <w:proofErr w:type="spellEnd"/>
+      <w:r>
+        <w:t xml:space="preserve">» angepriesen hat und wir daran </w:t>
       </w:r>
       <w:r>
         <w:t>Gefallen</w:t>
       </w:r>
       <w:r>
-        <w:t xml:space="preserve"> gefunden haben. Für allfällige Kompatibilitätsprobleme konnte dabei auf eine 2 KB grosse Library «preact-compat» zurückgegriffen werden, welche weitere, aber schwergewichtigere Kompatibilitätslayers für React anbietet (Namentlich react-dom. Welche das virtuelle DOM aus React implementiert und worauf viele/alle React Libraries aufbauen).</w:t>
+        <w:t xml:space="preserve"> gefunden haben. Für allfällige Kompatibilitätsprobleme konnte dabei auf eine 2 KB grosse Library «</w:t>
+      </w:r>
+      <w:proofErr w:type="spellStart"/>
+      <w:r>
+        <w:t>preact-compat</w:t>
+      </w:r>
+      <w:proofErr w:type="spellEnd"/>
+      <w:r>
+        <w:t xml:space="preserve">» zurückgegriffen werden, welche weitere, aber schwergewichtigere </w:t>
+      </w:r>
+      <w:proofErr w:type="spellStart"/>
+      <w:r>
+        <w:t>Kompatibilitätslayers</w:t>
+      </w:r>
+      <w:proofErr w:type="spellEnd"/>
+      <w:r>
+        <w:t xml:space="preserve"> für </w:t>
+      </w:r>
+      <w:proofErr w:type="spellStart"/>
+      <w:r>
+        <w:t>React</w:t>
+      </w:r>
+      <w:proofErr w:type="spellEnd"/>
+      <w:r>
+        <w:t xml:space="preserve"> anbietet (Namentlich </w:t>
+      </w:r>
+      <w:ins w:id="60" w:author="Thibault Gagnaux" w:date="2019-04-28T09:21:00Z">
+        <w:r>
+          <w:t>«</w:t>
+        </w:r>
+      </w:ins>
+      <w:proofErr w:type="spellStart"/>
+      <w:r>
+        <w:t>react</w:t>
+      </w:r>
+      <w:proofErr w:type="spellEnd"/>
+      <w:r>
+        <w:t>-dom</w:t>
+      </w:r>
+      <w:ins w:id="61" w:author="Thibault Gagnaux" w:date="2019-04-28T09:22:00Z">
+        <w:r>
+          <w:t>»,</w:t>
+        </w:r>
+      </w:ins>
+      <w:del w:id="62" w:author="Thibault Gagnaux" w:date="2019-04-28T09:22:00Z">
+        <w:r>
+          <w:delText>.</w:delText>
+        </w:r>
+      </w:del>
+      <w:ins w:id="63" w:author="Thibault Gagnaux" w:date="2019-04-28T09:22:00Z">
+        <w:r>
+          <w:t xml:space="preserve"> die</w:t>
+        </w:r>
+      </w:ins>
+      <w:del w:id="64" w:author="Thibault Gagnaux" w:date="2019-04-28T09:22:00Z">
+        <w:r>
+          <w:delText xml:space="preserve"> Welche</w:delText>
+        </w:r>
+      </w:del>
+      <w:r>
+        <w:t xml:space="preserve"> das virtuelle DOM aus </w:t>
+      </w:r>
+      <w:proofErr w:type="spellStart"/>
+      <w:r>
+        <w:t>React</w:t>
+      </w:r>
+      <w:proofErr w:type="spellEnd"/>
+      <w:r>
+        <w:t xml:space="preserve"> implementiert und worauf viele/alle </w:t>
+      </w:r>
+      <w:proofErr w:type="spellStart"/>
+      <w:r>
+        <w:t>React</w:t>
+      </w:r>
+      <w:proofErr w:type="spellEnd"/>
+      <w:r>
+        <w:t xml:space="preserve"> Libraries aufbauen).</w:t>
       </w:r>
     </w:p>
     <w:p/>
     <w:p>
       <w:r>
-        <w:t>Wir mussten aber recht schnell feststellen, dass durch das Fehlen von «react-dom» faktisch keine React Library wie beispielsweise reactstrap (Bootstrap Library, wo jQuery durch React ersetzt worden ist + alle gängigen Bootstrap Komponenten als React Komponenten realisiert worden sind) verwendet werden konnten. Wir haben mit dem Gedanken gespielt, die Library «preact-compat» zu integrieren, s</w:t>
+        <w:t>Wir mussten aber</w:t>
+      </w:r>
+      <w:del w:id="65" w:author="Thibault Gagnaux" w:date="2019-04-28T09:22:00Z">
+        <w:r>
+          <w:delText xml:space="preserve"> recht</w:delText>
+        </w:r>
+      </w:del>
+      <w:r>
+        <w:t xml:space="preserve"> schnell feststellen, dass durch das Fehlen von «</w:t>
+      </w:r>
+      <w:proofErr w:type="spellStart"/>
+      <w:r>
+        <w:t>react</w:t>
+      </w:r>
+      <w:proofErr w:type="spellEnd"/>
+      <w:r>
+        <w:t xml:space="preserve">-dom» faktisch keine </w:t>
+      </w:r>
+      <w:proofErr w:type="spellStart"/>
+      <w:r>
+        <w:t>React</w:t>
+      </w:r>
+      <w:proofErr w:type="spellEnd"/>
+      <w:r>
+        <w:t xml:space="preserve"> Library wie beispielsweise </w:t>
+      </w:r>
+      <w:proofErr w:type="spellStart"/>
+      <w:r>
+        <w:t>reactstrap</w:t>
+      </w:r>
+      <w:proofErr w:type="spellEnd"/>
+      <w:r>
+        <w:t xml:space="preserve"> (Bootstrap Library, wo </w:t>
+      </w:r>
+      <w:proofErr w:type="spellStart"/>
+      <w:r>
+        <w:t>jQuery</w:t>
+      </w:r>
+      <w:proofErr w:type="spellEnd"/>
+      <w:r>
+        <w:t xml:space="preserve"> durch </w:t>
+      </w:r>
+      <w:proofErr w:type="spellStart"/>
+      <w:r>
+        <w:t>React</w:t>
+      </w:r>
+      <w:proofErr w:type="spellEnd"/>
+      <w:r>
+        <w:t xml:space="preserve"> ersetzt worden ist + alle gängigen Bootstrap Komponenten als </w:t>
+      </w:r>
+      <w:proofErr w:type="spellStart"/>
+      <w:r>
+        <w:t>React</w:t>
+      </w:r>
+      <w:proofErr w:type="spellEnd"/>
+      <w:r>
+        <w:t xml:space="preserve"> Komponenten realisiert worden sind) verwendet werden konnten. Wir haben mit dem Gedanken gespielt, die Library «</w:t>
+      </w:r>
+      <w:proofErr w:type="spellStart"/>
+      <w:r>
+        <w:t>preact-compat</w:t>
+      </w:r>
+      <w:proofErr w:type="spellEnd"/>
+      <w:r>
+        <w:t>» zu integrieren, s</w:t>
       </w:r>
       <w:r>
         <w:t>i</w:t>
       </w:r>
       <w:r>
-        <w:t>nd aber an der momentan noch instabilen Preact CLI in Version 3 gescheitert (Wir konnten aufgrund mehrerer fehlenden Features die stabile Version 2 nicht verwenden und mussten auf die instabile Version 3 wechseln).</w:t>
+        <w:t xml:space="preserve">nd aber an der momentan noch instabilen </w:t>
+      </w:r>
+      <w:proofErr w:type="spellStart"/>
+      <w:r>
+        <w:t>Preact</w:t>
+      </w:r>
+      <w:proofErr w:type="spellEnd"/>
+      <w:r>
+        <w:t xml:space="preserve"> CLI in Version 3 gescheitert (Wir konnten aufgrund mehrerer fehlenden Features die stabile Version 2 nicht verwenden und mussten auf die instabile Version 3 wechseln).</w:t>
       </w:r>
     </w:p>
     <w:p/>
@@ -2150,20 +3694,65 @@
       <w:r>
         <w:t xml:space="preserve">Für uns hiess das also, dass wir alle Bootstrap Elemente via </w:t>
       </w:r>
-      <w:r>
-        <w:t xml:space="preserve">Vanilla </w:t>
+      <w:proofErr w:type="spellStart"/>
+      <w:r>
+        <w:t>Vanilla</w:t>
+      </w:r>
+      <w:proofErr w:type="spellEnd"/>
+      <w:r>
+        <w:t xml:space="preserve"> </w:t>
       </w:r>
       <w:r>
         <w:t>HTML ausschreiben und stylen mussten</w:t>
       </w:r>
       <w:r>
-        <w:t xml:space="preserve"> (Also keine reactstrap Komponenten verwenden konnten)</w:t>
-      </w:r>
-      <w:r>
-        <w:t>, was sich als sehr mühsam und nicht intuitiv herausgestellt hat. So konnten wir beispielsweise nicht die aus webfr bekannten &amp; sehr eleganten modalen Dialoge aus reactstrap zurückgreifen und mussten diese in eigene Seiten auslagern. Dies hatte zur Folge, dass wir in den letzten beiden Wochen vor Abgabe in einen grossen Zeitstress geraten sind, obwohl wir stetig &amp; aktiv am Projekt gearbeitet ha</w:t>
-      </w:r>
-      <w:r>
-        <w:t>ben (In einem kommerziellen Projekt hätte man an dieser Stelle wohl Preact wieder mit React ersetzt)</w:t>
+        <w:t xml:space="preserve"> (Also keine </w:t>
+      </w:r>
+      <w:proofErr w:type="spellStart"/>
+      <w:r>
+        <w:t>reactstrap</w:t>
+      </w:r>
+      <w:proofErr w:type="spellEnd"/>
+      <w:r>
+        <w:t xml:space="preserve"> Komponenten verwenden konnten)</w:t>
+      </w:r>
+      <w:r>
+        <w:t xml:space="preserve">, was sich als sehr mühsam und nicht intuitiv herausgestellt hat. So konnten wir beispielsweise nicht die aus </w:t>
+      </w:r>
+      <w:proofErr w:type="spellStart"/>
+      <w:r>
+        <w:t>webfr</w:t>
+      </w:r>
+      <w:proofErr w:type="spellEnd"/>
+      <w:r>
+        <w:t xml:space="preserve"> bekannten &amp; sehr eleganten modalen Dialoge aus </w:t>
+      </w:r>
+      <w:proofErr w:type="spellStart"/>
+      <w:r>
+        <w:t>reactstrap</w:t>
+      </w:r>
+      <w:proofErr w:type="spellEnd"/>
+      <w:r>
+        <w:t xml:space="preserve"> zurückgreifen und mussten diese in eigene Seiten auslagern. Dies hatte zur Folge, dass wir in den letzten beiden Wochen vor Abgabe in einen grossen Zeitstress geraten sind, obwohl wir stetig &amp; aktiv am Projekt gearbeitet ha</w:t>
+      </w:r>
+      <w:r>
+        <w:t xml:space="preserve">ben (In einem kommerziellen Projekt hätte man an dieser Stelle wohl </w:t>
+      </w:r>
+      <w:proofErr w:type="spellStart"/>
+      <w:r>
+        <w:t>Preact</w:t>
+      </w:r>
+      <w:proofErr w:type="spellEnd"/>
+      <w:r>
+        <w:t xml:space="preserve"> wieder mit </w:t>
+      </w:r>
+      <w:proofErr w:type="spellStart"/>
+      <w:r>
+        <w:t>React</w:t>
+      </w:r>
+      <w:proofErr w:type="spellEnd"/>
+      <w:r>
+        <w:t xml:space="preserve"> ersetzt)</w:t>
       </w:r>
       <w:r>
         <w:t>.</w:t>
@@ -2172,21 +3761,85 @@
     <w:p/>
     <w:p>
       <w:r>
-        <w:t>Durch das Integrieren von Bootstrap samt deren Abhängigkeiten wie jQuery und Popper.js als auch Redux sind wir dann bei einer Bundlegrösse von über 600 KB gelandet (Ohne GZIP). Das von uns gesetzte Ziel, mit Preact eine leichtgewichtige Applikation (Von Redux jetzt einmal abgesehen), konnten wir so nicht erfüllen.</w:t>
+        <w:t xml:space="preserve">Durch das Integrieren von Bootstrap samt deren Abhängigkeiten wie </w:t>
+      </w:r>
+      <w:proofErr w:type="spellStart"/>
+      <w:r>
+        <w:t>jQuery</w:t>
+      </w:r>
+      <w:proofErr w:type="spellEnd"/>
+      <w:r>
+        <w:t xml:space="preserve"> und Popper.js als auch </w:t>
+      </w:r>
+      <w:proofErr w:type="spellStart"/>
+      <w:r>
+        <w:t>Redux</w:t>
+      </w:r>
+      <w:proofErr w:type="spellEnd"/>
+      <w:r>
+        <w:t xml:space="preserve"> sind wir dann bei einer </w:t>
+      </w:r>
+      <w:proofErr w:type="spellStart"/>
+      <w:r>
+        <w:t>Bundlegrösse</w:t>
+      </w:r>
+      <w:proofErr w:type="spellEnd"/>
+      <w:r>
+        <w:t xml:space="preserve"> von über 600 KB gelandet (Ohne GZIP). Das von uns gesetzte Ziel, mit </w:t>
+      </w:r>
+      <w:proofErr w:type="spellStart"/>
+      <w:r>
+        <w:t>Preact</w:t>
+      </w:r>
+      <w:proofErr w:type="spellEnd"/>
+      <w:r>
+        <w:t xml:space="preserve"> eine leichtgewichtige Applikation (Von </w:t>
+      </w:r>
+      <w:proofErr w:type="spellStart"/>
+      <w:r>
+        <w:t>Redux</w:t>
+      </w:r>
+      <w:proofErr w:type="spellEnd"/>
+      <w:r>
+        <w:t xml:space="preserve"> jetzt einmal abgesehen), konnten wir so nicht erfüllen.</w:t>
       </w:r>
     </w:p>
     <w:p/>
     <w:p>
       <w:r>
-        <w:t xml:space="preserve">Man darf Preact aber nicht in die böse Ecke stellen und der Library ihre Fähigkeiten absprechen. Ist man sich den Eigenheiten von Preact bewusst und setzt konsequent auf leichtgewichtige Libraries (z.B. redux-zero mit 2 KB anstelle von Redux) und schreibt sein CSS </w:t>
-      </w:r>
-      <w:proofErr w:type="gramStart"/>
-      <w:r>
-        <w:t>selber</w:t>
-      </w:r>
-      <w:proofErr w:type="gramEnd"/>
-      <w:r>
-        <w:t xml:space="preserve"> (Kein Bootstrap o.ä</w:t>
+        <w:t xml:space="preserve">Man darf </w:t>
+      </w:r>
+      <w:proofErr w:type="spellStart"/>
+      <w:r>
+        <w:t>Preact</w:t>
+      </w:r>
+      <w:proofErr w:type="spellEnd"/>
+      <w:r>
+        <w:t xml:space="preserve"> aber nicht in die böse Ecke stellen und der Library ihre Fähigkeiten absprechen. Ist man sich den Eigenheiten von </w:t>
+      </w:r>
+      <w:proofErr w:type="spellStart"/>
+      <w:r>
+        <w:t>Preact</w:t>
+      </w:r>
+      <w:proofErr w:type="spellEnd"/>
+      <w:r>
+        <w:t xml:space="preserve"> bewusst und setzt konsequent auf leichtgewichtige Libraries (z.B. </w:t>
+      </w:r>
+      <w:proofErr w:type="spellStart"/>
+      <w:r>
+        <w:t>redux</w:t>
+      </w:r>
+      <w:proofErr w:type="spellEnd"/>
+      <w:r>
+        <w:t xml:space="preserve">-zero mit 2 KB anstelle von </w:t>
+      </w:r>
+      <w:proofErr w:type="spellStart"/>
+      <w:r>
+        <w:t>Redux</w:t>
+      </w:r>
+      <w:proofErr w:type="spellEnd"/>
+      <w:r>
+        <w:t>) und schreibt sein CSS selber (Kein Bootstrap o.ä</w:t>
       </w:r>
       <w:r>
         <w:t>.</w:t>
@@ -2198,34 +3851,78 @@
     <w:p/>
     <w:p>
       <w:r>
-        <w:t>Nur konnte die Library diese Vorteile in unserem Fall nicht ausspielen, da das Tooling der Preact CLI noch nicht gut genug war.</w:t>
+        <w:t xml:space="preserve">Nur konnte die Library diese Vorteile in unserem Fall nicht ausspielen, da das </w:t>
+      </w:r>
+      <w:proofErr w:type="spellStart"/>
+      <w:r>
+        <w:t>Tooling</w:t>
+      </w:r>
+      <w:proofErr w:type="spellEnd"/>
+      <w:r>
+        <w:t xml:space="preserve"> der </w:t>
+      </w:r>
+      <w:proofErr w:type="spellStart"/>
+      <w:r>
+        <w:t>Preact</w:t>
+      </w:r>
+      <w:proofErr w:type="spellEnd"/>
+      <w:r>
+        <w:t xml:space="preserve"> CLI noch nicht gut genug war.</w:t>
       </w:r>
     </w:p>
     <w:p>
       <w:pPr>
         <w:pStyle w:val="Heading2"/>
       </w:pPr>
-      <w:bookmarkStart w:id="7" w:name="_Toc7214332"/>
+      <w:bookmarkStart w:id="66" w:name="_Toc7214332"/>
       <w:r>
         <w:t>Teamarbeit</w:t>
       </w:r>
-      <w:bookmarkEnd w:id="7"/>
+      <w:bookmarkEnd w:id="66"/>
     </w:p>
     <w:p>
       <w:r>
         <w:t>Wir als Gruppe haben zwar stetig am Projekt gearbeitet, waren aber durch das Fehlen eines 4. Teammitglied stetig im Zeitdruck.</w:t>
       </w:r>
       <w:r>
-        <w:t xml:space="preserve"> Wir haben rasch erkannt, dass ein funktionierendes Backend ab Woche 3 diverse Vorteile bietet und eine Implementierung des Frontend ansonsten nur sehr mühsam möglich wäre. Wir waren aber von der in den Anforderungen nicht ersichtlichen Komplexität beeindruckt, doch konnten diese durch jOOQ recht gut </w:t>
-      </w:r>
-      <w:r>
-        <w:t>abfedern (Wenn ich ein SQL Query dafür schreiben kann, so funktioniert es auch in jOOQ)</w:t>
+        <w:t xml:space="preserve"> Wir haben rasch erkannt, dass ein funktionierendes Backend ab Woche 3 diverse Vorteile bietet und eine Implementierung des Frontend ansonsten nur sehr mühsam möglich wäre. Wir waren aber von der in den Anforderungen nicht ersichtlichen Komplexität beeindruckt, doch konnten diese durch </w:t>
+      </w:r>
+      <w:proofErr w:type="spellStart"/>
+      <w:r>
+        <w:t>jOOQ</w:t>
+      </w:r>
+      <w:proofErr w:type="spellEnd"/>
+      <w:r>
+        <w:t xml:space="preserve"> recht gut </w:t>
+      </w:r>
+      <w:r>
+        <w:t xml:space="preserve">abfedern (Wenn ich ein SQL Query dafür schreiben kann, so funktioniert es auch in </w:t>
+      </w:r>
+      <w:proofErr w:type="spellStart"/>
+      <w:r>
+        <w:t>jOOQ</w:t>
+      </w:r>
+      <w:proofErr w:type="spellEnd"/>
+      <w:r>
+        <w:t>)</w:t>
       </w:r>
       <w:r>
         <w:t>.</w:t>
       </w:r>
       <w:r>
-        <w:t xml:space="preserve"> Im Backend sind diverse interessante, aber auch sehr zeitintensive Diskussionen entstanden, welche ihre Zeit in Anspruch genommen haben. Generell kam es immer zu einem Konflikt zwischen «Wir sind im Workshop und ich würde gerne mal noch X ausprobieren» versus «Wir sind generell schon recht unter Zeitdruck, lass lieber vorwärtsmachen».</w:t>
+        <w:t xml:space="preserve"> </w:t>
+      </w:r>
+      <w:commentRangeStart w:id="67"/>
+      <w:r>
+        <w:t>Im Backend sind diverse interessante, aber auch sehr zeitintensive Diskussionen entstanden</w:t>
+      </w:r>
+      <w:del w:id="68" w:author="Thibault Gagnaux" w:date="2019-04-28T09:24:00Z">
+        <w:r>
+          <w:delText>, welche ihre Zeit in Anspruch genommen haben</w:delText>
+        </w:r>
+      </w:del>
+      <w:r>
+        <w:t>. Generell kam es immer zu einem Konflikt zwischen «Wir sind im Workshop und ich würde gerne mal noch X ausprobieren» versus «Wir sind generell schon recht unter Zeitdruck, lass lieber vorwärtsmachen».</w:t>
       </w:r>
     </w:p>
     <w:p>
@@ -2240,11 +3937,34 @@
     <w:p>
       <w:r>
         <w:lastRenderedPageBreak/>
-        <w:t>Als wir dann nach Abschluss des Backends alle Kräfte auf das Frontend verlagert haben und feststellen mussten, dass wir reactstrap nicht verwenden konnten, sind wir in eine grössere Zeitknappheit geraten und mussten diverse Überstunden und Nachtstunden schieben. Wir konnten somit dem Frontend nicht auch nochmals die Liebe &amp; Energie geben, welche auch schon unser Backend erhalten hat</w:t>
+        <w:t xml:space="preserve">Als wir dann nach Abschluss des </w:t>
+      </w:r>
+      <w:proofErr w:type="spellStart"/>
+      <w:r>
+        <w:t>Backends</w:t>
+      </w:r>
+      <w:proofErr w:type="spellEnd"/>
+      <w:r>
+        <w:t xml:space="preserve"> alle Kräfte auf das Frontend verlagert haben und feststellen mussten, dass wir </w:t>
+      </w:r>
+      <w:proofErr w:type="spellStart"/>
+      <w:r>
+        <w:t>reactstrap</w:t>
+      </w:r>
+      <w:proofErr w:type="spellEnd"/>
+      <w:r>
+        <w:t xml:space="preserve"> nicht verwenden konnten, sind wir in eine grössere Zeitknappheit geraten und mussten diverse Überstunden und Nachtstunden schieben. Wir konnten somit dem Frontend nicht auch nochmals die Liebe &amp; Energie geben, welche auch schon unser Backend erhalten hat</w:t>
       </w:r>
       <w:r>
         <w:t>, was sehr schade ist. Von dem her sind wir der Meinung, dass die erste Phase des Workshops verlängert werden sollte.</w:t>
       </w:r>
+      <w:commentRangeEnd w:id="67"/>
+      <w:r>
+        <w:rPr>
+          <w:rStyle w:val="CommentReference"/>
+        </w:rPr>
+        <w:commentReference w:id="67"/>
+      </w:r>
     </w:p>
     <w:p>
       <w:pPr>
@@ -2253,11 +3973,11 @@
           <w:rStyle w:val="Strikethrough"/>
         </w:rPr>
       </w:pPr>
-      <w:bookmarkStart w:id="8" w:name="_Toc7214333"/>
+      <w:bookmarkStart w:id="69" w:name="_Toc7214333"/>
       <w:r>
         <w:t>Fazit</w:t>
       </w:r>
-      <w:bookmarkEnd w:id="8"/>
+      <w:bookmarkEnd w:id="69"/>
     </w:p>
     <w:p>
       <w:r>
@@ -2267,18 +3987,26 @@
         <w:t xml:space="preserve"> (Eigentlich genau das Gegenteil, was Herr König erreichen wollte)</w:t>
       </w:r>
       <w:r>
-        <w:t>. Genau so hätten wir in den letzten beiden Wochen in der Realisierung des Frontends die Energie verlieren und Schiffbruch erleiden können.</w:t>
+        <w:t xml:space="preserve">. Genau so hätten wir in den letzten beiden Wochen in der Realisierung des </w:t>
+      </w:r>
+      <w:proofErr w:type="spellStart"/>
+      <w:r>
+        <w:t>Frontends</w:t>
+      </w:r>
+      <w:proofErr w:type="spellEnd"/>
+      <w:r>
+        <w:t xml:space="preserve"> die Energie verlieren und Schiffbruch erleiden können.</w:t>
       </w:r>
     </w:p>
     <w:p>
       <w:pPr>
         <w:pStyle w:val="Heading1"/>
       </w:pPr>
-      <w:bookmarkStart w:id="9" w:name="_Toc7214334"/>
+      <w:bookmarkStart w:id="70" w:name="_Toc7214334"/>
       <w:r>
         <w:t>Fragen an die Dozierenden</w:t>
       </w:r>
-      <w:bookmarkEnd w:id="9"/>
+      <w:bookmarkEnd w:id="70"/>
     </w:p>
     <w:p>
       <w:r>
@@ -2288,7 +4016,15 @@
         <w:t>die Dozierenden während des Unterrichts nicht anwesend waren</w:t>
       </w:r>
       <w:r>
-        <w:t xml:space="preserve"> und wir diverse interessante Diskussionen haten,</w:t>
+        <w:t xml:space="preserve"> und wir diverse interessante Diskussionen hat</w:t>
+      </w:r>
+      <w:ins w:id="71" w:author="Thibault Gagnaux" w:date="2019-04-28T09:26:00Z">
+        <w:r>
+          <w:t>t</w:t>
+        </w:r>
+      </w:ins>
+      <w:r>
+        <w:t>en,</w:t>
       </w:r>
       <w:r>
         <w:t xml:space="preserve"> sind bei uns mehrere Fragen aufgetaucht, für welche wir durch die Dozierenden gerne noch Feedback einholen würden:</w:t>
@@ -2303,6 +4039,7 @@
           <w:numId w:val="9"/>
         </w:numPr>
         <w:rPr>
+          <w:ins w:id="72" w:author="Thibault Gagnaux" w:date="2019-04-28T09:26:00Z"/>
           <w:lang w:val="de-CH"/>
         </w:rPr>
       </w:pPr>
@@ -2328,7 +4065,87 @@
         <w:rPr>
           <w:lang w:val="de-CH"/>
         </w:rPr>
-        <w:t xml:space="preserve"> Was gilt noch als Validierung und was schon als Businesslogik? Wie entschärft man dieses generellen Cross-Cutting Concern?</w:t>
+        <w:t xml:space="preserve"> Was gilt noch als Validierung und was schon als Businesslogik?</w:t>
+      </w:r>
+      <w:ins w:id="73" w:author="Thibault Gagnaux" w:date="2019-04-28T09:27:00Z">
+        <w:r>
+          <w:rPr>
+            <w:lang w:val="de-CH"/>
+          </w:rPr>
+          <w:t xml:space="preserve"> Kann ich auf Service Ebene davon ausgehen, dass die Argumente (z.B. </w:t>
+        </w:r>
+        <w:proofErr w:type="spellStart"/>
+        <w:r>
+          <w:rPr>
+            <w:lang w:val="de-CH"/>
+          </w:rPr>
+          <w:t>ProjectDto</w:t>
+        </w:r>
+        <w:proofErr w:type="spellEnd"/>
+        <w:r>
+          <w:rPr>
+            <w:lang w:val="de-CH"/>
+          </w:rPr>
+          <w:t xml:space="preserve">, </w:t>
+        </w:r>
+        <w:proofErr w:type="spellStart"/>
+        <w:r>
+          <w:rPr>
+            <w:lang w:val="de-CH"/>
+          </w:rPr>
+          <w:t>EmployeeDto</w:t>
+        </w:r>
+      </w:ins>
+      <w:proofErr w:type="spellEnd"/>
+      <w:ins w:id="74" w:author="Thibault Gagnaux" w:date="2019-04-28T09:28:00Z">
+        <w:r>
+          <w:rPr>
+            <w:lang w:val="de-CH"/>
+          </w:rPr>
+          <w:t>) valid sind oder müssen hier immer noch</w:t>
+        </w:r>
+      </w:ins>
+      <w:ins w:id="75" w:author="Thibault Gagnaux" w:date="2019-04-28T09:29:00Z">
+        <w:r>
+          <w:rPr>
+            <w:lang w:val="de-CH"/>
+          </w:rPr>
+          <w:t xml:space="preserve"> Validierungschecks (Null Check, Range Check etc.) gemacht werden?</w:t>
+        </w:r>
+      </w:ins>
+      <w:r>
+        <w:rPr>
+          <w:lang w:val="de-CH"/>
+        </w:rPr>
+        <w:t xml:space="preserve"> Wie entschärft man dieses generellen Cross-</w:t>
+      </w:r>
+      <w:proofErr w:type="spellStart"/>
+      <w:r>
+        <w:rPr>
+          <w:lang w:val="de-CH"/>
+        </w:rPr>
+        <w:t>Cutting</w:t>
+      </w:r>
+      <w:proofErr w:type="spellEnd"/>
+      <w:r>
+        <w:rPr>
+          <w:lang w:val="de-CH"/>
+        </w:rPr>
+        <w:t xml:space="preserve"> </w:t>
+      </w:r>
+      <w:proofErr w:type="spellStart"/>
+      <w:r>
+        <w:rPr>
+          <w:lang w:val="de-CH"/>
+        </w:rPr>
+        <w:t>Concern</w:t>
+      </w:r>
+      <w:proofErr w:type="spellEnd"/>
+      <w:r>
+        <w:rPr>
+          <w:lang w:val="de-CH"/>
+        </w:rPr>
+        <w:t>?</w:t>
       </w:r>
     </w:p>
     <w:p>
@@ -2342,22 +4159,607 @@
           <w:lang w:val="de-CH"/>
         </w:rPr>
       </w:pPr>
-      <w:r>
-        <w:rPr>
-          <w:lang w:val="de-CH"/>
-        </w:rPr>
-        <w:t>Gibt es in unserem Falle elegantere Designpattern zu unserem „Early Return“ in den Service Methoden? Wir führen eine Aktion erst aus, wenn davor keine Exception einen Abbruch bewirkt hat (Herr Wächter mag sich erinnern, dass Herr Gruntz dieses Pattern in depa stark bemängelt hat)</w:t>
-      </w:r>
+      <w:ins w:id="76" w:author="Thibault Gagnaux" w:date="2019-04-28T09:29:00Z">
+        <w:r>
+          <w:rPr>
+            <w:lang w:val="de-CH"/>
+          </w:rPr>
+          <w:t>Beziehung Service zu Repository: Macht es Sinn</w:t>
+        </w:r>
+      </w:ins>
+      <w:ins w:id="77" w:author="Thibault Gagnaux" w:date="2019-04-28T09:30:00Z">
+        <w:r>
+          <w:rPr>
+            <w:lang w:val="de-CH"/>
+          </w:rPr>
+          <w:t xml:space="preserve">, dass ein Service strikt nur sein eigenes Repository aufrufen darf? (Für benötigte Daten von </w:t>
+        </w:r>
+        <w:proofErr w:type="spellStart"/>
+        <w:r>
+          <w:rPr>
+            <w:lang w:val="de-CH"/>
+          </w:rPr>
+          <w:t>anderern</w:t>
+        </w:r>
+        <w:proofErr w:type="spellEnd"/>
+        <w:r>
+          <w:rPr>
+            <w:lang w:val="de-CH"/>
+          </w:rPr>
+          <w:t xml:space="preserve"> </w:t>
+        </w:r>
+        <w:proofErr w:type="spellStart"/>
+        <w:r>
+          <w:rPr>
+            <w:lang w:val="de-CH"/>
+          </w:rPr>
+          <w:t>Repositor</w:t>
+        </w:r>
+      </w:ins>
+      <w:ins w:id="78" w:author="Thibault Gagnaux" w:date="2019-04-28T09:31:00Z">
+        <w:r>
+          <w:rPr>
+            <w:lang w:val="de-CH"/>
+          </w:rPr>
+          <w:t>ies</w:t>
+        </w:r>
+        <w:proofErr w:type="spellEnd"/>
+        <w:r>
+          <w:rPr>
+            <w:lang w:val="de-CH"/>
+          </w:rPr>
+          <w:t xml:space="preserve"> würde das bedeuten, dass der Service einen anderen Service aufruft (</w:t>
+        </w:r>
+        <w:proofErr w:type="spellStart"/>
+        <w:r>
+          <w:rPr>
+            <w:lang w:val="de-CH"/>
+          </w:rPr>
+          <w:t>ProjectService</w:t>
+        </w:r>
+        <w:proofErr w:type="spellEnd"/>
+        <w:r>
+          <w:rPr>
+            <w:lang w:val="de-CH"/>
+          </w:rPr>
+          <w:t xml:space="preserve"> -&gt; </w:t>
+        </w:r>
+        <w:proofErr w:type="spellStart"/>
+        <w:r>
+          <w:rPr>
+            <w:lang w:val="de-CH"/>
+          </w:rPr>
+          <w:t>EmployeeService</w:t>
+        </w:r>
+        <w:proofErr w:type="spellEnd"/>
+        <w:r>
+          <w:rPr>
+            <w:lang w:val="de-CH"/>
+          </w:rPr>
+          <w:t xml:space="preserve"> -&gt; </w:t>
+        </w:r>
+        <w:proofErr w:type="spellStart"/>
+        <w:r>
+          <w:rPr>
+            <w:lang w:val="de-CH"/>
+          </w:rPr>
+          <w:t>EmployeeRepo</w:t>
+        </w:r>
+      </w:ins>
+      <w:ins w:id="79" w:author="Thibault Gagnaux" w:date="2019-04-28T09:32:00Z">
+        <w:r>
+          <w:rPr>
+            <w:lang w:val="de-CH"/>
+          </w:rPr>
+          <w:t>sitory</w:t>
+        </w:r>
+      </w:ins>
+      <w:proofErr w:type="spellEnd"/>
+      <w:ins w:id="80" w:author="Thibault Gagnaux" w:date="2019-04-28T09:31:00Z">
+        <w:r>
+          <w:rPr>
+            <w:lang w:val="de-CH"/>
+          </w:rPr>
+          <w:t>)</w:t>
+        </w:r>
+      </w:ins>
+      <w:ins w:id="81" w:author="Thibault Gagnaux" w:date="2019-04-28T09:32:00Z">
+        <w:r>
+          <w:rPr>
+            <w:lang w:val="de-CH"/>
+          </w:rPr>
+          <w:t xml:space="preserve">. Oder hat es mehr Vorteile, wenn ein Service mehrere </w:t>
+        </w:r>
+        <w:proofErr w:type="spellStart"/>
+        <w:r>
+          <w:rPr>
+            <w:lang w:val="de-CH"/>
+          </w:rPr>
+          <w:t>Repositories</w:t>
+        </w:r>
+        <w:proofErr w:type="spellEnd"/>
+        <w:r>
+          <w:rPr>
+            <w:lang w:val="de-CH"/>
+          </w:rPr>
+          <w:t xml:space="preserve"> aufrufen darf</w:t>
+        </w:r>
+      </w:ins>
+      <w:ins w:id="82" w:author="Thibault Gagnaux" w:date="2019-04-28T09:33:00Z">
+        <w:r>
+          <w:rPr>
+            <w:lang w:val="de-CH"/>
+          </w:rPr>
+          <w:t>?</w:t>
+        </w:r>
+      </w:ins>
+      <w:ins w:id="83" w:author="Thibault Gagnaux" w:date="2019-04-28T09:32:00Z">
+        <w:r>
+          <w:rPr>
+            <w:lang w:val="de-CH"/>
+          </w:rPr>
+          <w:t xml:space="preserve"> (</w:t>
+        </w:r>
+        <w:proofErr w:type="spellStart"/>
+        <w:r>
+          <w:rPr>
+            <w:lang w:val="de-CH"/>
+          </w:rPr>
+          <w:t>Proje</w:t>
+        </w:r>
+      </w:ins>
+      <w:ins w:id="84" w:author="Thibault Gagnaux" w:date="2019-04-28T09:33:00Z">
+        <w:r>
+          <w:rPr>
+            <w:lang w:val="de-CH"/>
+          </w:rPr>
+          <w:t>ctService</w:t>
+        </w:r>
+        <w:proofErr w:type="spellEnd"/>
+        <w:r>
+          <w:rPr>
+            <w:lang w:val="de-CH"/>
+          </w:rPr>
+          <w:t xml:space="preserve"> -&gt; </w:t>
+        </w:r>
+        <w:proofErr w:type="spellStart"/>
+        <w:r>
+          <w:rPr>
+            <w:lang w:val="de-CH"/>
+          </w:rPr>
+          <w:t>EmployeeRepo</w:t>
+        </w:r>
+        <w:proofErr w:type="spellEnd"/>
+        <w:r>
+          <w:rPr>
+            <w:lang w:val="de-CH"/>
+          </w:rPr>
+          <w:t>)</w:t>
+        </w:r>
+      </w:ins>
+    </w:p>
+    <w:p>
+      <w:pPr>
+        <w:pStyle w:val="ListParagraph"/>
+        <w:numPr>
+          <w:ilvl w:val="0"/>
+          <w:numId w:val="9"/>
+        </w:numPr>
+        <w:rPr>
+          <w:ins w:id="85" w:author="Thibault Gagnaux" w:date="2019-04-28T09:37:00Z"/>
+          <w:lang w:val="de-CH"/>
+        </w:rPr>
+      </w:pPr>
+      <w:r>
+        <w:rPr>
+          <w:lang w:val="de-CH"/>
+        </w:rPr>
+        <w:t xml:space="preserve">Gibt es in unserem Falle elegantere Designpattern zu unserem „Early Return“ in den Service Methoden? Wir führen eine Aktion erst aus, wenn davor keine </w:t>
+      </w:r>
+      <w:proofErr w:type="spellStart"/>
+      <w:r>
+        <w:rPr>
+          <w:lang w:val="de-CH"/>
+        </w:rPr>
+        <w:t>Exception</w:t>
+      </w:r>
+      <w:proofErr w:type="spellEnd"/>
+      <w:r>
+        <w:rPr>
+          <w:lang w:val="de-CH"/>
+        </w:rPr>
+        <w:t xml:space="preserve"> einen Abbruch bewirkt hat (Herr Wächter mag sich erinnern, dass Herr </w:t>
+      </w:r>
+      <w:proofErr w:type="spellStart"/>
+      <w:r>
+        <w:rPr>
+          <w:lang w:val="de-CH"/>
+        </w:rPr>
+        <w:t>Gruntz</w:t>
+      </w:r>
+      <w:proofErr w:type="spellEnd"/>
+      <w:r>
+        <w:rPr>
+          <w:lang w:val="de-CH"/>
+        </w:rPr>
+        <w:t xml:space="preserve"> dieses Pattern in </w:t>
+      </w:r>
+      <w:proofErr w:type="spellStart"/>
+      <w:r>
+        <w:rPr>
+          <w:lang w:val="de-CH"/>
+        </w:rPr>
+        <w:t>depa</w:t>
+      </w:r>
+      <w:proofErr w:type="spellEnd"/>
+      <w:del w:id="86" w:author="Thibault Gagnaux" w:date="2019-04-28T09:33:00Z">
+        <w:r>
+          <w:rPr>
+            <w:lang w:val="de-CH"/>
+          </w:rPr>
+          <w:delText xml:space="preserve"> stark</w:delText>
+        </w:r>
+      </w:del>
+      <w:r>
+        <w:rPr>
+          <w:lang w:val="de-CH"/>
+        </w:rPr>
+        <w:t xml:space="preserve"> bemängelt hat)</w:t>
+      </w:r>
+    </w:p>
+    <w:p>
+      <w:pPr>
+        <w:pStyle w:val="ListParagraph"/>
+        <w:numPr>
+          <w:ilvl w:val="0"/>
+          <w:numId w:val="9"/>
+        </w:numPr>
+        <w:rPr>
+          <w:ins w:id="87" w:author="Thibault Gagnaux" w:date="2019-04-28T09:44:00Z"/>
+          <w:lang w:val="de-CH"/>
+        </w:rPr>
+      </w:pPr>
+      <w:ins w:id="88" w:author="Thibault Gagnaux" w:date="2019-04-28T09:37:00Z">
+        <w:r>
+          <w:rPr>
+            <w:lang w:val="de-CH"/>
+          </w:rPr>
+          <w:t xml:space="preserve">@Prof. </w:t>
+        </w:r>
+        <w:proofErr w:type="spellStart"/>
+        <w:r>
+          <w:rPr>
+            <w:lang w:val="de-CH"/>
+          </w:rPr>
+          <w:t>Gruntz</w:t>
+        </w:r>
+        <w:proofErr w:type="spellEnd"/>
+        <w:r>
+          <w:rPr>
+            <w:lang w:val="de-CH"/>
+          </w:rPr>
+          <w:t>:</w:t>
+        </w:r>
+      </w:ins>
+      <w:ins w:id="89" w:author="Thibault Gagnaux" w:date="2019-04-28T09:39:00Z">
+        <w:r>
+          <w:rPr>
+            <w:lang w:val="de-CH"/>
+          </w:rPr>
+          <w:t xml:space="preserve"> Für unsere </w:t>
+        </w:r>
+        <w:proofErr w:type="spellStart"/>
+        <w:r>
+          <w:rPr>
+            <w:lang w:val="de-CH"/>
+          </w:rPr>
+          <w:t>Integrationtests</w:t>
+        </w:r>
+        <w:proofErr w:type="spellEnd"/>
+        <w:r>
+          <w:rPr>
+            <w:lang w:val="de-CH"/>
+          </w:rPr>
+          <w:t xml:space="preserve"> wollten wir </w:t>
+        </w:r>
+        <w:proofErr w:type="spellStart"/>
+        <w:r>
+          <w:rPr>
+            <w:lang w:val="de-CH"/>
+          </w:rPr>
+          <w:t>Transactional</w:t>
+        </w:r>
+        <w:proofErr w:type="spellEnd"/>
+        <w:r>
+          <w:rPr>
+            <w:lang w:val="de-CH"/>
+          </w:rPr>
+          <w:t xml:space="preserve"> verwenden, sodass wir </w:t>
+        </w:r>
+      </w:ins>
+      <w:ins w:id="90" w:author="Thibault Gagnaux" w:date="2019-04-28T09:40:00Z">
+        <w:r>
+          <w:rPr>
+            <w:lang w:val="de-CH"/>
+          </w:rPr>
+          <w:t xml:space="preserve">nicht </w:t>
+        </w:r>
+        <w:proofErr w:type="spellStart"/>
+        <w:r>
+          <w:rPr>
+            <w:lang w:val="de-CH"/>
+          </w:rPr>
+          <w:t>idempotente</w:t>
+        </w:r>
+        <w:proofErr w:type="spellEnd"/>
+        <w:r>
+          <w:rPr>
+            <w:lang w:val="de-CH"/>
+          </w:rPr>
+          <w:t xml:space="preserve"> Tests wie «</w:t>
+        </w:r>
+        <w:proofErr w:type="spellStart"/>
+        <w:r>
+          <w:rPr>
+            <w:lang w:val="de-CH"/>
+          </w:rPr>
+          <w:t>createProject</w:t>
+        </w:r>
+        <w:proofErr w:type="spellEnd"/>
+        <w:r>
+          <w:rPr>
+            <w:lang w:val="de-CH"/>
+          </w:rPr>
+          <w:t>» isolieren können.</w:t>
+        </w:r>
+      </w:ins>
+      <w:ins w:id="91" w:author="Thibault Gagnaux" w:date="2019-04-28T09:37:00Z">
+        <w:r>
+          <w:rPr>
+            <w:lang w:val="de-CH"/>
+          </w:rPr>
+          <w:t xml:space="preserve"> Wir haben es trotz grossem Aufwand nicht geschafft, den Trans</w:t>
+        </w:r>
+      </w:ins>
+      <w:ins w:id="92" w:author="Thibault Gagnaux" w:date="2019-04-28T09:38:00Z">
+        <w:r>
+          <w:rPr>
+            <w:lang w:val="de-CH"/>
+          </w:rPr>
+          <w:t xml:space="preserve">aktionsmanager von Spring mit </w:t>
+        </w:r>
+        <w:proofErr w:type="spellStart"/>
+        <w:r>
+          <w:rPr>
+            <w:lang w:val="de-CH"/>
+          </w:rPr>
+          <w:t>Jooq</w:t>
+        </w:r>
+        <w:proofErr w:type="spellEnd"/>
+        <w:r>
+          <w:rPr>
+            <w:lang w:val="de-CH"/>
+          </w:rPr>
+          <w:t xml:space="preserve"> in </w:t>
+        </w:r>
+        <w:proofErr w:type="spellStart"/>
+        <w:r>
+          <w:rPr>
+            <w:lang w:val="de-CH"/>
+          </w:rPr>
+          <w:t>usere</w:t>
+        </w:r>
+        <w:proofErr w:type="spellEnd"/>
+        <w:r>
+          <w:rPr>
+            <w:lang w:val="de-CH"/>
+          </w:rPr>
+          <w:t xml:space="preserve"> Tests zu integrieren.</w:t>
+        </w:r>
+      </w:ins>
+      <w:ins w:id="93" w:author="Thibault Gagnaux" w:date="2019-04-28T09:41:00Z">
+        <w:r>
+          <w:rPr>
+            <w:lang w:val="de-CH"/>
+          </w:rPr>
+          <w:t xml:space="preserve"> (Wir </w:t>
+        </w:r>
+        <w:proofErr w:type="spellStart"/>
+        <w:r>
+          <w:rPr>
+            <w:lang w:val="de-CH"/>
+          </w:rPr>
+          <w:t>resetten</w:t>
+        </w:r>
+        <w:proofErr w:type="spellEnd"/>
+        <w:r>
+          <w:rPr>
+            <w:lang w:val="de-CH"/>
+          </w:rPr>
+          <w:t xml:space="preserve"> die Testdatenbank manuell </w:t>
+        </w:r>
+        <w:proofErr w:type="spellStart"/>
+        <w:r>
+          <w:rPr>
+            <w:lang w:val="de-CH"/>
+          </w:rPr>
+          <w:t>for</w:t>
+        </w:r>
+        <w:proofErr w:type="spellEnd"/>
+        <w:r>
+          <w:rPr>
+            <w:lang w:val="de-CH"/>
+          </w:rPr>
+          <w:t xml:space="preserve"> jedem Test mit einen </w:t>
+        </w:r>
+        <w:proofErr w:type="spellStart"/>
+        <w:r>
+          <w:rPr>
+            <w:lang w:val="de-CH"/>
+          </w:rPr>
+          <w:t>sqlProcedure</w:t>
+        </w:r>
+        <w:proofErr w:type="spellEnd"/>
+        <w:r>
+          <w:rPr>
+            <w:lang w:val="de-CH"/>
+          </w:rPr>
+          <w:t>).</w:t>
+        </w:r>
+      </w:ins>
+      <w:ins w:id="94" w:author="Thibault Gagnaux" w:date="2019-04-28T09:38:00Z">
+        <w:r>
+          <w:rPr>
+            <w:lang w:val="de-CH"/>
+          </w:rPr>
+          <w:t xml:space="preserve"> Falls Sie Zeit hätten, wären wir an einer Lös</w:t>
+        </w:r>
+      </w:ins>
+      <w:ins w:id="95" w:author="Thibault Gagnaux" w:date="2019-04-28T09:39:00Z">
+        <w:r>
+          <w:rPr>
+            <w:lang w:val="de-CH"/>
+          </w:rPr>
+          <w:t xml:space="preserve">ung sehr interessiert. Hier </w:t>
+        </w:r>
+      </w:ins>
+      <w:ins w:id="96" w:author="Thibault Gagnaux" w:date="2019-04-28T09:42:00Z">
+        <w:r>
+          <w:rPr>
+            <w:lang w:val="de-CH"/>
+          </w:rPr>
+          <w:t xml:space="preserve">starten: </w:t>
+        </w:r>
+      </w:ins>
+      <w:ins w:id="97" w:author="Thibault Gagnaux" w:date="2019-04-28T09:44:00Z">
+        <w:r>
+          <w:rPr>
+            <w:lang w:val="de-CH"/>
+          </w:rPr>
+          <w:fldChar w:fldCharType="begin"/>
+        </w:r>
+        <w:r>
+          <w:rPr>
+            <w:lang w:val="de-CH"/>
+          </w:rPr>
+          <w:instrText xml:space="preserve"> HYPERLINK "</w:instrText>
+        </w:r>
+      </w:ins>
+      <w:ins w:id="98" w:author="Thibault Gagnaux" w:date="2019-04-28T09:42:00Z">
+        <w:r>
+          <w:rPr>
+            <w:lang w:val="de-CH"/>
+          </w:rPr>
+          <w:instrText>https://www.petrikainulainen.net/programming/jooq/using-jooq-with-spring-configuration/</w:instrText>
+        </w:r>
+      </w:ins>
+      <w:ins w:id="99" w:author="Thibault Gagnaux" w:date="2019-04-28T09:44:00Z">
+        <w:r>
+          <w:rPr>
+            <w:lang w:val="de-CH"/>
+          </w:rPr>
+          <w:instrText xml:space="preserve">" </w:instrText>
+        </w:r>
+        <w:r>
+          <w:rPr>
+            <w:lang w:val="de-CH"/>
+          </w:rPr>
+          <w:fldChar w:fldCharType="separate"/>
+        </w:r>
+      </w:ins>
+      <w:ins w:id="100" w:author="Thibault Gagnaux" w:date="2019-04-28T09:42:00Z">
+        <w:r>
+          <w:rPr>
+            <w:rStyle w:val="Hyperlink"/>
+            <w:lang w:val="de-CH"/>
+          </w:rPr>
+          <w:t>https://www.petrikainulainen.net/programming/jooq/using-jooq-with-spring-configuration/</w:t>
+        </w:r>
+      </w:ins>
+      <w:ins w:id="101" w:author="Thibault Gagnaux" w:date="2019-04-28T09:44:00Z">
+        <w:r>
+          <w:rPr>
+            <w:lang w:val="de-CH"/>
+          </w:rPr>
+          <w:fldChar w:fldCharType="end"/>
+        </w:r>
+      </w:ins>
+    </w:p>
+    <w:p>
+      <w:pPr>
+        <w:pStyle w:val="ListParagraph"/>
+        <w:numPr>
+          <w:ilvl w:val="0"/>
+          <w:numId w:val="9"/>
+        </w:numPr>
+        <w:rPr>
+          <w:lang w:val="de-CH"/>
+        </w:rPr>
+      </w:pPr>
+      <w:proofErr w:type="spellStart"/>
+      <w:ins w:id="102" w:author="Thibault Gagnaux" w:date="2019-04-28T09:44:00Z">
+        <w:r>
+          <w:rPr>
+            <w:lang w:val="de-CH"/>
+          </w:rPr>
+          <w:t>Redux</w:t>
+        </w:r>
+        <w:proofErr w:type="spellEnd"/>
+        <w:r>
+          <w:rPr>
+            <w:lang w:val="de-CH"/>
+          </w:rPr>
+          <w:t xml:space="preserve">: Wie kann eine </w:t>
+        </w:r>
+        <w:proofErr w:type="spellStart"/>
+        <w:r>
+          <w:rPr>
+            <w:lang w:val="de-CH"/>
+          </w:rPr>
+          <w:t>ActionCreator</w:t>
+        </w:r>
+        <w:proofErr w:type="spellEnd"/>
+        <w:r>
+          <w:rPr>
+            <w:lang w:val="de-CH"/>
+          </w:rPr>
+          <w:t xml:space="preserve"> und </w:t>
+        </w:r>
+        <w:proofErr w:type="spellStart"/>
+        <w:r>
+          <w:rPr>
+            <w:lang w:val="de-CH"/>
+          </w:rPr>
+          <w:t>Reducer</w:t>
+        </w:r>
+        <w:proofErr w:type="spellEnd"/>
+        <w:r>
+          <w:rPr>
+            <w:lang w:val="de-CH"/>
+          </w:rPr>
+          <w:t xml:space="preserve"> Explosion verhindert wer</w:t>
+        </w:r>
+      </w:ins>
+      <w:ins w:id="103" w:author="Thibault Gagnaux" w:date="2019-04-28T09:45:00Z">
+        <w:r>
+          <w:rPr>
+            <w:lang w:val="de-CH"/>
+          </w:rPr>
+          <w:t>den?</w:t>
+        </w:r>
+      </w:ins>
+      <w:bookmarkStart w:id="104" w:name="_GoBack"/>
+      <w:bookmarkEnd w:id="104"/>
     </w:p>
     <w:p>
       <w:pPr>
         <w:pStyle w:val="Heading1"/>
       </w:pPr>
-      <w:bookmarkStart w:id="10" w:name="_Toc7214335"/>
+      <w:bookmarkStart w:id="105" w:name="_Toc7214335"/>
       <w:r>
         <w:t>Quellen</w:t>
       </w:r>
-      <w:bookmarkEnd w:id="10"/>
+      <w:bookmarkEnd w:id="105"/>
     </w:p>
     <w:p>
       <w:pPr>
@@ -2367,24 +4769,52 @@
           <w:numId w:val="10"/>
         </w:numPr>
         <w:rPr>
-          <w:lang w:val="de-CH"/>
-        </w:rPr>
-      </w:pPr>
-      <w:r>
-        <w:rPr>
-          <w:lang w:val="de-CH"/>
-        </w:rPr>
-        <w:t xml:space="preserve">Sourcecode: </w:t>
-      </w:r>
-      <w:hyperlink r:id="rId15" w:history="1">
-        <w:r>
-          <w:rPr>
-            <w:rStyle w:val="Hyperlink"/>
-            <w:lang w:val="de-CH"/>
-          </w:rPr>
-          <w:t>http://github.com/swaechter/fhnw-wodss</w:t>
-        </w:r>
-      </w:hyperlink>
+          <w:lang w:val="en-US"/>
+        </w:rPr>
+      </w:pPr>
+      <w:proofErr w:type="spellStart"/>
+      <w:r>
+        <w:rPr>
+          <w:lang w:val="en-US"/>
+        </w:rPr>
+        <w:t>Sourcecode</w:t>
+      </w:r>
+      <w:proofErr w:type="spellEnd"/>
+      <w:r>
+        <w:rPr>
+          <w:lang w:val="en-US"/>
+        </w:rPr>
+        <w:t xml:space="preserve">: </w:t>
+      </w:r>
+      <w:r>
+        <w:fldChar w:fldCharType="begin"/>
+      </w:r>
+      <w:r>
+        <w:rPr>
+          <w:lang w:val="en-US"/>
+          <w:rPrChange w:id="106" w:author="Thibault Gagnaux" w:date="2019-04-28T09:17:00Z">
+            <w:rPr/>
+          </w:rPrChange>
+        </w:rPr>
+        <w:instrText xml:space="preserve"> HYPERLINK "http://github.com/swaechter/fhnw-wodss" </w:instrText>
+      </w:r>
+      <w:r>
+        <w:fldChar w:fldCharType="separate"/>
+      </w:r>
+      <w:r>
+        <w:rPr>
+          <w:rStyle w:val="Hyperlink"/>
+          <w:lang w:val="en-US"/>
+        </w:rPr>
+        <w:t>http://github.com/swaechter/fhnw-wodss</w:t>
+      </w:r>
+      <w:r>
+        <w:rPr>
+          <w:rStyle w:val="Hyperlink"/>
+          <w:lang w:val="en-US"/>
+        </w:rPr>
+        <w:fldChar w:fldCharType="end"/>
+      </w:r>
     </w:p>
     <w:p>
       <w:pPr>
@@ -2401,9 +4831,10 @@
         <w:rPr>
           <w:lang w:val="de-CH"/>
         </w:rPr>
+        <w:lastRenderedPageBreak/>
         <w:t xml:space="preserve">Spezifikation: </w:t>
       </w:r>
-      <w:hyperlink r:id="rId16" w:history="1">
+      <w:hyperlink r:id="rId18" w:history="1">
         <w:r>
           <w:rPr>
             <w:rStyle w:val="Hyperlink"/>
@@ -2430,7 +4861,7 @@
         </w:rPr>
         <w:t xml:space="preserve">Testinstanz: </w:t>
       </w:r>
-      <w:hyperlink r:id="rId17" w:history="1">
+      <w:hyperlink r:id="rId19" w:history="1">
         <w:r>
           <w:rPr>
             <w:rStyle w:val="Hyperlink"/>
@@ -2455,9 +4886,23 @@
         <w:rPr>
           <w:lang w:val="de-CH"/>
         </w:rPr>
-        <w:t xml:space="preserve">Beschreibung Gratisinstanz Heroku: </w:t>
-      </w:r>
-      <w:hyperlink r:id="rId18" w:history="1">
+        <w:t xml:space="preserve">Beschreibung Gratisinstanz </w:t>
+      </w:r>
+      <w:proofErr w:type="spellStart"/>
+      <w:r>
+        <w:rPr>
+          <w:lang w:val="de-CH"/>
+        </w:rPr>
+        <w:t>Heroku</w:t>
+      </w:r>
+      <w:proofErr w:type="spellEnd"/>
+      <w:r>
+        <w:rPr>
+          <w:lang w:val="de-CH"/>
+        </w:rPr>
+        <w:t xml:space="preserve">: </w:t>
+      </w:r>
+      <w:hyperlink r:id="rId20" w:history="1">
         <w:r>
           <w:rPr>
             <w:rStyle w:val="Hyperlink"/>
@@ -2470,8 +4915,8 @@
     <w:p/>
     <w:p/>
     <w:sectPr>
-      <w:headerReference w:type="default" r:id="rId19"/>
-      <w:footerReference w:type="default" r:id="rId20"/>
+      <w:headerReference w:type="default" r:id="rId21"/>
+      <w:footerReference w:type="default" r:id="rId22"/>
       <w:pgSz w:w="11906" w:h="16838" w:code="9"/>
       <w:pgMar w:top="1269" w:right="851" w:bottom="1134" w:left="1276" w:header="709" w:footer="709" w:gutter="0"/>
       <w:cols w:space="708"/>
@@ -2481,6 +4926,65 @@
 </w:document>
 </file>
 
+<file path=word/comments.xml><?xml version="1.0" encoding="utf-8"?>
+<w:comments xmlns:wpc="http://schemas.microsoft.com/office/word/2010/wordprocessingCanvas" xmlns:cx="http://schemas.microsoft.com/office/drawing/2014/chartex" xmlns:cx1="http://schemas.microsoft.com/office/drawing/2015/9/8/chartex" xmlns:cx2="http://schemas.microsoft.com/office/drawing/2015/10/21/chartex" xmlns:cx3="http://schemas.microsoft.com/office/drawing/2016/5/9/chartex" xmlns:cx4="http://schemas.microsoft.com/office/drawing/2016/5/10/chartex" xmlns:cx5="http://schemas.microsoft.com/office/drawing/2016/5/11/chartex" xmlns:cx6="http://schemas.microsoft.com/office/drawing/2016/5/12/chartex" xmlns:cx7="http://schemas.microsoft.com/office/drawing/2016/5/13/chartex" xmlns:cx8="http://schemas.microsoft.com/office/drawing/2016/5/14/chartex" xmlns:mc="http://schemas.openxmlformats.org/markup-compatibility/2006" xmlns:aink="http://schemas.microsoft.com/office/drawing/2016/ink" xmlns:am3d="http://schemas.microsoft.com/office/drawing/2017/model3d" xmlns:o="urn:schemas-microsoft-com:office:office" xmlns:r="http://schemas.openxmlformats.org/officeDocument/2006/relationships" xmlns:m="http://schemas.openxmlformats.org/officeDocument/2006/math" xmlns:v="urn:schemas-microsoft-com:vml" xmlns:wp14="http://schemas.microsoft.com/office/word/2010/wordprocessingDrawing" xmlns:wp="http://schemas.openxmlformats.org/drawingml/2006/wordprocessingDrawing" xmlns:w10="urn:schemas-microsoft-com:office:word" xmlns:w="http://schemas.openxmlformats.org/wordprocessingml/2006/main" xmlns:w14="http://schemas.microsoft.com/office/word/2010/wordml" xmlns:w15="http://schemas.microsoft.com/office/word/2012/wordml" xmlns:w16cid="http://schemas.microsoft.com/office/word/2016/wordml/cid" xmlns:w16se="http://schemas.microsoft.com/office/word/2015/wordml/symex" xmlns:wpg="http://schemas.microsoft.com/office/word/2010/wordprocessingGroup" xmlns:wpi="http://schemas.microsoft.com/office/word/2010/wordprocessingInk" xmlns:wne="http://schemas.microsoft.com/office/word/2006/wordml" xmlns:wps="http://schemas.microsoft.com/office/word/2010/wordprocessingShape" mc:Ignorable="w14 w15 w16se w16cid wp14">
+  <w:comment w:id="37" w:author="Thibault Gagnaux" w:date="2019-04-27T22:06:00Z" w:initials="TG">
+    <w:p>
+      <w:pPr>
+        <w:pStyle w:val="CommentText"/>
+      </w:pPr>
+      <w:r>
+        <w:rPr>
+          <w:rStyle w:val="CommentReference"/>
+        </w:rPr>
+        <w:annotationRef/>
+      </w:r>
+      <w:r>
+        <w:t xml:space="preserve">Spring Web hier in Business Layer und in Präsentation auf </w:t>
+      </w:r>
+      <w:proofErr w:type="spellStart"/>
+      <w:r>
+        <w:t>Presentation</w:t>
+      </w:r>
+      <w:proofErr w:type="spellEnd"/>
+      <w:r>
+        <w:t xml:space="preserve"> Layer. Wo wollen wir es hintun?</w:t>
+      </w:r>
+    </w:p>
+  </w:comment>
+  <w:comment w:id="67" w:author="Thibault Gagnaux" w:date="2019-04-28T09:25:00Z" w:initials="TG">
+    <w:p>
+      <w:pPr>
+        <w:pStyle w:val="CommentText"/>
+      </w:pPr>
+      <w:r>
+        <w:rPr>
+          <w:rStyle w:val="CommentReference"/>
+        </w:rPr>
+        <w:annotationRef/>
+      </w:r>
+      <w:r>
+        <w:t>Sehr treffender und gut geschriebener Abschnitt</w:t>
+      </w:r>
+    </w:p>
+  </w:comment>
+</w:comments>
+</file>
+
+<file path=word/commentsExtended.xml><?xml version="1.0" encoding="utf-8"?>
+<w15:commentsEx xmlns:wpc="http://schemas.microsoft.com/office/word/2010/wordprocessingCanvas" xmlns:cx="http://schemas.microsoft.com/office/drawing/2014/chartex" xmlns:cx1="http://schemas.microsoft.com/office/drawing/2015/9/8/chartex" xmlns:cx2="http://schemas.microsoft.com/office/drawing/2015/10/21/chartex" xmlns:cx3="http://schemas.microsoft.com/office/drawing/2016/5/9/chartex" xmlns:cx4="http://schemas.microsoft.com/office/drawing/2016/5/10/chartex" xmlns:cx5="http://schemas.microsoft.com/office/drawing/2016/5/11/chartex" xmlns:cx6="http://schemas.microsoft.com/office/drawing/2016/5/12/chartex" xmlns:cx7="http://schemas.microsoft.com/office/drawing/2016/5/13/chartex" xmlns:cx8="http://schemas.microsoft.com/office/drawing/2016/5/14/chartex" xmlns:mc="http://schemas.openxmlformats.org/markup-compatibility/2006" xmlns:aink="http://schemas.microsoft.com/office/drawing/2016/ink" xmlns:am3d="http://schemas.microsoft.com/office/drawing/2017/model3d" xmlns:o="urn:schemas-microsoft-com:office:office" xmlns:r="http://schemas.openxmlformats.org/officeDocument/2006/relationships" xmlns:m="http://schemas.openxmlformats.org/officeDocument/2006/math" xmlns:v="urn:schemas-microsoft-com:vml" xmlns:wp14="http://schemas.microsoft.com/office/word/2010/wordprocessingDrawing" xmlns:wp="http://schemas.openxmlformats.org/drawingml/2006/wordprocessingDrawing" xmlns:w10="urn:schemas-microsoft-com:office:word" xmlns:w="http://schemas.openxmlformats.org/wordprocessingml/2006/main" xmlns:w14="http://schemas.microsoft.com/office/word/2010/wordml" xmlns:w15="http://schemas.microsoft.com/office/word/2012/wordml" xmlns:w16cid="http://schemas.microsoft.com/office/word/2016/wordml/cid" xmlns:w16se="http://schemas.microsoft.com/office/word/2015/wordml/symex" xmlns:wpg="http://schemas.microsoft.com/office/word/2010/wordprocessingGroup" xmlns:wpi="http://schemas.microsoft.com/office/word/2010/wordprocessingInk" xmlns:wne="http://schemas.microsoft.com/office/word/2006/wordml" xmlns:wps="http://schemas.microsoft.com/office/word/2010/wordprocessingShape" mc:Ignorable="w14 w15 w16se w16cid wp14">
+  <w15:commentEx w15:paraId="6069DCDA" w15:done="0"/>
+  <w15:commentEx w15:paraId="0FA65F69" w15:done="0"/>
+</w15:commentsEx>
+</file>
+
+<file path=word/commentsIds.xml><?xml version="1.0" encoding="utf-8"?>
+<w16cid:commentsIds xmlns:wpc="http://schemas.microsoft.com/office/word/2010/wordprocessingCanvas" xmlns:cx="http://schemas.microsoft.com/office/drawing/2014/chartex" xmlns:cx1="http://schemas.microsoft.com/office/drawing/2015/9/8/chartex" xmlns:cx2="http://schemas.microsoft.com/office/drawing/2015/10/21/chartex" xmlns:cx3="http://schemas.microsoft.com/office/drawing/2016/5/9/chartex" xmlns:cx4="http://schemas.microsoft.com/office/drawing/2016/5/10/chartex" xmlns:cx5="http://schemas.microsoft.com/office/drawing/2016/5/11/chartex" xmlns:cx6="http://schemas.microsoft.com/office/drawing/2016/5/12/chartex" xmlns:cx7="http://schemas.microsoft.com/office/drawing/2016/5/13/chartex" xmlns:cx8="http://schemas.microsoft.com/office/drawing/2016/5/14/chartex" xmlns:mc="http://schemas.openxmlformats.org/markup-compatibility/2006" xmlns:aink="http://schemas.microsoft.com/office/drawing/2016/ink" xmlns:am3d="http://schemas.microsoft.com/office/drawing/2017/model3d" xmlns:o="urn:schemas-microsoft-com:office:office" xmlns:r="http://schemas.openxmlformats.org/officeDocument/2006/relationships" xmlns:m="http://schemas.openxmlformats.org/officeDocument/2006/math" xmlns:v="urn:schemas-microsoft-com:vml" xmlns:wp14="http://schemas.microsoft.com/office/word/2010/wordprocessingDrawing" xmlns:wp="http://schemas.openxmlformats.org/drawingml/2006/wordprocessingDrawing" xmlns:w10="urn:schemas-microsoft-com:office:word" xmlns:w="http://schemas.openxmlformats.org/wordprocessingml/2006/main" xmlns:w14="http://schemas.microsoft.com/office/word/2010/wordml" xmlns:w15="http://schemas.microsoft.com/office/word/2012/wordml" xmlns:w16cid="http://schemas.microsoft.com/office/word/2016/wordml/cid" xmlns:w16se="http://schemas.microsoft.com/office/word/2015/wordml/symex" xmlns:wpg="http://schemas.microsoft.com/office/word/2010/wordprocessingGroup" xmlns:wpi="http://schemas.microsoft.com/office/word/2010/wordprocessingInk" xmlns:wne="http://schemas.microsoft.com/office/word/2006/wordml" xmlns:wps="http://schemas.microsoft.com/office/word/2010/wordprocessingShape" mc:Ignorable="w14 w15 w16se w16cid wp14">
+  <w16cid:commentId w16cid:paraId="6069DCDA" w16cid:durableId="206F50FD"/>
+  <w16cid:commentId w16cid:paraId="0FA65F69" w16cid:durableId="206FEFEF"/>
+</w16cid:commentsIds>
+</file>
+
 <file path=word/endnotes.xml><?xml version="1.0" encoding="utf-8"?>
 <w:endnotes xmlns:wpc="http://schemas.microsoft.com/office/word/2010/wordprocessingCanvas" xmlns:cx="http://schemas.microsoft.com/office/drawing/2014/chartex" xmlns:cx1="http://schemas.microsoft.com/office/drawing/2015/9/8/chartex" xmlns:cx2="http://schemas.microsoft.com/office/drawing/2015/10/21/chartex" xmlns:cx3="http://schemas.microsoft.com/office/drawing/2016/5/9/chartex" xmlns:cx4="http://schemas.microsoft.com/office/drawing/2016/5/10/chartex" xmlns:cx5="http://schemas.microsoft.com/office/drawing/2016/5/11/chartex" xmlns:cx6="http://schemas.microsoft.com/office/drawing/2016/5/12/chartex" xmlns:cx7="http://schemas.microsoft.com/office/drawing/2016/5/13/chartex" xmlns:cx8="http://schemas.microsoft.com/office/drawing/2016/5/14/chartex" xmlns:mc="http://schemas.openxmlformats.org/markup-compatibility/2006" xmlns:aink="http://schemas.microsoft.com/office/drawing/2016/ink" xmlns:am3d="http://schemas.microsoft.com/office/drawing/2017/model3d" xmlns:o="urn:schemas-microsoft-com:office:office" xmlns:r="http://schemas.openxmlformats.org/officeDocument/2006/relationships" xmlns:m="http://schemas.openxmlformats.org/officeDocument/2006/math" xmlns:v="urn:schemas-microsoft-com:vml" xmlns:wp14="http://schemas.microsoft.com/office/word/2010/wordprocessingDrawing" xmlns:wp="http://schemas.openxmlformats.org/drawingml/2006/wordprocessingDrawing" xmlns:w10="urn:schemas-microsoft-com:office:word" xmlns:w="http://schemas.openxmlformats.org/wordprocessingml/2006/main" xmlns:w14="http://schemas.microsoft.com/office/word/2010/wordml" xmlns:w15="http://schemas.microsoft.com/office/word/2012/wordml" xmlns:w16cid="http://schemas.microsoft.com/office/word/2016/wordml/cid" xmlns:w16se="http://schemas.microsoft.com/office/word/2015/wordml/symex" xmlns:wpg="http://schemas.microsoft.com/office/word/2010/wordprocessingGroup" xmlns:wpi="http://schemas.microsoft.com/office/word/2010/wordprocessingInk" xmlns:wne="http://schemas.microsoft.com/office/word/2006/wordml" xmlns:wps="http://schemas.microsoft.com/office/word/2010/wordprocessingShape" mc:Ignorable="w14 w15 w16se w16cid wp14">
   <w:endnote w:type="separator" w:id="-1">
@@ -2577,13 +5081,24 @@
       </w:rPr>
       <w:fldChar w:fldCharType="separate"/>
     </w:r>
-    <w:r>
-      <w:rPr>
-        <w:rFonts w:cs="Arial"/>
-        <w:noProof/>
-      </w:rPr>
-      <w:t>26.04.2019</w:t>
-    </w:r>
+    <w:ins w:id="107" w:author="Thibault Gagnaux" w:date="2019-04-28T09:15:00Z">
+      <w:r>
+        <w:rPr>
+          <w:rFonts w:cs="Arial"/>
+          <w:noProof/>
+        </w:rPr>
+        <w:t>28.04.19</w:t>
+      </w:r>
+    </w:ins>
+    <w:del w:id="108" w:author="Thibault Gagnaux" w:date="2019-04-28T09:15:00Z">
+      <w:r>
+        <w:rPr>
+          <w:rFonts w:cs="Arial"/>
+          <w:noProof/>
+        </w:rPr>
+        <w:delText>27.04.19</w:delText>
+      </w:r>
+    </w:del>
     <w:r>
       <w:rPr>
         <w:rFonts w:cs="Arial"/>
@@ -2708,7 +5223,23 @@
         <w:footnoteRef/>
       </w:r>
       <w:r>
-        <w:t xml:space="preserve"> Wir wären auch an einer reaktiven Implementierung auf Basis von Spring WebFlux &amp; Netty interessiert gewesen, haben uns aber dann dagegen entschieden, da wir eine relationale Datenbank auf</w:t>
+        <w:t xml:space="preserve"> Wir wären auch an einer reaktiven Implementierung auf Basis von Spring </w:t>
+      </w:r>
+      <w:proofErr w:type="spellStart"/>
+      <w:r>
+        <w:t>WebFlux</w:t>
+      </w:r>
+      <w:proofErr w:type="spellEnd"/>
+      <w:r>
+        <w:t xml:space="preserve"> &amp; </w:t>
+      </w:r>
+      <w:proofErr w:type="spellStart"/>
+      <w:r>
+        <w:t>Netty</w:t>
+      </w:r>
+      <w:proofErr w:type="spellEnd"/>
+      <w:r>
+        <w:t xml:space="preserve"> interessiert gewesen, haben uns aber dann dagegen entschieden, da wir eine relationale Datenbank auf</w:t>
       </w:r>
       <w:r>
         <w:t xml:space="preserve"> B</w:t>
@@ -2774,12 +5305,14 @@
       </w:rPr>
       <w:t xml:space="preserve">Fach </w:t>
     </w:r>
+    <w:proofErr w:type="spellStart"/>
     <w:r>
       <w:rPr>
         <w:sz w:val="24"/>
       </w:rPr>
       <w:t>wodss</w:t>
     </w:r>
+    <w:proofErr w:type="spellEnd"/>
   </w:p>
   <w:p>
     <w:pPr>
@@ -3905,6 +6438,14 @@
 </w:numbering>
 </file>
 
+<file path=word/people.xml><?xml version="1.0" encoding="utf-8"?>
+<w15:people xmlns:wpc="http://schemas.microsoft.com/office/word/2010/wordprocessingCanvas" xmlns:cx="http://schemas.microsoft.com/office/drawing/2014/chartex" xmlns:cx1="http://schemas.microsoft.com/office/drawing/2015/9/8/chartex" xmlns:cx2="http://schemas.microsoft.com/office/drawing/2015/10/21/chartex" xmlns:cx3="http://schemas.microsoft.com/office/drawing/2016/5/9/chartex" xmlns:cx4="http://schemas.microsoft.com/office/drawing/2016/5/10/chartex" xmlns:cx5="http://schemas.microsoft.com/office/drawing/2016/5/11/chartex" xmlns:cx6="http://schemas.microsoft.com/office/drawing/2016/5/12/chartex" xmlns:cx7="http://schemas.microsoft.com/office/drawing/2016/5/13/chartex" xmlns:cx8="http://schemas.microsoft.com/office/drawing/2016/5/14/chartex" xmlns:mc="http://schemas.openxmlformats.org/markup-compatibility/2006" xmlns:aink="http://schemas.microsoft.com/office/drawing/2016/ink" xmlns:am3d="http://schemas.microsoft.com/office/drawing/2017/model3d" xmlns:o="urn:schemas-microsoft-com:office:office" xmlns:r="http://schemas.openxmlformats.org/officeDocument/2006/relationships" xmlns:m="http://schemas.openxmlformats.org/officeDocument/2006/math" xmlns:v="urn:schemas-microsoft-com:vml" xmlns:wp14="http://schemas.microsoft.com/office/word/2010/wordprocessingDrawing" xmlns:wp="http://schemas.openxmlformats.org/drawingml/2006/wordprocessingDrawing" xmlns:w10="urn:schemas-microsoft-com:office:word" xmlns:w="http://schemas.openxmlformats.org/wordprocessingml/2006/main" xmlns:w14="http://schemas.microsoft.com/office/word/2010/wordml" xmlns:w15="http://schemas.microsoft.com/office/word/2012/wordml" xmlns:w16cid="http://schemas.microsoft.com/office/word/2016/wordml/cid" xmlns:w16se="http://schemas.microsoft.com/office/word/2015/wordml/symex" xmlns:wpg="http://schemas.microsoft.com/office/word/2010/wordprocessingGroup" xmlns:wpi="http://schemas.microsoft.com/office/word/2010/wordprocessingInk" xmlns:wne="http://schemas.microsoft.com/office/word/2006/wordml" xmlns:wps="http://schemas.microsoft.com/office/word/2010/wordprocessingShape" mc:Ignorable="w14 w15 w16se w16cid wp14">
+  <w15:person w15:author="Thibault Gagnaux">
+    <w15:presenceInfo w15:providerId="Windows Live" w15:userId="2d2cce079285d8ed"/>
+  </w15:person>
+</w15:people>
+</file>
+
 <file path=word/styles.xml><?xml version="1.0" encoding="utf-8"?>
 <w:styles xmlns:mc="http://schemas.openxmlformats.org/markup-compatibility/2006" xmlns:r="http://schemas.openxmlformats.org/officeDocument/2006/relationships" xmlns:w="http://schemas.openxmlformats.org/wordprocessingml/2006/main" xmlns:w14="http://schemas.microsoft.com/office/word/2010/wordml" xmlns:w15="http://schemas.microsoft.com/office/word/2012/wordml" xmlns:w16cid="http://schemas.microsoft.com/office/word/2016/wordml/cid" xmlns:w16se="http://schemas.microsoft.com/office/word/2015/wordml/symex" mc:Ignorable="w14 w15 w16se w16cid">
   <w:docDefaults>
@@ -3922,7 +6463,7 @@
       </w:pPr>
     </w:pPrDefault>
   </w:docDefaults>
-  <w:latentStyles w:defLockedState="0" w:defUIPriority="99" w:defSemiHidden="0" w:defUnhideWhenUsed="0" w:defQFormat="0" w:count="375">
+  <w:latentStyles w:defLockedState="0" w:defUIPriority="99" w:defSemiHidden="0" w:defUnhideWhenUsed="0" w:defQFormat="0" w:count="376">
     <w:lsdException w:name="Normal" w:uiPriority="0" w:qFormat="1"/>
     <w:lsdException w:name="heading 1" w:uiPriority="9" w:qFormat="1"/>
     <w:lsdException w:name="heading 2" w:semiHidden="1" w:uiPriority="9" w:unhideWhenUsed="1" w:qFormat="1"/>
@@ -4297,6 +6838,7 @@
     <w:lsdException w:name="Mention" w:semiHidden="1" w:unhideWhenUsed="1"/>
     <w:lsdException w:name="Smart Hyperlink" w:semiHidden="1" w:unhideWhenUsed="1"/>
     <w:lsdException w:name="Unresolved Mention" w:semiHidden="1" w:unhideWhenUsed="1"/>
+    <w:lsdException w:name="Smart Link" w:semiHidden="1" w:unhideWhenUsed="1"/>
   </w:latentStyles>
   <w:style w:type="paragraph" w:default="1" w:styleId="Normal">
     <w:name w:val="Normal"/>
@@ -4489,6 +7031,7 @@
   <w:style w:type="character" w:default="1" w:styleId="DefaultParagraphFont">
     <w:name w:val="Default Paragraph Font"/>
     <w:uiPriority w:val="1"/>
+    <w:semiHidden/>
     <w:unhideWhenUsed/>
   </w:style>
   <w:style w:type="table" w:default="1" w:styleId="TableNormal">
@@ -5923,6 +8466,20 @@
       <w:lang w:val="de-CH"/>
     </w:rPr>
   </w:style>
+  <w:style w:type="paragraph" w:styleId="Revision">
+    <w:name w:val="Revision"/>
+    <w:hidden/>
+    <w:uiPriority w:val="99"/>
+    <w:semiHidden/>
+    <w:rsid w:val="00E63A33"/>
+    <w:pPr>
+      <w:spacing w:after="0" w:line="240" w:lineRule="auto"/>
+    </w:pPr>
+    <w:rPr>
+      <w:rFonts w:ascii="Arial" w:hAnsi="Arial"/>
+      <w:lang w:val="de-CH"/>
+    </w:rPr>
+  </w:style>
 </w:styles>
 </file>
 
@@ -5973,12 +8530,12 @@
     <w:charset w:val="00"/>
     <w:family w:val="roman"/>
     <w:pitch w:val="variable"/>
-    <w:sig w:usb0="E0002AFF" w:usb1="C0007843" w:usb2="00000009" w:usb3="00000000" w:csb0="000001FF" w:csb1="00000000"/>
+    <w:sig w:usb0="E0002EFF" w:usb1="C000785B" w:usb2="00000009" w:usb3="00000000" w:csb0="000001FF" w:csb1="00000000"/>
   </w:font>
   <w:font w:name="Symbol">
     <w:panose1 w:val="05050102010706020507"/>
     <w:charset w:val="02"/>
-    <w:family w:val="roman"/>
+    <w:family w:val="decorative"/>
     <w:pitch w:val="variable"/>
     <w:sig w:usb0="00000000" w:usb1="10000000" w:usb2="00000000" w:usb3="00000000" w:csb0="80000000" w:csb1="00000000"/>
   </w:font>
@@ -5992,7 +8549,7 @@
   <w:font w:name="Wingdings">
     <w:panose1 w:val="05000000000000000000"/>
     <w:charset w:val="02"/>
-    <w:family w:val="auto"/>
+    <w:family w:val="decorative"/>
     <w:pitch w:val="variable"/>
     <w:sig w:usb0="00000000" w:usb1="10000000" w:usb2="00000000" w:usb3="00000000" w:csb0="80000000" w:csb1="00000000"/>
   </w:font>
@@ -6001,7 +8558,7 @@
     <w:charset w:val="00"/>
     <w:family w:val="swiss"/>
     <w:pitch w:val="variable"/>
-    <w:sig w:usb0="E0002AFF" w:usb1="4000ACFF" w:usb2="00000001" w:usb3="00000000" w:csb0="000001FF" w:csb1="00000000"/>
+    <w:sig w:usb0="E0002AFF" w:usb1="C000ACFF" w:usb2="00000009" w:usb3="00000000" w:csb0="000001FF" w:csb1="00000000"/>
   </w:font>
   <w:font w:name="Arial">
     <w:panose1 w:val="020B0604020202020204"/>
@@ -6022,7 +8579,7 @@
     <w:charset w:val="00"/>
     <w:family w:val="roman"/>
     <w:pitch w:val="variable"/>
-    <w:sig w:usb0="A00002EF" w:usb1="4000004B" w:usb2="00000000" w:usb3="00000000" w:csb0="0000019F" w:csb1="00000000"/>
+    <w:sig w:usb0="E00002FF" w:usb1="400004FF" w:usb2="00000000" w:usb3="00000000" w:csb0="0000019F" w:csb1="00000000"/>
   </w:font>
   <w:font w:name="Verdana">
     <w:panose1 w:val="020B0604030504040204"/>
@@ -6092,6 +8649,7 @@
     <w:rsid w:val="005A22A4"/>
     <w:rsid w:val="005A60EF"/>
     <w:rsid w:val="005C5477"/>
+    <w:rsid w:val="005E0E31"/>
     <w:rsid w:val="005E35FD"/>
     <w:rsid w:val="005E3B56"/>
     <w:rsid w:val="006262D4"/>
@@ -6123,6 +8681,7 @@
     <w:rsid w:val="00CA392A"/>
     <w:rsid w:val="00CC3988"/>
     <w:rsid w:val="00CC778B"/>
+    <w:rsid w:val="00D166B2"/>
     <w:rsid w:val="00D366A3"/>
     <w:rsid w:val="00DA0CC1"/>
     <w:rsid w:val="00DA5EDC"/>
@@ -6158,7 +8717,7 @@
   <w:themeFontLang w:val="de-DE"/>
   <w:clrSchemeMapping w:bg1="light1" w:t1="dark1" w:bg2="light2" w:t2="dark2" w:accent1="accent1" w:accent2="accent2" w:accent3="accent3" w:accent4="accent4" w:accent5="accent5" w:accent6="accent6" w:hyperlink="hyperlink" w:followedHyperlink="followedHyperlink"/>
   <w:decimalSymbol w:val="."/>
-  <w:listSeparator w:val=";"/>
+  <w:listSeparator w:val=","/>
   <w14:defaultImageDpi w14:val="32767"/>
   <w15:chartTrackingRefBased/>
 </w:settings>
@@ -6177,7 +8736,7 @@
     </w:rPrDefault>
     <w:pPrDefault/>
   </w:docDefaults>
-  <w:latentStyles w:defLockedState="0" w:defUIPriority="99" w:defSemiHidden="0" w:defUnhideWhenUsed="0" w:defQFormat="0" w:count="375">
+  <w:latentStyles w:defLockedState="0" w:defUIPriority="99" w:defSemiHidden="0" w:defUnhideWhenUsed="0" w:defQFormat="0" w:count="376">
     <w:lsdException w:name="Normal" w:uiPriority="0" w:qFormat="1"/>
     <w:lsdException w:name="heading 1" w:uiPriority="9" w:qFormat="1"/>
     <w:lsdException w:name="heading 2" w:semiHidden="1" w:uiPriority="9" w:unhideWhenUsed="1" w:qFormat="1"/>
@@ -6552,6 +9111,7 @@
     <w:lsdException w:name="Mention" w:semiHidden="1" w:unhideWhenUsed="1"/>
     <w:lsdException w:name="Smart Hyperlink" w:semiHidden="1" w:unhideWhenUsed="1"/>
     <w:lsdException w:name="Unresolved Mention" w:semiHidden="1" w:unhideWhenUsed="1"/>
+    <w:lsdException w:name="Smart Link" w:semiHidden="1" w:unhideWhenUsed="1"/>
   </w:latentStyles>
   <w:style w:type="paragraph" w:default="1" w:styleId="Normal">
     <w:name w:val="Normal"/>
@@ -7022,7 +9582,7 @@
 </file>
 
 <file path=customXml/itemProps1.xml><?xml version="1.0" encoding="utf-8"?>
-<ds:datastoreItem xmlns:ds="http://schemas.openxmlformats.org/officeDocument/2006/customXml" ds:itemID="{C7BE57F5-7165-4B0A-8C99-E8CFE80C4E8D}">
+<ds:datastoreItem xmlns:ds="http://schemas.openxmlformats.org/officeDocument/2006/customXml" ds:itemID="{9F1A0AFD-0238-C44F-A941-9E6DB97CFD0C}">
   <ds:schemaRefs>
     <ds:schemaRef ds:uri="http://schemas.openxmlformats.org/officeDocument/2006/bibliography"/>
   </ds:schemaRefs>

</xml_diff>

<commit_message>
Finish the report and presentation (Closes #13)
</commit_message>
<xml_diff>
--- a/doc/Bericht.docx
+++ b/doc/Bericht.docx
@@ -3,39 +3,58 @@
 <w:document xmlns:wpc="http://schemas.microsoft.com/office/word/2010/wordprocessingCanvas" xmlns:cx="http://schemas.microsoft.com/office/drawing/2014/chartex" xmlns:cx1="http://schemas.microsoft.com/office/drawing/2015/9/8/chartex" xmlns:cx2="http://schemas.microsoft.com/office/drawing/2015/10/21/chartex" xmlns:cx3="http://schemas.microsoft.com/office/drawing/2016/5/9/chartex" xmlns:cx4="http://schemas.microsoft.com/office/drawing/2016/5/10/chartex" xmlns:cx5="http://schemas.microsoft.com/office/drawing/2016/5/11/chartex" xmlns:cx6="http://schemas.microsoft.com/office/drawing/2016/5/12/chartex" xmlns:cx7="http://schemas.microsoft.com/office/drawing/2016/5/13/chartex" xmlns:cx8="http://schemas.microsoft.com/office/drawing/2016/5/14/chartex" xmlns:mc="http://schemas.openxmlformats.org/markup-compatibility/2006" xmlns:aink="http://schemas.microsoft.com/office/drawing/2016/ink" xmlns:am3d="http://schemas.microsoft.com/office/drawing/2017/model3d" xmlns:o="urn:schemas-microsoft-com:office:office" xmlns:r="http://schemas.openxmlformats.org/officeDocument/2006/relationships" xmlns:m="http://schemas.openxmlformats.org/officeDocument/2006/math" xmlns:v="urn:schemas-microsoft-com:vml" xmlns:wp14="http://schemas.microsoft.com/office/word/2010/wordprocessingDrawing" xmlns:wp="http://schemas.openxmlformats.org/drawingml/2006/wordprocessingDrawing" xmlns:w10="urn:schemas-microsoft-com:office:word" xmlns:w="http://schemas.openxmlformats.org/wordprocessingml/2006/main" xmlns:w14="http://schemas.microsoft.com/office/word/2010/wordml" xmlns:w15="http://schemas.microsoft.com/office/word/2012/wordml" xmlns:w16cid="http://schemas.microsoft.com/office/word/2016/wordml/cid" xmlns:w16se="http://schemas.microsoft.com/office/word/2015/wordml/symex" xmlns:wpg="http://schemas.microsoft.com/office/word/2010/wordprocessingGroup" xmlns:wpi="http://schemas.microsoft.com/office/word/2010/wordprocessingInk" xmlns:wne="http://schemas.microsoft.com/office/word/2006/wordml" xmlns:wps="http://schemas.microsoft.com/office/word/2010/wordprocessingShape" mc:Ignorable="w14 w15 w16se w16cid wp14">
   <w:body>
     <w:p>
-      <w:r>
-        <w:t xml:space="preserve"> </w:t>
-      </w:r>
+      <w:pPr>
+        <w:rPr>
+          <w:lang w:val="en-US"/>
+        </w:rPr>
+      </w:pPr>
     </w:p>
     <w:p>
       <w:pPr>
         <w:spacing w:after="60"/>
+        <w:rPr>
+          <w:lang w:val="en-US"/>
+        </w:rPr>
       </w:pPr>
     </w:p>
     <w:p>
       <w:pPr>
         <w:spacing w:after="60"/>
+        <w:rPr>
+          <w:lang w:val="en-US"/>
+        </w:rPr>
       </w:pPr>
     </w:p>
     <w:p>
       <w:pPr>
         <w:spacing w:after="60"/>
+        <w:rPr>
+          <w:lang w:val="en-US"/>
+        </w:rPr>
       </w:pPr>
     </w:p>
     <w:p>
       <w:pPr>
         <w:spacing w:after="60"/>
-        <w:jc w:val="center"/>
+        <w:rPr>
+          <w:lang w:val="en-US"/>
+        </w:rPr>
       </w:pPr>
     </w:p>
     <w:p>
       <w:pPr>
         <w:spacing w:after="60"/>
+        <w:rPr>
+          <w:lang w:val="en-US"/>
+        </w:rPr>
       </w:pPr>
     </w:p>
     <w:p>
       <w:pPr>
         <w:spacing w:after="60"/>
+        <w:rPr>
+          <w:lang w:val="en-US"/>
+        </w:rPr>
       </w:pPr>
     </w:p>
     <w:sdt>
@@ -43,6 +62,7 @@
         <w:rPr>
           <w:b/>
           <w:sz w:val="72"/>
+          <w:lang w:val="en-US"/>
         </w:rPr>
         <w:id w:val="1267187738"/>
         <w:placeholder>
@@ -50,6 +70,7 @@
         </w:placeholder>
         <w:text/>
       </w:sdtPr>
+      <w:sdtEndPr/>
       <w:sdtContent>
         <w:p>
           <w:pPr>
@@ -57,20 +78,33 @@
             <w:rPr>
               <w:b/>
               <w:sz w:val="72"/>
+              <w:lang w:val="en-US"/>
             </w:rPr>
           </w:pPr>
+          <w:proofErr w:type="spellStart"/>
           <w:r>
             <w:rPr>
               <w:b/>
               <w:sz w:val="72"/>
+              <w:lang w:val="en-US"/>
             </w:rPr>
-            <w:t>Bericht Workshop (</w:t>
+            <w:t>Bericht</w:t>
+          </w:r>
+          <w:proofErr w:type="spellEnd"/>
+          <w:r>
+            <w:rPr>
+              <w:b/>
+              <w:sz w:val="72"/>
+              <w:lang w:val="en-US"/>
+            </w:rPr>
+            <w:t xml:space="preserve"> Workshop (</w:t>
           </w:r>
           <w:proofErr w:type="spellStart"/>
           <w:r>
             <w:rPr>
               <w:b/>
               <w:sz w:val="72"/>
+              <w:lang w:val="en-US"/>
             </w:rPr>
             <w:t>wodss</w:t>
           </w:r>
@@ -79,61 +113,38 @@
             <w:rPr>
               <w:b/>
               <w:sz w:val="72"/>
+              <w:lang w:val="en-US"/>
             </w:rPr>
             <w:t>)</w:t>
           </w:r>
-          <w:ins w:id="0" w:author="Lüthi Philipp (s)" w:date="2019-04-28T10:53:00Z">
-            <w:r>
-              <w:rPr>
-                <w:b/>
-                <w:sz w:val="72"/>
-              </w:rPr>
-              <w:t>Bericht Workshop (</w:t>
-            </w:r>
-            <w:proofErr w:type="spellStart"/>
-            <w:r>
-              <w:rPr>
-                <w:b/>
-                <w:sz w:val="72"/>
-              </w:rPr>
-              <w:t>wodss</w:t>
-            </w:r>
-            <w:proofErr w:type="spellEnd"/>
-            <w:r>
-              <w:rPr>
-                <w:b/>
-                <w:sz w:val="72"/>
-              </w:rPr>
-              <w:t>)</w:t>
-            </w:r>
-          </w:ins>
         </w:p>
       </w:sdtContent>
     </w:sdt>
     <w:p>
       <w:pPr>
         <w:spacing w:after="60"/>
+        <w:rPr>
+          <w:lang w:val="en-US"/>
+        </w:rPr>
       </w:pPr>
     </w:p>
     <w:p>
       <w:pPr>
         <w:spacing w:after="60"/>
+        <w:rPr>
+          <w:lang w:val="en-US"/>
+        </w:rPr>
       </w:pPr>
       <w:r>
         <w:rPr>
           <w:noProof/>
+          <w:lang w:val="en-US"/>
         </w:rPr>
         <w:drawing>
-          <wp:inline distT="0" distB="0" distL="0" distR="0" wp14:anchorId="06D89902" wp14:editId="3E7297E6">
-            <wp:extent cx="6156284" cy="3591763"/>
-            <wp:effectExtent l="0" t="0" r="0" b="8890"/>
-            <wp:docPr id="3" name="Picture 2">
-              <a:extLst xmlns:a="http://schemas.openxmlformats.org/drawingml/2006/main">
-                <a:ext uri="{FF2B5EF4-FFF2-40B4-BE49-F238E27FC236}">
-                  <a16:creationId xmlns:a16="http://schemas.microsoft.com/office/drawing/2014/main" id="{DCE039DF-FC03-46C1-A429-86C4DDACE2D5}"/>
-                </a:ext>
-              </a:extLst>
-            </wp:docPr>
+          <wp:inline distT="0" distB="0" distL="0" distR="0" wp14:anchorId="2AAC74D9" wp14:editId="7D82EA02">
+            <wp:extent cx="6210300" cy="3533775"/>
+            <wp:effectExtent l="0" t="0" r="0" b="9525"/>
+            <wp:docPr id="1" name="Picture 1"/>
             <wp:cNvGraphicFramePr>
               <a:graphicFrameLocks xmlns:a="http://schemas.openxmlformats.org/drawingml/2006/main" noChangeAspect="1"/>
             </wp:cNvGraphicFramePr>
@@ -141,15 +152,9 @@
               <a:graphicData uri="http://schemas.openxmlformats.org/drawingml/2006/picture">
                 <pic:pic xmlns:pic="http://schemas.openxmlformats.org/drawingml/2006/picture">
                   <pic:nvPicPr>
-                    <pic:cNvPr id="3" name="Picture 2">
-                      <a:extLst>
-                        <a:ext uri="{FF2B5EF4-FFF2-40B4-BE49-F238E27FC236}">
-                          <a16:creationId xmlns:a16="http://schemas.microsoft.com/office/drawing/2014/main" id="{DCE039DF-FC03-46C1-A429-86C4DDACE2D5}"/>
-                        </a:ext>
-                      </a:extLst>
-                    </pic:cNvPr>
+                    <pic:cNvPr id="0" name="Picture 1"/>
                     <pic:cNvPicPr>
-                      <a:picLocks noChangeAspect="1"/>
+                      <a:picLocks noChangeAspect="1" noChangeArrowheads="1"/>
                     </pic:cNvPicPr>
                   </pic:nvPicPr>
                   <pic:blipFill>
@@ -160,18 +165,23 @@
                         </a:ext>
                       </a:extLst>
                     </a:blip>
+                    <a:srcRect/>
                     <a:stretch>
                       <a:fillRect/>
                     </a:stretch>
                   </pic:blipFill>
-                  <pic:spPr>
+                  <pic:spPr bwMode="auto">
                     <a:xfrm>
                       <a:off x="0" y="0"/>
-                      <a:ext cx="6168530" cy="3598908"/>
+                      <a:ext cx="6210300" cy="3533775"/>
                     </a:xfrm>
                     <a:prstGeom prst="rect">
                       <a:avLst/>
                     </a:prstGeom>
+                    <a:noFill/>
+                    <a:ln>
+                      <a:noFill/>
+                    </a:ln>
                   </pic:spPr>
                 </pic:pic>
               </a:graphicData>
@@ -183,11 +193,17 @@
     <w:p>
       <w:pPr>
         <w:spacing w:after="60"/>
+        <w:rPr>
+          <w:lang w:val="en-US"/>
+        </w:rPr>
       </w:pPr>
     </w:p>
     <w:p>
       <w:pPr>
         <w:spacing w:after="60"/>
+        <w:rPr>
+          <w:lang w:val="en-US"/>
+        </w:rPr>
       </w:pPr>
     </w:p>
     <w:p>
@@ -360,7 +376,6 @@
         <w:rPr>
           <w:b/>
         </w:rPr>
-        <w:lastRenderedPageBreak/>
         <w:br w:type="page"/>
       </w:r>
     </w:p>
@@ -377,6 +392,7 @@
           <w:docPartUnique/>
         </w:docPartObj>
       </w:sdtPr>
+      <w:sdtEndPr/>
       <w:sdtContent>
         <w:p>
           <w:pPr>
@@ -386,6 +402,8 @@
             <w:t>Inhaltsverzeichnis</w:t>
           </w:r>
         </w:p>
+        <w:bookmarkStart w:id="0" w:name="_GoBack"/>
+        <w:bookmarkEnd w:id="0"/>
         <w:p>
           <w:pPr>
             <w:pStyle w:val="TOC1"/>
@@ -405,7 +423,7 @@
           <w:r>
             <w:fldChar w:fldCharType="separate"/>
           </w:r>
-          <w:hyperlink w:anchor="_Toc7214326" w:history="1">
+          <w:hyperlink w:anchor="_Toc7372152" w:history="1">
             <w:r>
               <w:rPr>
                 <w:rStyle w:val="Hyperlink"/>
@@ -448,7 +466,7 @@
                 <w:noProof/>
                 <w:webHidden/>
               </w:rPr>
-              <w:instrText xml:space="preserve"> PAGEREF _Toc7214326 \h </w:instrText>
+              <w:instrText xml:space="preserve"> PAGEREF _Toc7372152 \h </w:instrText>
             </w:r>
             <w:r>
               <w:rPr>
@@ -489,7 +507,7 @@
               <w:lang w:eastAsia="de-CH"/>
             </w:rPr>
           </w:pPr>
-          <w:hyperlink w:anchor="_Toc7214327" w:history="1">
+          <w:hyperlink w:anchor="_Toc7372153" w:history="1">
             <w:r>
               <w:rPr>
                 <w:rStyle w:val="Hyperlink"/>
@@ -532,7 +550,7 @@
                 <w:noProof/>
                 <w:webHidden/>
               </w:rPr>
-              <w:instrText xml:space="preserve"> PAGEREF _Toc7214327 \h </w:instrText>
+              <w:instrText xml:space="preserve"> PAGEREF _Toc7372153 \h </w:instrText>
             </w:r>
             <w:r>
               <w:rPr>
@@ -573,7 +591,7 @@
               <w:lang w:eastAsia="de-CH"/>
             </w:rPr>
           </w:pPr>
-          <w:hyperlink w:anchor="_Toc7214328" w:history="1">
+          <w:hyperlink w:anchor="_Toc7372154" w:history="1">
             <w:r>
               <w:rPr>
                 <w:rStyle w:val="Hyperlink"/>
@@ -616,7 +634,7 @@
                 <w:noProof/>
                 <w:webHidden/>
               </w:rPr>
-              <w:instrText xml:space="preserve"> PAGEREF _Toc7214328 \h </w:instrText>
+              <w:instrText xml:space="preserve"> PAGEREF _Toc7372154 \h </w:instrText>
             </w:r>
             <w:r>
               <w:rPr>
@@ -660,7 +678,7 @@
               <w:lang w:eastAsia="de-CH"/>
             </w:rPr>
           </w:pPr>
-          <w:hyperlink w:anchor="_Toc7214329" w:history="1">
+          <w:hyperlink w:anchor="_Toc7372155" w:history="1">
             <w:r>
               <w:rPr>
                 <w:rStyle w:val="Hyperlink"/>
@@ -702,7 +720,7 @@
                 <w:noProof/>
                 <w:webHidden/>
               </w:rPr>
-              <w:instrText xml:space="preserve"> PAGEREF _Toc7214329 \h </w:instrText>
+              <w:instrText xml:space="preserve"> PAGEREF _Toc7372155 \h </w:instrText>
             </w:r>
             <w:r>
               <w:rPr>
@@ -746,7 +764,7 @@
               <w:lang w:eastAsia="de-CH"/>
             </w:rPr>
           </w:pPr>
-          <w:hyperlink w:anchor="_Toc7214330" w:history="1">
+          <w:hyperlink w:anchor="_Toc7372156" w:history="1">
             <w:r>
               <w:rPr>
                 <w:rStyle w:val="Hyperlink"/>
@@ -788,7 +806,7 @@
                 <w:noProof/>
                 <w:webHidden/>
               </w:rPr>
-              <w:instrText xml:space="preserve"> PAGEREF _Toc7214330 \h </w:instrText>
+              <w:instrText xml:space="preserve"> PAGEREF _Toc7372156 \h </w:instrText>
             </w:r>
             <w:r>
               <w:rPr>
@@ -832,7 +850,7 @@
               <w:lang w:eastAsia="de-CH"/>
             </w:rPr>
           </w:pPr>
-          <w:hyperlink w:anchor="_Toc7214331" w:history="1">
+          <w:hyperlink w:anchor="_Toc7372157" w:history="1">
             <w:r>
               <w:rPr>
                 <w:rStyle w:val="Hyperlink"/>
@@ -874,7 +892,7 @@
                 <w:noProof/>
                 <w:webHidden/>
               </w:rPr>
-              <w:instrText xml:space="preserve"> PAGEREF _Toc7214331 \h </w:instrText>
+              <w:instrText xml:space="preserve"> PAGEREF _Toc7372157 \h </w:instrText>
             </w:r>
             <w:r>
               <w:rPr>
@@ -918,7 +936,7 @@
               <w:lang w:eastAsia="de-CH"/>
             </w:rPr>
           </w:pPr>
-          <w:hyperlink w:anchor="_Toc7214332" w:history="1">
+          <w:hyperlink w:anchor="_Toc7372158" w:history="1">
             <w:r>
               <w:rPr>
                 <w:rStyle w:val="Hyperlink"/>
@@ -960,7 +978,7 @@
                 <w:noProof/>
                 <w:webHidden/>
               </w:rPr>
-              <w:instrText xml:space="preserve"> PAGEREF _Toc7214332 \h </w:instrText>
+              <w:instrText xml:space="preserve"> PAGEREF _Toc7372158 \h </w:instrText>
             </w:r>
             <w:r>
               <w:rPr>
@@ -1001,7 +1019,7 @@
               <w:lang w:eastAsia="de-CH"/>
             </w:rPr>
           </w:pPr>
-          <w:hyperlink w:anchor="_Toc7214333" w:history="1">
+          <w:hyperlink w:anchor="_Toc7372159" w:history="1">
             <w:r>
               <w:rPr>
                 <w:rStyle w:val="Hyperlink"/>
@@ -1045,7 +1063,7 @@
                 <w:noProof/>
                 <w:webHidden/>
               </w:rPr>
-              <w:instrText xml:space="preserve"> PAGEREF _Toc7214333 \h </w:instrText>
+              <w:instrText xml:space="preserve"> PAGEREF _Toc7372159 \h </w:instrText>
             </w:r>
             <w:r>
               <w:rPr>
@@ -1086,7 +1104,7 @@
               <w:lang w:eastAsia="de-CH"/>
             </w:rPr>
           </w:pPr>
-          <w:hyperlink w:anchor="_Toc7214334" w:history="1">
+          <w:hyperlink w:anchor="_Toc7372160" w:history="1">
             <w:r>
               <w:rPr>
                 <w:rStyle w:val="Hyperlink"/>
@@ -1129,7 +1147,7 @@
                 <w:noProof/>
                 <w:webHidden/>
               </w:rPr>
-              <w:instrText xml:space="preserve"> PAGEREF _Toc7214334 \h </w:instrText>
+              <w:instrText xml:space="preserve"> PAGEREF _Toc7372160 \h </w:instrText>
             </w:r>
             <w:r>
               <w:rPr>
@@ -1170,7 +1188,7 @@
               <w:lang w:eastAsia="de-CH"/>
             </w:rPr>
           </w:pPr>
-          <w:hyperlink w:anchor="_Toc7214335" w:history="1">
+          <w:hyperlink w:anchor="_Toc7372161" w:history="1">
             <w:r>
               <w:rPr>
                 <w:rStyle w:val="Hyperlink"/>
@@ -1213,7 +1231,7 @@
                 <w:noProof/>
                 <w:webHidden/>
               </w:rPr>
-              <w:instrText xml:space="preserve"> PAGEREF _Toc7214335 \h </w:instrText>
+              <w:instrText xml:space="preserve"> PAGEREF _Toc7372161 \h </w:instrText>
             </w:r>
             <w:r>
               <w:rPr>
@@ -1233,7 +1251,7 @@
                 <w:noProof/>
                 <w:webHidden/>
               </w:rPr>
-              <w:t>7</w:t>
+              <w:t>8</w:t>
             </w:r>
             <w:r>
               <w:rPr>
@@ -1264,7 +1282,7 @@
       <w:pPr>
         <w:pStyle w:val="Heading1"/>
       </w:pPr>
-      <w:bookmarkStart w:id="1" w:name="_Toc7214326"/>
+      <w:bookmarkStart w:id="1" w:name="_Toc7372152"/>
       <w:r>
         <w:lastRenderedPageBreak/>
         <w:t>Vorüberlegungen</w:t>
@@ -1275,16 +1293,9 @@
       <w:r>
         <w:t xml:space="preserve">Nach der Vorstellung der Aufgabenstellung in der ersten Woche haben wir uns entschlossen, je eine </w:t>
       </w:r>
-      <w:ins w:id="2" w:author="Thibault Gagnaux" w:date="2019-04-27T21:48:00Z">
-        <w:r>
-          <w:t>uns noch unbekannte</w:t>
-        </w:r>
-      </w:ins>
-      <w:del w:id="3" w:author="Thibault Gagnaux" w:date="2019-04-27T21:48:00Z">
-        <w:r>
-          <w:delText>fremde</w:delText>
-        </w:r>
-      </w:del>
+      <w:r>
+        <w:t>uns noch unbekannte</w:t>
+      </w:r>
       <w:r>
         <w:t xml:space="preserve"> Technologie im Frontend als auch </w:t>
       </w:r>
@@ -1342,14 +1353,12 @@
         </w:rPr>
         <w:t xml:space="preserve"> und ermöglicht so typensichere SQL Abfragen auf Basis von JDBC</w:t>
       </w:r>
-      <w:ins w:id="4" w:author="Thibault Gagnaux" w:date="2019-04-27T21:49:00Z">
-        <w:r>
-          <w:rPr>
-            <w:lang w:val="de-CH"/>
-          </w:rPr>
-          <w:t>.</w:t>
-        </w:r>
-      </w:ins>
+      <w:r>
+        <w:rPr>
+          <w:lang w:val="de-CH"/>
+        </w:rPr>
+        <w:t>.</w:t>
+      </w:r>
     </w:p>
     <w:p>
       <w:pPr>
@@ -1368,156 +1377,98 @@
         </w:rPr>
         <w:t>Im Frontend haben wir etwas länger diskutiert</w:t>
       </w:r>
-      <w:ins w:id="5" w:author="Thibault Gagnaux" w:date="2019-04-27T22:01:00Z">
-        <w:r>
-          <w:rPr>
-            <w:lang w:val="de-CH"/>
-          </w:rPr>
-          <w:t xml:space="preserve">: </w:t>
-        </w:r>
-        <w:proofErr w:type="spellStart"/>
-        <w:r>
-          <w:rPr>
-            <w:lang w:val="de-CH"/>
-          </w:rPr>
-          <w:t>React</w:t>
-        </w:r>
-        <w:proofErr w:type="spellEnd"/>
-        <w:r>
-          <w:rPr>
-            <w:lang w:val="de-CH"/>
-          </w:rPr>
-          <w:t xml:space="preserve"> als solches ist uns bekannt aber verhältnismässig schwergewichtig</w:t>
-        </w:r>
-        <w:r>
-          <w:rPr>
-            <w:lang w:val="de-CH"/>
-          </w:rPr>
-          <w:t>.</w:t>
-        </w:r>
-      </w:ins>
-      <w:ins w:id="6" w:author="Thibault Gagnaux" w:date="2019-04-27T22:02:00Z">
-        <w:r>
-          <w:rPr>
-            <w:lang w:val="de-CH"/>
-          </w:rPr>
-          <w:t xml:space="preserve"> </w:t>
-        </w:r>
-        <w:r>
-          <w:rPr>
-            <w:lang w:val="de-CH"/>
-          </w:rPr>
-          <w:t>Zudem litt es längere Zeit unter Lizenzproblem</w:t>
-        </w:r>
-        <w:r>
-          <w:rPr>
-            <w:lang w:val="de-CH"/>
-          </w:rPr>
-          <w:t>en</w:t>
-        </w:r>
-        <w:r>
-          <w:rPr>
-            <w:lang w:val="de-CH"/>
-          </w:rPr>
-          <w:t>, welche aber inzwischen behoben</w:t>
-        </w:r>
-        <w:r>
-          <w:rPr>
-            <w:lang w:val="de-CH"/>
-          </w:rPr>
-          <w:t xml:space="preserve"> worden sind. </w:t>
-        </w:r>
-        <w:proofErr w:type="spellStart"/>
-        <w:r>
-          <w:rPr>
-            <w:lang w:val="de-CH"/>
-          </w:rPr>
-          <w:t>Preact</w:t>
-        </w:r>
-        <w:proofErr w:type="spellEnd"/>
-        <w:r>
-          <w:rPr>
-            <w:lang w:val="de-CH"/>
-          </w:rPr>
-          <w:t xml:space="preserve"> preist sich dagegen als leichtgewichtige Alternative zu </w:t>
-        </w:r>
-        <w:proofErr w:type="spellStart"/>
-        <w:r>
-          <w:rPr>
-            <w:lang w:val="de-CH"/>
-          </w:rPr>
-          <w:t>React</w:t>
-        </w:r>
-        <w:proofErr w:type="spellEnd"/>
-        <w:r>
-          <w:rPr>
-            <w:lang w:val="de-CH"/>
-          </w:rPr>
-          <w:t xml:space="preserve"> an und schien deshalb zu </w:t>
-        </w:r>
-        <w:proofErr w:type="spellStart"/>
-        <w:r>
-          <w:rPr>
-            <w:lang w:val="de-CH"/>
-          </w:rPr>
-          <w:t>passsen</w:t>
-        </w:r>
-        <w:proofErr w:type="spellEnd"/>
-        <w:r>
-          <w:rPr>
-            <w:lang w:val="de-CH"/>
-          </w:rPr>
-          <w:t>.</w:t>
-        </w:r>
-      </w:ins>
-      <w:ins w:id="7" w:author="Thibault Gagnaux" w:date="2019-04-27T22:03:00Z">
-        <w:r>
-          <w:rPr>
-            <w:lang w:val="de-CH"/>
-          </w:rPr>
-          <w:t xml:space="preserve"> Schlussendlich haben wir uns</w:t>
-        </w:r>
-      </w:ins>
-      <w:del w:id="8" w:author="Thibault Gagnaux" w:date="2019-04-27T22:01:00Z">
-        <w:r>
-          <w:rPr>
-            <w:lang w:val="de-CH"/>
-          </w:rPr>
-          <w:delText xml:space="preserve"> </w:delText>
-        </w:r>
-      </w:del>
-      <w:ins w:id="9" w:author="Thibault Gagnaux" w:date="2019-04-27T22:03:00Z">
-        <w:r>
-          <w:rPr>
-            <w:lang w:val="de-CH"/>
-          </w:rPr>
-          <w:t xml:space="preserve"> </w:t>
-        </w:r>
-      </w:ins>
-      <w:del w:id="10" w:author="Thibault Gagnaux" w:date="2019-04-27T22:03:00Z">
-        <w:r>
-          <w:rPr>
-            <w:lang w:val="de-CH"/>
-          </w:rPr>
-          <w:delText>und haben uns</w:delText>
-        </w:r>
-      </w:del>
-      <w:del w:id="11" w:author="Thibault Gagnaux" w:date="2019-04-27T21:50:00Z">
-        <w:r>
-          <w:rPr>
-            <w:lang w:val="de-CH"/>
-          </w:rPr>
-          <w:delText xml:space="preserve"> dann</w:delText>
-        </w:r>
-      </w:del>
-      <w:del w:id="12" w:author="Thibault Gagnaux" w:date="2019-04-27T22:03:00Z">
-        <w:r>
-          <w:rPr>
-            <w:lang w:val="de-CH"/>
-          </w:rPr>
-          <w:delText xml:space="preserve"> </w:delText>
-        </w:r>
-      </w:del>
+      <w:r>
+        <w:rPr>
+          <w:lang w:val="de-CH"/>
+        </w:rPr>
+        <w:t xml:space="preserve">: </w:t>
+      </w:r>
+      <w:proofErr w:type="spellStart"/>
+      <w:r>
+        <w:rPr>
+          <w:lang w:val="de-CH"/>
+        </w:rPr>
+        <w:t>React</w:t>
+      </w:r>
+      <w:proofErr w:type="spellEnd"/>
+      <w:r>
+        <w:rPr>
+          <w:lang w:val="de-CH"/>
+        </w:rPr>
+        <w:t xml:space="preserve"> als solches ist uns bekannt aber verhältnismässig schwergewichtig</w:t>
+      </w:r>
+      <w:r>
+        <w:rPr>
+          <w:lang w:val="de-CH"/>
+        </w:rPr>
+        <w:t xml:space="preserve">. </w:t>
+      </w:r>
+      <w:r>
+        <w:rPr>
+          <w:lang w:val="de-CH"/>
+        </w:rPr>
+        <w:t>Zudem litt es längere Zeit unter Lizenzproblem</w:t>
+      </w:r>
+      <w:r>
+        <w:rPr>
+          <w:lang w:val="de-CH"/>
+        </w:rPr>
+        <w:t>en</w:t>
+      </w:r>
+      <w:r>
+        <w:rPr>
+          <w:lang w:val="de-CH"/>
+        </w:rPr>
+        <w:t>, welche aber inzwischen behoben</w:t>
+      </w:r>
+      <w:r>
+        <w:rPr>
+          <w:lang w:val="de-CH"/>
+        </w:rPr>
+        <w:t xml:space="preserve"> worden sind. </w:t>
+      </w:r>
+      <w:proofErr w:type="spellStart"/>
+      <w:r>
+        <w:rPr>
+          <w:lang w:val="de-CH"/>
+        </w:rPr>
+        <w:t>Preact</w:t>
+      </w:r>
+      <w:proofErr w:type="spellEnd"/>
+      <w:r>
+        <w:rPr>
+          <w:lang w:val="de-CH"/>
+        </w:rPr>
+        <w:t xml:space="preserve"> preist sich dagegen als leichtgewichtige Alternative zu </w:t>
+      </w:r>
+      <w:proofErr w:type="spellStart"/>
+      <w:r>
+        <w:rPr>
+          <w:lang w:val="de-CH"/>
+        </w:rPr>
+        <w:t>React</w:t>
+      </w:r>
+      <w:proofErr w:type="spellEnd"/>
+      <w:r>
+        <w:rPr>
+          <w:lang w:val="de-CH"/>
+        </w:rPr>
+        <w:t xml:space="preserve"> an und schien deshalb zu </w:t>
+      </w:r>
+      <w:proofErr w:type="spellStart"/>
+      <w:r>
+        <w:rPr>
+          <w:lang w:val="de-CH"/>
+        </w:rPr>
+        <w:t>passsen</w:t>
+      </w:r>
+      <w:proofErr w:type="spellEnd"/>
+      <w:r>
+        <w:rPr>
+          <w:lang w:val="de-CH"/>
+        </w:rPr>
+        <w:t xml:space="preserve">. Schlussendlich haben wir uns </w:t>
+      </w:r>
       <w:r>
         <w:rPr>
           <w:lang w:val="de-CH"/>
@@ -1538,130 +1489,12 @@
         </w:rPr>
         <w:t xml:space="preserve"> geeinigt</w:t>
       </w:r>
-      <w:ins w:id="13" w:author="Thibault Gagnaux" w:date="2019-04-27T21:51:00Z">
-        <w:r>
-          <w:rPr>
-            <w:lang w:val="de-CH"/>
-          </w:rPr>
-          <w:t>, da uns die Dozenten von den Vortei</w:t>
-        </w:r>
-      </w:ins>
-      <w:ins w:id="14" w:author="Thibault Gagnaux" w:date="2019-04-27T21:52:00Z">
-        <w:r>
-          <w:rPr>
-            <w:lang w:val="de-CH"/>
-          </w:rPr>
-          <w:t xml:space="preserve">len etwas </w:t>
-        </w:r>
-      </w:ins>
-      <w:ins w:id="15" w:author="Thibault Gagnaux" w:date="2019-04-27T21:53:00Z">
-        <w:r>
-          <w:rPr>
-            <w:lang w:val="de-CH"/>
-          </w:rPr>
-          <w:t>N</w:t>
-        </w:r>
-      </w:ins>
-      <w:ins w:id="16" w:author="Thibault Gagnaux" w:date="2019-04-27T21:52:00Z">
-        <w:r>
-          <w:rPr>
-            <w:lang w:val="de-CH"/>
-          </w:rPr>
-          <w:t>eues auszuprobieren überzeugen konnten.</w:t>
-        </w:r>
-      </w:ins>
-      <w:ins w:id="17" w:author="Thibault Gagnaux" w:date="2019-04-27T21:54:00Z">
-        <w:r>
-          <w:rPr>
-            <w:lang w:val="de-CH"/>
-          </w:rPr>
-          <w:t xml:space="preserve"> </w:t>
-        </w:r>
-      </w:ins>
-      <w:del w:id="18" w:author="Thibault Gagnaux" w:date="2019-04-27T21:51:00Z">
-        <w:r>
-          <w:rPr>
-            <w:lang w:val="de-CH"/>
-          </w:rPr>
-          <w:delText>.</w:delText>
-        </w:r>
-      </w:del>
-      <w:del w:id="19" w:author="Thibault Gagnaux" w:date="2019-04-27T21:52:00Z">
-        <w:r>
-          <w:rPr>
-            <w:lang w:val="de-CH"/>
-          </w:rPr>
-          <w:delText xml:space="preserve"> </w:delText>
-        </w:r>
-      </w:del>
-      <w:del w:id="20" w:author="Thibault Gagnaux" w:date="2019-04-27T22:01:00Z">
-        <w:r>
-          <w:rPr>
-            <w:lang w:val="de-CH"/>
-          </w:rPr>
-          <w:delText>React als solches ist uns bekannt</w:delText>
-        </w:r>
-      </w:del>
-      <w:del w:id="21" w:author="Thibault Gagnaux" w:date="2019-04-27T21:50:00Z">
-        <w:r>
-          <w:rPr>
-            <w:lang w:val="de-CH"/>
-          </w:rPr>
-          <w:delText>,</w:delText>
-        </w:r>
-      </w:del>
-      <w:del w:id="22" w:author="Thibault Gagnaux" w:date="2019-04-27T22:01:00Z">
-        <w:r>
-          <w:rPr>
-            <w:lang w:val="de-CH"/>
-          </w:rPr>
-          <w:delText xml:space="preserve"> aber verhältnismässig schwergewichtig</w:delText>
-        </w:r>
-      </w:del>
-      <w:del w:id="23" w:author="Thibault Gagnaux" w:date="2019-04-27T21:54:00Z">
-        <w:r>
-          <w:rPr>
-            <w:lang w:val="de-CH"/>
-          </w:rPr>
-          <w:delText>.</w:delText>
-        </w:r>
-      </w:del>
-      <w:del w:id="24" w:author="Thibault Gagnaux" w:date="2019-04-27T21:57:00Z">
-        <w:r>
-          <w:rPr>
-            <w:lang w:val="de-CH"/>
-          </w:rPr>
-          <w:delText xml:space="preserve"> </w:delText>
-        </w:r>
-      </w:del>
-      <w:del w:id="25" w:author="Thibault Gagnaux" w:date="2019-04-27T22:02:00Z">
-        <w:r>
-          <w:rPr>
-            <w:lang w:val="de-CH"/>
-          </w:rPr>
-          <w:delText xml:space="preserve">Zudem </w:delText>
-        </w:r>
-        <w:r>
-          <w:rPr>
-            <w:lang w:val="de-CH"/>
-          </w:rPr>
-          <w:delText>litt</w:delText>
-        </w:r>
-        <w:r>
-          <w:rPr>
-            <w:lang w:val="de-CH"/>
-          </w:rPr>
-          <w:delText xml:space="preserve"> es längere Zeit unter Lizenzproblem, welche aber inzwischen behoben</w:delText>
-        </w:r>
-      </w:del>
-      <w:del w:id="26" w:author="Thibault Gagnaux" w:date="2019-04-27T21:49:00Z">
-        <w:r>
-          <w:rPr>
-            <w:lang w:val="de-CH"/>
-          </w:rPr>
-          <w:delText xml:space="preserve"> sind</w:delText>
-        </w:r>
-      </w:del>
+      <w:r>
+        <w:rPr>
+          <w:lang w:val="de-CH"/>
+        </w:rPr>
+        <w:t xml:space="preserve">, da uns die Dozenten von den Vorteilen etwas Neues auszuprobieren überzeugen konnten. </w:t>
+      </w:r>
     </w:p>
     <w:p>
       <w:r>
@@ -1675,61 +1508,39 @@
       <w:r>
         <w:t xml:space="preserve"> Spark zu verwenden, haben diesen Gedanken aber</w:t>
       </w:r>
-      <w:ins w:id="27" w:author="Thibault Gagnaux" w:date="2019-04-27T22:04:00Z">
-        <w:r>
-          <w:t xml:space="preserve"> wieder</w:t>
-        </w:r>
-      </w:ins>
+      <w:r>
+        <w:t xml:space="preserve"> wieder</w:t>
+      </w:r>
       <w:r>
         <w:t xml:space="preserve"> verworfen als wir erfahren haben, dass</w:t>
       </w:r>
-      <w:ins w:id="28" w:author="Thibault Gagnaux" w:date="2019-04-27T22:04:00Z">
-        <w:r>
-          <w:t xml:space="preserve"> sich</w:t>
-        </w:r>
-      </w:ins>
+      <w:r>
+        <w:t xml:space="preserve"> sich</w:t>
+      </w:r>
       <w:r>
         <w:t xml:space="preserve"> unser</w:t>
       </w:r>
-      <w:ins w:id="29" w:author="Thibault Gagnaux" w:date="2019-04-27T22:04:00Z">
-        <w:r>
-          <w:t xml:space="preserve"> viertes </w:t>
-        </w:r>
-      </w:ins>
-      <w:del w:id="30" w:author="Thibault Gagnaux" w:date="2019-04-27T22:04:00Z">
-        <w:r>
-          <w:delText xml:space="preserve"> 4. </w:delText>
-        </w:r>
-      </w:del>
+      <w:r>
+        <w:t xml:space="preserve"> viertes </w:t>
+      </w:r>
       <w:r>
         <w:t>Teammitglied</w:t>
       </w:r>
-      <w:ins w:id="31" w:author="Thibault Gagnaux" w:date="2019-04-27T22:04:00Z">
-        <w:r>
-          <w:t xml:space="preserve"> </w:t>
-        </w:r>
-      </w:ins>
-      <w:del w:id="32" w:author="Thibault Gagnaux" w:date="2019-04-27T22:04:00Z">
-        <w:r>
-          <w:delText xml:space="preserve"> sich </w:delText>
-        </w:r>
-      </w:del>
+      <w:r>
+        <w:t xml:space="preserve"> </w:t>
+      </w:r>
       <w:r>
         <w:t>aus dem Workshop ausgetragen hat und wir</w:t>
       </w:r>
-      <w:ins w:id="33" w:author="Thibault Gagnaux" w:date="2019-04-27T22:04:00Z">
-        <w:r>
-          <w:t xml:space="preserve"> somit</w:t>
-        </w:r>
-      </w:ins>
+      <w:r>
+        <w:t xml:space="preserve"> somit</w:t>
+      </w:r>
       <w:r>
         <w:t xml:space="preserve"> nur</w:t>
       </w:r>
-      <w:ins w:id="34" w:author="Thibault Gagnaux" w:date="2019-04-27T22:04:00Z">
-        <w:r>
-          <w:t xml:space="preserve"> noch</w:t>
-        </w:r>
-      </w:ins>
+      <w:r>
+        <w:t xml:space="preserve"> noch</w:t>
+      </w:r>
       <w:r>
         <w:t xml:space="preserve"> zu dritt sind.</w:t>
       </w:r>
@@ -1738,17 +1549,17 @@
       <w:pPr>
         <w:pStyle w:val="Heading1"/>
       </w:pPr>
-      <w:bookmarkStart w:id="35" w:name="_Toc7214327"/>
+      <w:bookmarkStart w:id="2" w:name="_Toc7372153"/>
       <w:proofErr w:type="spellStart"/>
       <w:r>
         <w:t>Technologiestack</w:t>
       </w:r>
-      <w:bookmarkEnd w:id="35"/>
-      <w:proofErr w:type="spellEnd"/>
-    </w:p>
-    <w:p>
-      <w:bookmarkStart w:id="36" w:name="_Hlk7295346"/>
-      <w:bookmarkStart w:id="37" w:name="OLE_LINK1"/>
+      <w:bookmarkEnd w:id="2"/>
+      <w:proofErr w:type="spellEnd"/>
+    </w:p>
+    <w:p>
+      <w:bookmarkStart w:id="3" w:name="_Hlk7295346"/>
+      <w:bookmarkStart w:id="4" w:name="OLE_LINK1"/>
       <w:r>
         <w:t xml:space="preserve">Im Vergleich zu regulären Projektaufgaben musste der </w:t>
       </w:r>
@@ -1768,8 +1579,8 @@
       <w:r>
         <w:t xml:space="preserve"> Engineering erfasst werden konnte (Das ist doch recht unüblich). </w:t>
       </w:r>
-      <w:bookmarkEnd w:id="36"/>
-      <w:bookmarkEnd w:id="37"/>
+      <w:bookmarkEnd w:id="3"/>
+      <w:bookmarkEnd w:id="4"/>
       <w:r>
         <w:t>Wir sind rasch bei den uns bekannten und bewährten Tools gelandet:</w:t>
       </w:r>
@@ -2076,12 +1887,11 @@
           <w:lang w:val="de-CH"/>
         </w:rPr>
       </w:pPr>
-      <w:commentRangeStart w:id="38"/>
-      <w:r>
-        <w:rPr>
-          <w:lang w:val="de-CH"/>
-        </w:rPr>
-        <w:t xml:space="preserve">Spring Web für die </w:t>
+      <w:r>
+        <w:rPr>
+          <w:lang w:val="de-CH"/>
+        </w:rPr>
+        <w:t xml:space="preserve">Spring für die </w:t>
       </w:r>
       <w:proofErr w:type="spellStart"/>
       <w:r>
@@ -2104,15 +1914,7 @@
         </w:rPr>
         <w:t>Injection</w:t>
       </w:r>
-      <w:commentRangeEnd w:id="38"/>
-      <w:proofErr w:type="spellEnd"/>
-      <w:r>
-        <w:rPr>
-          <w:rStyle w:val="CommentReference"/>
-          <w:lang w:val="de-CH"/>
-        </w:rPr>
-        <w:commentReference w:id="38"/>
-      </w:r>
+      <w:proofErr w:type="spellEnd"/>
     </w:p>
     <w:p>
       <w:pPr>
@@ -2227,7 +2029,21 @@
         <w:rPr>
           <w:lang w:val="en-US"/>
         </w:rPr>
-        <w:t xml:space="preserve"> Records zu DTO via </w:t>
+        <w:t xml:space="preserve"> Records </w:t>
+      </w:r>
+      <w:proofErr w:type="spellStart"/>
+      <w:r>
+        <w:rPr>
+          <w:lang w:val="en-US"/>
+        </w:rPr>
+        <w:t>zu</w:t>
+      </w:r>
+      <w:proofErr w:type="spellEnd"/>
+      <w:r>
+        <w:rPr>
+          <w:lang w:val="en-US"/>
+        </w:rPr>
+        <w:t xml:space="preserve"> DTO via </w:t>
       </w:r>
       <w:proofErr w:type="spellStart"/>
       <w:r>
@@ -2279,7 +2095,6 @@
         <w:rPr>
           <w:lang w:val="de-CH"/>
         </w:rPr>
-        <w:lastRenderedPageBreak/>
         <w:t xml:space="preserve">PostgreSQL 11 als Datenbankserver (Gehostet durch </w:t>
       </w:r>
       <w:proofErr w:type="spellStart"/>
@@ -2356,7 +2171,7 @@
         </w:rPr>
         <w:t xml:space="preserve"> mit Repository auf GitHub: </w:t>
       </w:r>
-      <w:hyperlink r:id="rId12" w:history="1">
+      <w:hyperlink r:id="rId9" w:history="1">
         <w:r>
           <w:rPr>
             <w:rStyle w:val="Hyperlink"/>
@@ -2503,14 +2318,12 @@
         </w:rPr>
         <w:t>, welche vor den Unit Tests einen Docker Container startet und eine JDBC Verbindung zur Verfügung stellt)</w:t>
       </w:r>
-      <w:ins w:id="39" w:author="Thibault Gagnaux" w:date="2019-04-27T22:11:00Z">
-        <w:r>
-          <w:rPr>
-            <w:lang w:val="de-CH"/>
-          </w:rPr>
-          <w:t xml:space="preserve"> für Integration Tests.</w:t>
-        </w:r>
-      </w:ins>
+      <w:r>
+        <w:rPr>
+          <w:lang w:val="de-CH"/>
+        </w:rPr>
+        <w:t xml:space="preserve"> für Integration Tests.</w:t>
+      </w:r>
     </w:p>
     <w:p>
       <w:pPr>
@@ -2598,22 +2411,12 @@
         </w:rPr>
         <w:t>Art: Lokal oder via Docker</w:t>
       </w:r>
-      <w:ins w:id="40" w:author="Thibault Gagnaux" w:date="2019-04-27T22:12:00Z">
-        <w:r>
-          <w:rPr>
-            <w:lang w:val="de-CH"/>
-          </w:rPr>
-          <w:t xml:space="preserve"> C</w:t>
-        </w:r>
-      </w:ins>
-      <w:del w:id="41" w:author="Thibault Gagnaux" w:date="2019-04-27T22:12:00Z">
-        <w:r>
-          <w:rPr>
-            <w:lang w:val="de-CH"/>
-          </w:rPr>
-          <w:delText>c</w:delText>
-        </w:r>
-      </w:del>
+      <w:r>
+        <w:rPr>
+          <w:lang w:val="de-CH"/>
+        </w:rPr>
+        <w:t xml:space="preserve"> C</w:t>
+      </w:r>
       <w:r>
         <w:rPr>
           <w:lang w:val="de-CH"/>
@@ -2634,7 +2437,7 @@
         </w:rPr>
         <w:t xml:space="preserve"> (Beispiel: </w:t>
       </w:r>
-      <w:hyperlink r:id="rId13" w:history="1">
+      <w:hyperlink r:id="rId10" w:history="1">
         <w:r>
           <w:rPr>
             <w:rStyle w:val="Hyperlink"/>
@@ -2654,21 +2457,21 @@
       <w:pPr>
         <w:pStyle w:val="Heading1"/>
       </w:pPr>
-      <w:bookmarkStart w:id="42" w:name="_Toc7214328"/>
+      <w:bookmarkStart w:id="5" w:name="_Toc7372154"/>
       <w:r>
         <w:t>Lessons Learned</w:t>
       </w:r>
-      <w:bookmarkEnd w:id="42"/>
+      <w:bookmarkEnd w:id="5"/>
     </w:p>
     <w:p>
       <w:pPr>
         <w:pStyle w:val="Heading2"/>
       </w:pPr>
-      <w:bookmarkStart w:id="43" w:name="_Toc7214329"/>
+      <w:bookmarkStart w:id="6" w:name="_Toc7372155"/>
       <w:r>
         <w:t>Gestaltung API &amp; Dokumentation</w:t>
       </w:r>
-      <w:bookmarkEnd w:id="43"/>
+      <w:bookmarkEnd w:id="6"/>
     </w:p>
     <w:p>
       <w:r>
@@ -2691,16 +2494,9 @@
       <w:r>
         <w:t xml:space="preserve"> </w:t>
       </w:r>
-      <w:del w:id="44" w:author="Thibault Gagnaux" w:date="2019-04-28T09:17:00Z">
-        <w:r>
-          <w:delText>spezifiziert</w:delText>
-        </w:r>
-      </w:del>
-      <w:ins w:id="45" w:author="Thibault Gagnaux" w:date="2019-04-28T09:17:00Z">
-        <w:r>
-          <w:t>ausgearbeitet</w:t>
-        </w:r>
-      </w:ins>
+      <w:r>
+        <w:t>ausgearbeitet</w:t>
+      </w:r>
       <w:r>
         <w:t>.</w:t>
       </w:r>
@@ -2729,7 +2525,7 @@
       <w:r>
         <w:t xml:space="preserve"> für eine Diskussionsrunde eine Version spezifizieren und diese dann so einreichen (Quelle: </w:t>
       </w:r>
-      <w:hyperlink r:id="rId14" w:history="1">
+      <w:hyperlink r:id="rId11" w:history="1">
         <w:r>
           <w:rPr>
             <w:rStyle w:val="Hyperlink"/>
@@ -2857,7 +2653,7 @@
       <w:pPr>
         <w:pStyle w:val="Heading2"/>
       </w:pPr>
-      <w:bookmarkStart w:id="46" w:name="_Toc7214330"/>
+      <w:bookmarkStart w:id="7" w:name="_Toc7372156"/>
       <w:r>
         <w:lastRenderedPageBreak/>
         <w:t xml:space="preserve">Datenbankwrapper </w:t>
@@ -2866,7 +2662,7 @@
       <w:r>
         <w:t>jOOQ</w:t>
       </w:r>
-      <w:bookmarkEnd w:id="46"/>
+      <w:bookmarkEnd w:id="7"/>
       <w:proofErr w:type="spellEnd"/>
     </w:p>
     <w:p>
@@ -2879,7 +2675,13 @@
       </w:r>
       <w:proofErr w:type="spellEnd"/>
       <w:r>
-        <w:t xml:space="preserve"> verwendeten, konnten wir recht einfach und elegant auf diese Schwierigkeiten eingehen. Eine Auswahl von Problemen:</w:t>
+        <w:t xml:space="preserve"> </w:t>
+      </w:r>
+      <w:r>
+        <w:t>verwendet haben</w:t>
+      </w:r>
+      <w:r>
+        <w:t>, konnten wir recht einfach und elegant auf diese Schwierigkeiten eingehen. Eine Auswahl von Problemen:</w:t>
       </w:r>
     </w:p>
     <w:p>
@@ -2952,7 +2754,19 @@
         <w:rPr>
           <w:lang w:val="de-CH"/>
         </w:rPr>
-        <w:t xml:space="preserve"> einem doppelten</w:t>
+        <w:t xml:space="preserve"> </w:t>
+      </w:r>
+      <w:r>
+        <w:rPr>
+          <w:lang w:val="de-CH"/>
+        </w:rPr>
+        <w:t xml:space="preserve">und </w:t>
+      </w:r>
+      <w:r>
+        <w:rPr>
+          <w:lang w:val="de-CH"/>
+        </w:rPr>
+        <w:t>einem doppelten</w:t>
       </w:r>
       <w:r>
         <w:rPr>
@@ -2964,7 +2778,13 @@
         <w:rPr>
           <w:lang w:val="de-CH"/>
         </w:rPr>
-        <w:t xml:space="preserve"> recht einfach machbar</w:t>
+        <w:t xml:space="preserve"> recht einfach </w:t>
+      </w:r>
+      <w:r>
+        <w:rPr>
+          <w:lang w:val="de-CH"/>
+        </w:rPr>
+        <w:t>lösbar</w:t>
       </w:r>
       <w:r>
         <w:rPr>
@@ -2972,64 +2792,14 @@
         </w:rPr>
         <w:t xml:space="preserve">: </w:t>
       </w:r>
-      <w:commentRangeStart w:id="47"/>
-      <w:r>
-        <w:rPr>
-          <w:rStyle w:val="Hyperlink"/>
-          <w:lang w:val="de-CH"/>
-        </w:rPr>
-        <w:fldChar w:fldCharType="begin"/>
-      </w:r>
-      <w:r>
-        <w:rPr>
-          <w:rStyle w:val="Hyperlink"/>
-          <w:lang w:val="de-CH"/>
-        </w:rPr>
-        <w:instrText xml:space="preserve"> HYPERLINK "https://github.com/swaechter/fhnw-wodss/blob/master/src/main/java/ch/fhnw/wodss/webapplication/components/project/ProjectRepository.java" \l "L69" </w:instrText>
-      </w:r>
-      <w:r>
-        <w:rPr>
-          <w:rStyle w:val="Hyperlink"/>
-          <w:lang w:val="de-CH"/>
-        </w:rPr>
-        <w:fldChar w:fldCharType="separate"/>
-      </w:r>
-      <w:r>
-        <w:rPr>
-          <w:rStyle w:val="Hyperlink"/>
-          <w:lang w:val="de-CH"/>
-        </w:rPr>
-        <w:t>https://github.com/swaechter/fhnw-wodss/blob/master/src/main/java</w:t>
-      </w:r>
-      <w:r>
-        <w:rPr>
-          <w:rStyle w:val="Hyperlink"/>
-          <w:lang w:val="de-CH"/>
-        </w:rPr>
-        <w:t>/</w:t>
-      </w:r>
-      <w:r>
-        <w:rPr>
-          <w:rStyle w:val="Hyperlink"/>
-          <w:lang w:val="de-CH"/>
-        </w:rPr>
-        <w:t>ch/fhnw/wodss/webapplication/components/project/ProjectRepository.java#L69</w:t>
-      </w:r>
-      <w:r>
-        <w:rPr>
-          <w:rStyle w:val="Hyperlink"/>
-          <w:lang w:val="de-CH"/>
-        </w:rPr>
-        <w:fldChar w:fldCharType="end"/>
-      </w:r>
-      <w:commentRangeEnd w:id="47"/>
-      <w:r>
-        <w:rPr>
-          <w:rStyle w:val="CommentReference"/>
-          <w:lang w:val="de-CH"/>
-        </w:rPr>
-        <w:commentReference w:id="47"/>
-      </w:r>
+      <w:hyperlink r:id="rId12" w:anchor="L72" w:history="1">
+        <w:r>
+          <w:rPr>
+            <w:rStyle w:val="Hyperlink"/>
+          </w:rPr>
+          <w:t>https://github.com/swaechter/fhnw-wodss/blob/master/src/main/java/ch/fhnw/wodss/webapplication/components/project/ProjectRepository.java#L72</w:t>
+        </w:r>
+      </w:hyperlink>
     </w:p>
     <w:p>
       <w:pPr>
@@ -3077,44 +2847,24 @@
         </w:rPr>
         <w:t xml:space="preserve"> erstreckt sich über eine Zeitspanne, nach welcher gefiltert werden kann. Beim Filtern entstehen </w:t>
       </w:r>
-      <w:ins w:id="48" w:author="Thibault Gagnaux" w:date="2019-04-28T09:19:00Z">
-        <w:r>
-          <w:rPr>
-            <w:lang w:val="de-CH"/>
-          </w:rPr>
-          <w:t>fünf</w:t>
-        </w:r>
-      </w:ins>
-      <w:del w:id="49" w:author="Thibault Gagnaux" w:date="2019-04-28T09:19:00Z">
-        <w:r>
-          <w:rPr>
-            <w:lang w:val="de-CH"/>
-          </w:rPr>
-          <w:delText>5</w:delText>
-        </w:r>
-      </w:del>
+      <w:r>
+        <w:rPr>
+          <w:lang w:val="de-CH"/>
+        </w:rPr>
+        <w:t>fünf</w:t>
+      </w:r>
       <w:r>
         <w:rPr>
           <w:lang w:val="de-CH"/>
         </w:rPr>
         <w:t xml:space="preserve"> </w:t>
       </w:r>
-      <w:ins w:id="50" w:author="Thibault Gagnaux" w:date="2019-04-28T09:19:00Z">
-        <w:r>
-          <w:rPr>
-            <w:lang w:val="de-CH"/>
-          </w:rPr>
-          <w:t>m</w:t>
-        </w:r>
-      </w:ins>
-      <w:del w:id="51" w:author="Thibault Gagnaux" w:date="2019-04-28T09:19:00Z">
-        <w:r>
-          <w:rPr>
-            <w:lang w:val="de-CH"/>
-          </w:rPr>
-          <w:delText>M</w:delText>
-        </w:r>
-      </w:del>
+      <w:r>
+        <w:rPr>
+          <w:lang w:val="de-CH"/>
+        </w:rPr>
+        <w:t>m</w:t>
+      </w:r>
       <w:r>
         <w:rPr>
           <w:lang w:val="de-CH"/>
@@ -3249,44 +2999,24 @@
         </w:rPr>
         <w:t xml:space="preserve"> der Vergleichslogik </w:t>
       </w:r>
-      <w:ins w:id="52" w:author="Thibault Gagnaux" w:date="2019-04-28T09:19:00Z">
-        <w:r>
-          <w:rPr>
-            <w:lang w:val="de-CH"/>
-          </w:rPr>
-          <w:t>und</w:t>
-        </w:r>
-      </w:ins>
-      <w:del w:id="53" w:author="Thibault Gagnaux" w:date="2019-04-28T09:19:00Z">
-        <w:r>
-          <w:rPr>
-            <w:lang w:val="de-CH"/>
-          </w:rPr>
-          <w:delText>+</w:delText>
-        </w:r>
-      </w:del>
+      <w:r>
+        <w:rPr>
+          <w:lang w:val="de-CH"/>
+        </w:rPr>
+        <w:t>und</w:t>
+      </w:r>
       <w:r>
         <w:rPr>
           <w:lang w:val="de-CH"/>
         </w:rPr>
         <w:t xml:space="preserve"> dem künstlichen Setzen der beiden Filterdaten bei Abwesenheit (1.1.1900 und 1.1.2100) k</w:t>
       </w:r>
-      <w:ins w:id="54" w:author="Thibault Gagnaux" w:date="2019-04-28T09:19:00Z">
-        <w:r>
-          <w:rPr>
-            <w:lang w:val="de-CH"/>
-          </w:rPr>
-          <w:t>o</w:t>
-        </w:r>
-      </w:ins>
-      <w:del w:id="55" w:author="Thibault Gagnaux" w:date="2019-04-28T09:19:00Z">
-        <w:r>
-          <w:rPr>
-            <w:lang w:val="de-CH"/>
-          </w:rPr>
-          <w:delText>ö</w:delText>
-        </w:r>
-      </w:del>
+      <w:r>
+        <w:rPr>
+          <w:lang w:val="de-CH"/>
+        </w:rPr>
+        <w:t>o</w:t>
+      </w:r>
       <w:r>
         <w:rPr>
           <w:lang w:val="de-CH"/>
@@ -3319,7 +3049,7 @@
         </w:rPr>
         <w:t xml:space="preserve"> ausgelagert werden: </w:t>
       </w:r>
-      <w:hyperlink r:id="rId15" w:anchor="L77" w:history="1">
+      <w:hyperlink r:id="rId13" w:anchor="L77" w:history="1">
         <w:r>
           <w:rPr>
             <w:rStyle w:val="Hyperlink"/>
@@ -3335,35 +3065,21 @@
         <w:jc w:val="left"/>
       </w:pPr>
       <w:r>
-        <w:t xml:space="preserve">Wir haben ferner die gängigen CRUD Operationen </w:t>
-      </w:r>
-      <w:proofErr w:type="gramStart"/>
-      <w:r>
-        <w:t>in eine generische Repositor</w:t>
-      </w:r>
-      <w:ins w:id="56" w:author="Thibault Gagnaux" w:date="2019-04-28T09:20:00Z">
-        <w:r>
-          <w:t>y-K</w:t>
-        </w:r>
-      </w:ins>
-      <w:proofErr w:type="gramEnd"/>
-      <w:del w:id="57" w:author="Thibault Gagnaux" w:date="2019-04-28T09:20:00Z">
-        <w:r>
-          <w:delText>yk</w:delText>
-        </w:r>
-      </w:del>
+        <w:t>Wir haben ferner die gängigen CRUD Operationen in eine generische Repositor</w:t>
+      </w:r>
+      <w:r>
+        <w:t>y-K</w:t>
+      </w:r>
       <w:r>
         <w:t>lasse ausgelagert. Diesem Repository können SQL Filterausdrücke übergeben werden, was die Klasse sehr elegant erscheinen lässt</w:t>
       </w:r>
-      <w:ins w:id="58" w:author="Thibault Gagnaux" w:date="2019-04-28T09:20:00Z">
-        <w:r>
-          <w:t>:</w:t>
-        </w:r>
-      </w:ins>
+      <w:r>
+        <w:t>:</w:t>
+      </w:r>
       <w:r>
         <w:t xml:space="preserve"> (</w:t>
       </w:r>
-      <w:hyperlink r:id="rId16" w:history="1">
+      <w:hyperlink r:id="rId14" w:history="1">
         <w:r>
           <w:rPr>
             <w:rStyle w:val="Hyperlink"/>
@@ -3412,16 +3128,9 @@
       <w:r>
         <w:t xml:space="preserve"> mit einer angebotenen PostgreSQL Datenbank verwenden,</w:t>
       </w:r>
-      <w:ins w:id="59" w:author="Thibault Gagnaux" w:date="2019-04-28T09:21:00Z">
-        <w:r>
-          <w:t xml:space="preserve"> konnten wir dieses Problem elegant umgehen</w:t>
-        </w:r>
-      </w:ins>
-      <w:del w:id="60" w:author="Thibault Gagnaux" w:date="2019-04-28T09:21:00Z">
-        <w:r>
-          <w:delText xml:space="preserve"> war dieses Problem nicht weiterhin schlimm</w:delText>
-        </w:r>
-      </w:del>
+      <w:r>
+        <w:t xml:space="preserve"> konnten wir dieses Problem elegant umgehen</w:t>
+      </w:r>
       <w:r>
         <w:t xml:space="preserve">. Um die Datenbank auf dem neusten Stand zu halten, wurde ferner </w:t>
       </w:r>
@@ -3450,7 +3159,7 @@
       <w:pPr>
         <w:pStyle w:val="Heading2"/>
       </w:pPr>
-      <w:bookmarkStart w:id="61" w:name="_Toc7214331"/>
+      <w:bookmarkStart w:id="8" w:name="_Toc7372157"/>
       <w:r>
         <w:lastRenderedPageBreak/>
         <w:t xml:space="preserve">Frontend-Library </w:t>
@@ -3459,7 +3168,7 @@
       <w:r>
         <w:t>Preact</w:t>
       </w:r>
-      <w:bookmarkEnd w:id="61"/>
+      <w:bookmarkEnd w:id="8"/>
       <w:proofErr w:type="spellEnd"/>
     </w:p>
     <w:p>
@@ -3520,11 +3229,9 @@
       <w:r>
         <w:t xml:space="preserve"> anbietet (Namentlich </w:t>
       </w:r>
-      <w:ins w:id="62" w:author="Thibault Gagnaux" w:date="2019-04-28T09:21:00Z">
-        <w:r>
-          <w:t>«</w:t>
-        </w:r>
-      </w:ins>
+      <w:r>
+        <w:t>«</w:t>
+      </w:r>
       <w:proofErr w:type="spellStart"/>
       <w:r>
         <w:t>react</w:t>
@@ -3533,28 +3240,17 @@
       <w:r>
         <w:t>-dom</w:t>
       </w:r>
-      <w:ins w:id="63" w:author="Thibault Gagnaux" w:date="2019-04-28T09:22:00Z">
-        <w:r>
-          <w:t>»,</w:t>
-        </w:r>
-      </w:ins>
-      <w:del w:id="64" w:author="Thibault Gagnaux" w:date="2019-04-28T09:22:00Z">
-        <w:r>
-          <w:delText>.</w:delText>
-        </w:r>
-      </w:del>
-      <w:ins w:id="65" w:author="Thibault Gagnaux" w:date="2019-04-28T09:22:00Z">
-        <w:r>
-          <w:t xml:space="preserve"> die</w:t>
-        </w:r>
-      </w:ins>
-      <w:del w:id="66" w:author="Thibault Gagnaux" w:date="2019-04-28T09:22:00Z">
-        <w:r>
-          <w:delText xml:space="preserve"> Welche</w:delText>
-        </w:r>
-      </w:del>
-      <w:r>
-        <w:t xml:space="preserve"> das virtuelle DOM aus </w:t>
+      <w:r>
+        <w:t>», die</w:t>
+      </w:r>
+      <w:r>
+        <w:t xml:space="preserve"> DOM</w:t>
+      </w:r>
+      <w:r>
+        <w:t xml:space="preserve"> Manipulationen ermöglicht u</w:t>
+      </w:r>
+      <w:r>
+        <w:t xml:space="preserve">nd worauf viele/alle </w:t>
       </w:r>
       <w:proofErr w:type="spellStart"/>
       <w:r>
@@ -3562,7 +3258,21 @@
       </w:r>
       <w:proofErr w:type="spellEnd"/>
       <w:r>
-        <w:t xml:space="preserve"> implementiert und worauf viele/alle </w:t>
+        <w:t xml:space="preserve"> Libraries aufbauen).</w:t>
+      </w:r>
+    </w:p>
+    <w:p/>
+    <w:p>
+      <w:r>
+        <w:t>Wir mussten aber schnell feststellen, dass durch das Fehlen von «</w:t>
+      </w:r>
+      <w:proofErr w:type="spellStart"/>
+      <w:r>
+        <w:t>react</w:t>
+      </w:r>
+      <w:proofErr w:type="spellEnd"/>
+      <w:r>
+        <w:t xml:space="preserve">-dom» faktisch keine </w:t>
       </w:r>
       <w:proofErr w:type="spellStart"/>
       <w:r>
@@ -3570,29 +3280,119 @@
       </w:r>
       <w:proofErr w:type="spellEnd"/>
       <w:r>
-        <w:t xml:space="preserve"> Libraries aufbauen).</w:t>
+        <w:t xml:space="preserve"> Library wie beispielsweise </w:t>
+      </w:r>
+      <w:proofErr w:type="spellStart"/>
+      <w:r>
+        <w:t>reactstrap</w:t>
+      </w:r>
+      <w:proofErr w:type="spellEnd"/>
+      <w:r>
+        <w:t xml:space="preserve"> (Bootstrap Library, wo </w:t>
+      </w:r>
+      <w:proofErr w:type="spellStart"/>
+      <w:r>
+        <w:t>jQuery</w:t>
+      </w:r>
+      <w:proofErr w:type="spellEnd"/>
+      <w:r>
+        <w:t xml:space="preserve"> durch </w:t>
+      </w:r>
+      <w:proofErr w:type="spellStart"/>
+      <w:r>
+        <w:t>React</w:t>
+      </w:r>
+      <w:proofErr w:type="spellEnd"/>
+      <w:r>
+        <w:t xml:space="preserve"> ersetzt worden ist + alle gängigen Bootstrap Komponenten als </w:t>
+      </w:r>
+      <w:proofErr w:type="spellStart"/>
+      <w:r>
+        <w:t>React</w:t>
+      </w:r>
+      <w:proofErr w:type="spellEnd"/>
+      <w:r>
+        <w:t xml:space="preserve"> Komponenten realisiert worden sind) verwendet werden konnten. Wir haben mit dem Gedanken gespielt, die Library «</w:t>
+      </w:r>
+      <w:proofErr w:type="spellStart"/>
+      <w:r>
+        <w:t>preact-compat</w:t>
+      </w:r>
+      <w:proofErr w:type="spellEnd"/>
+      <w:r>
+        <w:t>» zu integrieren, s</w:t>
+      </w:r>
+      <w:r>
+        <w:t>i</w:t>
+      </w:r>
+      <w:r>
+        <w:t xml:space="preserve">nd aber an der momentan noch instabilen </w:t>
+      </w:r>
+      <w:proofErr w:type="spellStart"/>
+      <w:r>
+        <w:t>Preact</w:t>
+      </w:r>
+      <w:proofErr w:type="spellEnd"/>
+      <w:r>
+        <w:t xml:space="preserve"> CLI in Version 3 gescheitert (Wir konnten aufgrund mehrerer fehlenden Features die stabile Version 2 nicht verwenden und mussten auf die instabile Version 3 wechseln).</w:t>
       </w:r>
     </w:p>
     <w:p/>
     <w:p>
       <w:r>
-        <w:t>Wir mussten aber</w:t>
-      </w:r>
-      <w:del w:id="67" w:author="Thibault Gagnaux" w:date="2019-04-28T09:22:00Z">
-        <w:r>
-          <w:delText xml:space="preserve"> recht</w:delText>
-        </w:r>
-      </w:del>
-      <w:r>
-        <w:t xml:space="preserve"> schnell feststellen, dass durch das Fehlen von «</w:t>
-      </w:r>
-      <w:proofErr w:type="spellStart"/>
-      <w:r>
-        <w:t>react</w:t>
-      </w:r>
-      <w:proofErr w:type="spellEnd"/>
-      <w:r>
-        <w:t xml:space="preserve">-dom» faktisch keine </w:t>
+        <w:t xml:space="preserve">Für uns hiess das also, dass wir alle Bootstrap Elemente via </w:t>
+      </w:r>
+      <w:proofErr w:type="spellStart"/>
+      <w:r>
+        <w:t>Vanilla</w:t>
+      </w:r>
+      <w:proofErr w:type="spellEnd"/>
+      <w:r>
+        <w:t xml:space="preserve"> </w:t>
+      </w:r>
+      <w:r>
+        <w:t>HTML ausschreiben und stylen mussten</w:t>
+      </w:r>
+      <w:r>
+        <w:t xml:space="preserve"> (Also keine </w:t>
+      </w:r>
+      <w:proofErr w:type="spellStart"/>
+      <w:r>
+        <w:t>reactstrap</w:t>
+      </w:r>
+      <w:proofErr w:type="spellEnd"/>
+      <w:r>
+        <w:t xml:space="preserve"> Komponenten verwenden konnten)</w:t>
+      </w:r>
+      <w:r>
+        <w:t xml:space="preserve">, was sich als sehr mühsam und nicht intuitiv herausgestellt hat. So konnten wir beispielsweise nicht die aus </w:t>
+      </w:r>
+      <w:proofErr w:type="spellStart"/>
+      <w:r>
+        <w:t>webfr</w:t>
+      </w:r>
+      <w:proofErr w:type="spellEnd"/>
+      <w:r>
+        <w:t xml:space="preserve"> bekannten &amp; sehr eleganten modalen Dialoge aus </w:t>
+      </w:r>
+      <w:proofErr w:type="spellStart"/>
+      <w:r>
+        <w:t>reactstrap</w:t>
+      </w:r>
+      <w:proofErr w:type="spellEnd"/>
+      <w:r>
+        <w:t xml:space="preserve"> zurückgreifen und mussten diese in eigene Seiten auslagern. Dies hatte zur Folge, dass wir in den letzten beiden Wochen vor Abgabe in einen grossen Zeitstress geraten sind, obwohl wir stetig &amp; aktiv am Projekt gearbeitet ha</w:t>
+      </w:r>
+      <w:r>
+        <w:t xml:space="preserve">ben (In einem kommerziellen Projekt hätte man an dieser Stelle wohl </w:t>
+      </w:r>
+      <w:proofErr w:type="spellStart"/>
+      <w:r>
+        <w:t>Preact</w:t>
+      </w:r>
+      <w:proofErr w:type="spellEnd"/>
+      <w:r>
+        <w:t xml:space="preserve"> wieder mit </w:t>
       </w:r>
       <w:proofErr w:type="spellStart"/>
       <w:r>
@@ -3600,15 +3400,16 @@
       </w:r>
       <w:proofErr w:type="spellEnd"/>
       <w:r>
-        <w:t xml:space="preserve"> Library wie beispielsweise </w:t>
-      </w:r>
-      <w:proofErr w:type="spellStart"/>
-      <w:r>
-        <w:t>reactstrap</w:t>
-      </w:r>
-      <w:proofErr w:type="spellEnd"/>
-      <w:r>
-        <w:t xml:space="preserve"> (Bootstrap Library, wo </w:t>
+        <w:t xml:space="preserve"> ersetzt)</w:t>
+      </w:r>
+      <w:r>
+        <w:t>.</w:t>
+      </w:r>
+    </w:p>
+    <w:p/>
+    <w:p>
+      <w:r>
+        <w:t xml:space="preserve">Durch das Integrieren von Bootstrap samt deren Abhängigkeiten wie </w:t>
       </w:r>
       <w:proofErr w:type="spellStart"/>
       <w:r>
@@ -3616,37 +3417,23 @@
       </w:r>
       <w:proofErr w:type="spellEnd"/>
       <w:r>
-        <w:t xml:space="preserve"> durch </w:t>
-      </w:r>
-      <w:proofErr w:type="spellStart"/>
-      <w:r>
-        <w:t>React</w:t>
-      </w:r>
-      <w:proofErr w:type="spellEnd"/>
-      <w:r>
-        <w:t xml:space="preserve"> ersetzt worden ist + alle gängigen Bootstrap Komponenten als </w:t>
-      </w:r>
-      <w:proofErr w:type="spellStart"/>
-      <w:r>
-        <w:t>React</w:t>
-      </w:r>
-      <w:proofErr w:type="spellEnd"/>
-      <w:r>
-        <w:t xml:space="preserve"> Komponenten realisiert worden sind) verwendet werden konnten. Wir haben mit dem Gedanken gespielt, die Library «</w:t>
-      </w:r>
-      <w:proofErr w:type="spellStart"/>
-      <w:r>
-        <w:t>preact-compat</w:t>
-      </w:r>
-      <w:proofErr w:type="spellEnd"/>
-      <w:r>
-        <w:t>» zu integrieren, s</w:t>
-      </w:r>
-      <w:r>
-        <w:t>i</w:t>
-      </w:r>
-      <w:r>
-        <w:t xml:space="preserve">nd aber an der momentan noch instabilen </w:t>
+        <w:t xml:space="preserve"> und Popper.js als auch </w:t>
+      </w:r>
+      <w:proofErr w:type="spellStart"/>
+      <w:r>
+        <w:t>Redux</w:t>
+      </w:r>
+      <w:proofErr w:type="spellEnd"/>
+      <w:r>
+        <w:t xml:space="preserve"> sind wir dann bei einer </w:t>
+      </w:r>
+      <w:proofErr w:type="spellStart"/>
+      <w:r>
+        <w:t>Bundlegrösse</w:t>
+      </w:r>
+      <w:proofErr w:type="spellEnd"/>
+      <w:r>
+        <w:t xml:space="preserve"> von über 600 KB gelandet (Ohne GZIP). Das von uns gesetzte Ziel, mit </w:t>
       </w:r>
       <w:proofErr w:type="spellStart"/>
       <w:r>
@@ -3654,57 +3441,21 @@
       </w:r>
       <w:proofErr w:type="spellEnd"/>
       <w:r>
-        <w:t xml:space="preserve"> CLI in Version 3 gescheitert (Wir konnten aufgrund mehrerer fehlenden Features die stabile Version 2 nicht verwenden und mussten auf die instabile Version 3 wechseln).</w:t>
+        <w:t xml:space="preserve"> eine leichtgewichtige Applikation (Von </w:t>
+      </w:r>
+      <w:proofErr w:type="spellStart"/>
+      <w:r>
+        <w:t>Redux</w:t>
+      </w:r>
+      <w:proofErr w:type="spellEnd"/>
+      <w:r>
+        <w:t xml:space="preserve"> jetzt einmal abgesehen), konnten wir so nicht erfüllen.</w:t>
       </w:r>
     </w:p>
     <w:p/>
     <w:p>
       <w:r>
-        <w:t xml:space="preserve">Für uns hiess das also, dass wir alle Bootstrap Elemente via </w:t>
-      </w:r>
-      <w:proofErr w:type="spellStart"/>
-      <w:r>
-        <w:t>Vanilla</w:t>
-      </w:r>
-      <w:proofErr w:type="spellEnd"/>
-      <w:r>
-        <w:t xml:space="preserve"> </w:t>
-      </w:r>
-      <w:r>
-        <w:t>HTML ausschreiben und stylen mussten</w:t>
-      </w:r>
-      <w:r>
-        <w:t xml:space="preserve"> (Also keine </w:t>
-      </w:r>
-      <w:proofErr w:type="spellStart"/>
-      <w:r>
-        <w:t>reactstrap</w:t>
-      </w:r>
-      <w:proofErr w:type="spellEnd"/>
-      <w:r>
-        <w:t xml:space="preserve"> Komponenten verwenden konnten)</w:t>
-      </w:r>
-      <w:r>
-        <w:t xml:space="preserve">, was sich als sehr mühsam und nicht intuitiv herausgestellt hat. So konnten wir beispielsweise nicht die aus </w:t>
-      </w:r>
-      <w:proofErr w:type="spellStart"/>
-      <w:r>
-        <w:t>webfr</w:t>
-      </w:r>
-      <w:proofErr w:type="spellEnd"/>
-      <w:r>
-        <w:t xml:space="preserve"> bekannten &amp; sehr eleganten modalen Dialoge aus </w:t>
-      </w:r>
-      <w:proofErr w:type="spellStart"/>
-      <w:r>
-        <w:t>reactstrap</w:t>
-      </w:r>
-      <w:proofErr w:type="spellEnd"/>
-      <w:r>
-        <w:t xml:space="preserve"> zurückgreifen und mussten diese in eigene Seiten auslagern. Dies hatte zur Folge, dass wir in den letzten beiden Wochen vor Abgabe in einen grossen Zeitstress geraten sind, obwohl wir stetig &amp; aktiv am Projekt gearbeitet ha</w:t>
-      </w:r>
-      <w:r>
-        <w:t xml:space="preserve">ben (In einem kommerziellen Projekt hätte man an dieser Stelle wohl </w:t>
+        <w:t xml:space="preserve">Man darf </w:t>
       </w:r>
       <w:proofErr w:type="spellStart"/>
       <w:r>
@@ -3712,48 +3463,51 @@
       </w:r>
       <w:proofErr w:type="spellEnd"/>
       <w:r>
-        <w:t xml:space="preserve"> wieder mit </w:t>
-      </w:r>
-      <w:proofErr w:type="spellStart"/>
-      <w:r>
-        <w:t>React</w:t>
-      </w:r>
-      <w:proofErr w:type="spellEnd"/>
-      <w:r>
-        <w:t xml:space="preserve"> ersetzt)</w:t>
+        <w:t xml:space="preserve"> aber nicht in die böse Ecke stellen und der Library ihre Fähigkeiten absprechen. Ist man sich den Eigenheiten von </w:t>
+      </w:r>
+      <w:proofErr w:type="spellStart"/>
+      <w:r>
+        <w:t>Preact</w:t>
+      </w:r>
+      <w:proofErr w:type="spellEnd"/>
+      <w:r>
+        <w:t xml:space="preserve"> bewusst und setzt konsequent auf leichtgewichtige Libraries (z.B. </w:t>
+      </w:r>
+      <w:proofErr w:type="spellStart"/>
+      <w:r>
+        <w:t>redux</w:t>
+      </w:r>
+      <w:proofErr w:type="spellEnd"/>
+      <w:r>
+        <w:t xml:space="preserve">-zero mit 2 KB anstelle von </w:t>
+      </w:r>
+      <w:proofErr w:type="spellStart"/>
+      <w:r>
+        <w:t>Redux</w:t>
+      </w:r>
+      <w:proofErr w:type="spellEnd"/>
+      <w:r>
+        <w:t>) und schreibt sein CSS selber (Kein Bootstrap o.ä</w:t>
       </w:r>
       <w:r>
         <w:t>.</w:t>
       </w:r>
+      <w:r>
+        <w:t>) so ist es problemlos möglich, eine Basisapplikation von 5 KB zu schreiben (Mit GZIP).</w:t>
+      </w:r>
     </w:p>
     <w:p/>
     <w:p>
       <w:r>
-        <w:t xml:space="preserve">Durch das Integrieren von Bootstrap samt deren Abhängigkeiten wie </w:t>
-      </w:r>
-      <w:proofErr w:type="spellStart"/>
-      <w:r>
-        <w:t>jQuery</w:t>
-      </w:r>
-      <w:proofErr w:type="spellEnd"/>
-      <w:r>
-        <w:t xml:space="preserve"> und Popper.js als auch </w:t>
-      </w:r>
-      <w:proofErr w:type="spellStart"/>
-      <w:r>
-        <w:t>Redux</w:t>
-      </w:r>
-      <w:proofErr w:type="spellEnd"/>
-      <w:r>
-        <w:t xml:space="preserve"> sind wir dann bei einer </w:t>
-      </w:r>
-      <w:proofErr w:type="spellStart"/>
-      <w:r>
-        <w:t>Bundlegrösse</w:t>
-      </w:r>
-      <w:proofErr w:type="spellEnd"/>
-      <w:r>
-        <w:t xml:space="preserve"> von über 600 KB gelandet (Ohne GZIP). Das von uns gesetzte Ziel, mit </w:t>
+        <w:t xml:space="preserve">Nur konnte die Library diese Vorteile in unserem Fall nicht ausspielen, da das </w:t>
+      </w:r>
+      <w:proofErr w:type="spellStart"/>
+      <w:r>
+        <w:t>Tooling</w:t>
+      </w:r>
+      <w:proofErr w:type="spellEnd"/>
+      <w:r>
+        <w:t xml:space="preserve"> der </w:t>
       </w:r>
       <w:proofErr w:type="spellStart"/>
       <w:r>
@@ -3761,144 +3515,62 @@
       </w:r>
       <w:proofErr w:type="spellEnd"/>
       <w:r>
-        <w:t xml:space="preserve"> eine leichtgewichtige Applikation (Von </w:t>
-      </w:r>
-      <w:proofErr w:type="spellStart"/>
-      <w:r>
-        <w:t>Redux</w:t>
-      </w:r>
-      <w:proofErr w:type="spellEnd"/>
-      <w:r>
-        <w:t xml:space="preserve"> jetzt einmal abgesehen), konnten wir so nicht erfüllen.</w:t>
-      </w:r>
-    </w:p>
-    <w:p/>
-    <w:p>
-      <w:r>
-        <w:t xml:space="preserve">Man darf </w:t>
-      </w:r>
-      <w:proofErr w:type="spellStart"/>
-      <w:r>
-        <w:t>Preact</w:t>
-      </w:r>
-      <w:proofErr w:type="spellEnd"/>
-      <w:r>
-        <w:t xml:space="preserve"> aber nicht in die böse Ecke stellen und der Library ihre Fähigkeiten absprechen. Ist man sich den Eigenheiten von </w:t>
-      </w:r>
-      <w:proofErr w:type="spellStart"/>
-      <w:r>
-        <w:t>Preact</w:t>
-      </w:r>
-      <w:proofErr w:type="spellEnd"/>
-      <w:r>
-        <w:t xml:space="preserve"> bewusst und setzt konsequent auf leichtgewichtige Libraries (z.B. </w:t>
-      </w:r>
-      <w:proofErr w:type="spellStart"/>
-      <w:r>
-        <w:t>redux</w:t>
-      </w:r>
-      <w:proofErr w:type="spellEnd"/>
-      <w:r>
-        <w:t xml:space="preserve">-zero mit 2 KB anstelle von </w:t>
-      </w:r>
-      <w:proofErr w:type="spellStart"/>
-      <w:r>
-        <w:t>Redux</w:t>
-      </w:r>
-      <w:proofErr w:type="spellEnd"/>
-      <w:r>
-        <w:t>) und schreibt sein CSS selber (Kein Bootstrap o.ä</w:t>
+        <w:t xml:space="preserve"> CLI noch nicht gut genug war.</w:t>
+      </w:r>
+    </w:p>
+    <w:p>
+      <w:pPr>
+        <w:pStyle w:val="Heading2"/>
+      </w:pPr>
+      <w:bookmarkStart w:id="9" w:name="_Toc7372158"/>
+      <w:r>
+        <w:t>Teamarbeit</w:t>
+      </w:r>
+      <w:bookmarkEnd w:id="9"/>
+    </w:p>
+    <w:p>
+      <w:r>
+        <w:t xml:space="preserve">Wir als Gruppe haben zwar stetig am Projekt gearbeitet, waren aber durch das Fehlen eines 4. Teammitglied im </w:t>
+      </w:r>
+      <w:r>
+        <w:t xml:space="preserve">stetigen </w:t>
+      </w:r>
+      <w:r>
+        <w:t>Zeitdruck.</w:t>
+      </w:r>
+      <w:r>
+        <w:t xml:space="preserve"> Wir haben rasch erkannt, dass ein funktionierendes Backend ab Woche 3 diverse Vorteile bietet und eine Implementierung des Frontend ansonsten nur sehr mühsam möglich wäre. Wir waren aber von der in den Anforderungen nicht ersichtlichen Komplexität beeindruckt, doch konnten diese durch </w:t>
+      </w:r>
+      <w:proofErr w:type="spellStart"/>
+      <w:r>
+        <w:t>jOOQ</w:t>
+      </w:r>
+      <w:proofErr w:type="spellEnd"/>
+      <w:r>
+        <w:t xml:space="preserve"> recht gut </w:t>
+      </w:r>
+      <w:r>
+        <w:t xml:space="preserve">abfedern (Wenn ich ein SQL Query dafür schreiben kann, so funktioniert es auch in </w:t>
+      </w:r>
+      <w:proofErr w:type="spellStart"/>
+      <w:r>
+        <w:t>jOOQ</w:t>
+      </w:r>
+      <w:proofErr w:type="spellEnd"/>
+      <w:r>
+        <w:t>)</w:t>
       </w:r>
       <w:r>
         <w:t>.</w:t>
       </w:r>
       <w:r>
-        <w:t>) so ist es problemlos möglich, eine Basisapplikation von 5 KB zu schreiben (Mit GZIP).</w:t>
-      </w:r>
-    </w:p>
-    <w:p/>
-    <w:p>
-      <w:r>
-        <w:t xml:space="preserve">Nur konnte die Library diese Vorteile in unserem Fall nicht ausspielen, da das </w:t>
-      </w:r>
-      <w:proofErr w:type="spellStart"/>
-      <w:r>
-        <w:t>Tooling</w:t>
-      </w:r>
-      <w:proofErr w:type="spellEnd"/>
-      <w:r>
-        <w:t xml:space="preserve"> der </w:t>
-      </w:r>
-      <w:proofErr w:type="spellStart"/>
-      <w:r>
-        <w:t>Preact</w:t>
-      </w:r>
-      <w:proofErr w:type="spellEnd"/>
-      <w:r>
-        <w:t xml:space="preserve"> CLI noch nicht gut genug war.</w:t>
-      </w:r>
-    </w:p>
-    <w:p>
-      <w:pPr>
-        <w:pStyle w:val="Heading2"/>
-      </w:pPr>
-      <w:bookmarkStart w:id="68" w:name="_Toc7214332"/>
-      <w:r>
-        <w:t>Teamarbeit</w:t>
-      </w:r>
-      <w:bookmarkEnd w:id="68"/>
-    </w:p>
-    <w:p>
-      <w:r>
-        <w:t xml:space="preserve">Wir als Gruppe haben zwar stetig am Projekt gearbeitet, waren aber durch das Fehlen eines 4. Teammitglied </w:t>
-      </w:r>
-      <w:del w:id="69" w:author="Lüthi Philipp (s)" w:date="2019-04-28T10:54:00Z">
-        <w:r>
-          <w:delText xml:space="preserve">stetig </w:delText>
-        </w:r>
-      </w:del>
-      <w:r>
-        <w:t>im Zeitdruck.</w:t>
-      </w:r>
-      <w:r>
-        <w:t xml:space="preserve"> Wir haben rasch erkannt, dass ein funktionierendes Backend ab Woche 3 diverse Vorteile bietet und eine Implementierung des Frontend ansonsten nur sehr mühsam möglich wäre. Wir waren aber von der in den Anforderungen nicht ersichtlichen Komplexität beeindruckt, doch konnten diese durch </w:t>
-      </w:r>
-      <w:proofErr w:type="spellStart"/>
-      <w:r>
-        <w:t>jOOQ</w:t>
-      </w:r>
-      <w:proofErr w:type="spellEnd"/>
-      <w:r>
-        <w:t xml:space="preserve"> recht gut </w:t>
-      </w:r>
-      <w:r>
-        <w:t xml:space="preserve">abfedern (Wenn ich ein SQL Query dafür schreiben kann, so funktioniert es auch in </w:t>
-      </w:r>
-      <w:proofErr w:type="spellStart"/>
-      <w:r>
-        <w:t>jOOQ</w:t>
-      </w:r>
-      <w:proofErr w:type="spellEnd"/>
-      <w:r>
-        <w:t>)</w:t>
-      </w:r>
-      <w:r>
-        <w:t>.</w:t>
-      </w:r>
-      <w:r>
-        <w:t xml:space="preserve"> </w:t>
-      </w:r>
-      <w:commentRangeStart w:id="70"/>
-      <w:r>
-        <w:t>Im Backend sind diverse interessante, aber auch sehr zeitintensive Diskussionen entstanden</w:t>
-      </w:r>
-      <w:del w:id="71" w:author="Thibault Gagnaux" w:date="2019-04-28T09:24:00Z">
-        <w:r>
-          <w:delText>, welche ihre Zeit in Anspruch genommen haben</w:delText>
-        </w:r>
-      </w:del>
-      <w:r>
-        <w:t>. Generell kam es immer zu einem Konflikt zwischen «Wir sind im Workshop und ich würde gerne mal noch X ausprobieren» versus «Wir sind generell schon recht unter Zeitdruck, lass lieber vorwärtsmachen».</w:t>
+        <w:t xml:space="preserve"> Im Backend sind diverse interessante, aber auch sehr zeitintensive Diskussionen entstanden. Generell kam es immer zu einem Konflikt zwischen «Wir sind im Workshop und würde</w:t>
+      </w:r>
+      <w:r>
+        <w:t>n</w:t>
+      </w:r>
+      <w:r>
+        <w:t xml:space="preserve"> gerne mal noch X ausprobieren» versus «Wir sind generell schon recht unter Zeitdruck, lass lieber vorwärtsmachen».</w:t>
       </w:r>
     </w:p>
     <w:p>
@@ -3932,14 +3604,13 @@
         <w:t xml:space="preserve"> nicht verwenden konnten, sind wir in eine grössere Zeitknappheit geraten und mussten diverse Überstunden und Nachtstunden schieben. Wir konnten somit dem Frontend nicht auch nochmals die Liebe &amp; Energie geben, welche auch schon unser Backend erhalten hat</w:t>
       </w:r>
       <w:r>
-        <w:t>, was sehr schade ist. Von dem her sind wir der Meinung, dass die erste Phase des Workshops verlängert werden sollte.</w:t>
-      </w:r>
-      <w:commentRangeEnd w:id="70"/>
-      <w:r>
-        <w:rPr>
-          <w:rStyle w:val="CommentReference"/>
-        </w:rPr>
-        <w:commentReference w:id="70"/>
+        <w:t xml:space="preserve">, was sehr schade ist. Von dem her sind wir der Meinung, dass die erste Phase des Workshops verlängert </w:t>
+      </w:r>
+      <w:r>
+        <w:t xml:space="preserve">oder umgebaut </w:t>
+      </w:r>
+      <w:r>
+        <w:t>werden sollte.</w:t>
       </w:r>
     </w:p>
     <w:p>
@@ -3949,23 +3620,19 @@
           <w:rStyle w:val="Strikethrough"/>
         </w:rPr>
       </w:pPr>
-      <w:bookmarkStart w:id="72" w:name="_Toc7214333"/>
+      <w:bookmarkStart w:id="10" w:name="_Toc7372159"/>
       <w:r>
         <w:t>Fazit</w:t>
       </w:r>
-      <w:bookmarkEnd w:id="72"/>
+      <w:bookmarkEnd w:id="10"/>
     </w:p>
     <w:p>
       <w:r>
         <w:t>Wie eingangs erwähnt war der Ablauf des Workshops für uns eher ungewohnt: Sich zuerst auf eine Technologie festlegen und erst dann die Anforderungen genauer ausarbeiten? Tönt riskant und ist es auch, doch hat es bei uns gerade nochmals funktioniert. In Zukunft würden wir aber hinterfragen, ob wir trendige &amp; interessante Libraries doch wirklich verwenden wollen oder ob der versprochene Mehrwert nicht doch trügerisch ist</w:t>
       </w:r>
-      <w:bookmarkStart w:id="73" w:name="_GoBack"/>
-      <w:bookmarkEnd w:id="73"/>
-      <w:del w:id="74" w:author="Lüthi Philipp (s)" w:date="2019-04-28T10:54:00Z">
-        <w:r>
-          <w:delText xml:space="preserve"> (Eigentlich genau das Gegenteil, was Herr König erreichen wollte)</w:delText>
-        </w:r>
-      </w:del>
+      <w:r>
+        <w:t xml:space="preserve"> (Eigentlich genau das Gegenteil, was Herr König erreichen wollte)</w:t>
+      </w:r>
       <w:r>
         <w:t xml:space="preserve">. Genau so hätten wir in den letzten beiden Wochen in der Realisierung des </w:t>
       </w:r>
@@ -3978,15 +3645,21 @@
         <w:t xml:space="preserve"> die Energie verlieren und Schiffbruch erleiden können.</w:t>
       </w:r>
     </w:p>
+    <w:p/>
+    <w:p>
+      <w:r>
+        <w:t>Für die weitere Ausführung des Workshops würden wir uns wünschen, dass die Ziele und Erwartungen im Vorfeld bekannt (dazu noch mehr in der Präsentation).</w:t>
+      </w:r>
+    </w:p>
     <w:p>
       <w:pPr>
         <w:pStyle w:val="Heading1"/>
       </w:pPr>
-      <w:bookmarkStart w:id="75" w:name="_Toc7214334"/>
+      <w:bookmarkStart w:id="11" w:name="_Toc7372160"/>
       <w:r>
         <w:t>Fragen an die Dozierenden</w:t>
       </w:r>
-      <w:bookmarkEnd w:id="75"/>
+      <w:bookmarkEnd w:id="11"/>
     </w:p>
     <w:p>
       <w:r>
@@ -3998,11 +3671,9 @@
       <w:r>
         <w:t xml:space="preserve"> und wir diverse interessante Diskussionen hat</w:t>
       </w:r>
-      <w:ins w:id="76" w:author="Thibault Gagnaux" w:date="2019-04-28T09:26:00Z">
-        <w:r>
-          <w:t>t</w:t>
-        </w:r>
-      </w:ins>
+      <w:r>
+        <w:t>t</w:t>
+      </w:r>
       <w:r>
         <w:t>en,</w:t>
       </w:r>
@@ -4019,7 +3690,6 @@
           <w:numId w:val="9"/>
         </w:numPr>
         <w:rPr>
-          <w:ins w:id="77" w:author="Thibault Gagnaux" w:date="2019-04-28T09:26:00Z"/>
           <w:lang w:val="de-CH"/>
         </w:rPr>
       </w:pPr>
@@ -4047,52 +3717,40 @@
         </w:rPr>
         <w:t xml:space="preserve"> Was gilt noch als Validierung und was schon als Businesslogik?</w:t>
       </w:r>
-      <w:ins w:id="78" w:author="Thibault Gagnaux" w:date="2019-04-28T09:27:00Z">
-        <w:r>
-          <w:rPr>
-            <w:lang w:val="de-CH"/>
-          </w:rPr>
-          <w:t xml:space="preserve"> Kann ich auf Service Ebene davon ausgehen, dass die Argumente (z.B. </w:t>
-        </w:r>
-        <w:proofErr w:type="spellStart"/>
-        <w:r>
-          <w:rPr>
-            <w:lang w:val="de-CH"/>
-          </w:rPr>
-          <w:t>ProjectDto</w:t>
-        </w:r>
-        <w:proofErr w:type="spellEnd"/>
-        <w:r>
-          <w:rPr>
-            <w:lang w:val="de-CH"/>
-          </w:rPr>
-          <w:t xml:space="preserve">, </w:t>
-        </w:r>
-        <w:proofErr w:type="spellStart"/>
-        <w:r>
-          <w:rPr>
-            <w:lang w:val="de-CH"/>
-          </w:rPr>
-          <w:t>EmployeeDto</w:t>
-        </w:r>
-      </w:ins>
-      <w:proofErr w:type="spellEnd"/>
-      <w:ins w:id="79" w:author="Thibault Gagnaux" w:date="2019-04-28T09:28:00Z">
-        <w:r>
-          <w:rPr>
-            <w:lang w:val="de-CH"/>
-          </w:rPr>
-          <w:t>) valid sind oder müssen hier immer noch</w:t>
-        </w:r>
-      </w:ins>
-      <w:ins w:id="80" w:author="Thibault Gagnaux" w:date="2019-04-28T09:29:00Z">
-        <w:r>
-          <w:rPr>
-            <w:lang w:val="de-CH"/>
-          </w:rPr>
-          <w:t xml:space="preserve"> Validierungschecks (Null Check, Range Check etc.) gemacht werden?</w:t>
-        </w:r>
-      </w:ins>
+      <w:r>
+        <w:rPr>
+          <w:lang w:val="de-CH"/>
+        </w:rPr>
+        <w:t xml:space="preserve"> Kann ich auf Service Ebene davon ausgehen, dass die Argumente (z.B. </w:t>
+      </w:r>
+      <w:proofErr w:type="spellStart"/>
+      <w:r>
+        <w:rPr>
+          <w:lang w:val="de-CH"/>
+        </w:rPr>
+        <w:t>ProjectDto</w:t>
+      </w:r>
+      <w:proofErr w:type="spellEnd"/>
+      <w:r>
+        <w:rPr>
+          <w:lang w:val="de-CH"/>
+        </w:rPr>
+        <w:t xml:space="preserve">, </w:t>
+      </w:r>
+      <w:proofErr w:type="spellStart"/>
+      <w:r>
+        <w:rPr>
+          <w:lang w:val="de-CH"/>
+        </w:rPr>
+        <w:t>EmployeeDto</w:t>
+      </w:r>
+      <w:proofErr w:type="spellEnd"/>
+      <w:r>
+        <w:rPr>
+          <w:lang w:val="de-CH"/>
+        </w:rPr>
+        <w:t>) valid sind oder müssen hier immer noch Validierungschecks (Null Check, Range Check etc.) gemacht werden?</w:t>
+      </w:r>
       <w:r>
         <w:rPr>
           <w:lang w:val="de-CH"/>
@@ -4125,184 +3783,178 @@
           <w:lang w:val="de-CH"/>
         </w:rPr>
       </w:pPr>
-      <w:ins w:id="81" w:author="Thibault Gagnaux" w:date="2019-04-28T09:29:00Z">
-        <w:r>
-          <w:rPr>
-            <w:lang w:val="de-CH"/>
-          </w:rPr>
-          <w:t>Beziehung Service zu Repository: Macht es Sinn</w:t>
-        </w:r>
-      </w:ins>
-      <w:ins w:id="82" w:author="Thibault Gagnaux" w:date="2019-04-28T09:30:00Z">
-        <w:r>
-          <w:rPr>
-            <w:lang w:val="de-CH"/>
-          </w:rPr>
-          <w:t xml:space="preserve">, dass ein Service strikt nur sein eigenes Repository aufrufen darf? (Für benötigte Daten von </w:t>
-        </w:r>
-        <w:proofErr w:type="spellStart"/>
-        <w:r>
-          <w:rPr>
-            <w:lang w:val="de-CH"/>
-          </w:rPr>
-          <w:t>anderern</w:t>
-        </w:r>
-        <w:proofErr w:type="spellEnd"/>
-        <w:r>
-          <w:rPr>
-            <w:lang w:val="de-CH"/>
-          </w:rPr>
-          <w:t xml:space="preserve"> </w:t>
-        </w:r>
-        <w:proofErr w:type="spellStart"/>
-        <w:r>
-          <w:rPr>
-            <w:lang w:val="de-CH"/>
-          </w:rPr>
-          <w:t>Repositor</w:t>
-        </w:r>
-      </w:ins>
-      <w:ins w:id="83" w:author="Thibault Gagnaux" w:date="2019-04-28T09:31:00Z">
-        <w:r>
-          <w:rPr>
-            <w:lang w:val="de-CH"/>
-          </w:rPr>
-          <w:t>ies</w:t>
-        </w:r>
-        <w:proofErr w:type="spellEnd"/>
-        <w:r>
-          <w:rPr>
-            <w:lang w:val="de-CH"/>
-          </w:rPr>
-          <w:t xml:space="preserve"> würde das bedeuten, dass der Service einen anderen Service aufruft (</w:t>
-        </w:r>
-        <w:proofErr w:type="spellStart"/>
-        <w:r>
-          <w:rPr>
-            <w:lang w:val="de-CH"/>
-          </w:rPr>
-          <w:t>ProjectService</w:t>
-        </w:r>
-        <w:proofErr w:type="spellEnd"/>
-        <w:r>
-          <w:rPr>
-            <w:lang w:val="de-CH"/>
-          </w:rPr>
-          <w:t xml:space="preserve"> -&gt; </w:t>
-        </w:r>
-        <w:proofErr w:type="spellStart"/>
-        <w:r>
-          <w:rPr>
-            <w:lang w:val="de-CH"/>
-          </w:rPr>
-          <w:t>EmployeeService</w:t>
-        </w:r>
-        <w:proofErr w:type="spellEnd"/>
-        <w:r>
-          <w:rPr>
-            <w:lang w:val="de-CH"/>
-          </w:rPr>
-          <w:t xml:space="preserve"> -&gt; </w:t>
-        </w:r>
-        <w:proofErr w:type="spellStart"/>
-        <w:r>
-          <w:rPr>
-            <w:lang w:val="de-CH"/>
-          </w:rPr>
-          <w:t>EmployeeRepo</w:t>
-        </w:r>
-      </w:ins>
-      <w:ins w:id="84" w:author="Thibault Gagnaux" w:date="2019-04-28T09:32:00Z">
-        <w:r>
-          <w:rPr>
-            <w:lang w:val="de-CH"/>
-          </w:rPr>
-          <w:t>sitory</w:t>
-        </w:r>
-      </w:ins>
-      <w:proofErr w:type="spellEnd"/>
-      <w:ins w:id="85" w:author="Thibault Gagnaux" w:date="2019-04-28T09:31:00Z">
-        <w:r>
-          <w:rPr>
-            <w:lang w:val="de-CH"/>
-          </w:rPr>
-          <w:t>)</w:t>
-        </w:r>
-      </w:ins>
-      <w:ins w:id="86" w:author="Thibault Gagnaux" w:date="2019-04-28T09:32:00Z">
-        <w:r>
-          <w:rPr>
-            <w:lang w:val="de-CH"/>
-          </w:rPr>
-          <w:t xml:space="preserve">. Oder hat es mehr Vorteile, wenn ein Service mehrere </w:t>
-        </w:r>
-        <w:proofErr w:type="spellStart"/>
-        <w:r>
-          <w:rPr>
-            <w:lang w:val="de-CH"/>
-          </w:rPr>
-          <w:t>Repositories</w:t>
-        </w:r>
-        <w:proofErr w:type="spellEnd"/>
-        <w:r>
-          <w:rPr>
-            <w:lang w:val="de-CH"/>
-          </w:rPr>
-          <w:t xml:space="preserve"> aufrufen darf</w:t>
-        </w:r>
-      </w:ins>
-      <w:ins w:id="87" w:author="Thibault Gagnaux" w:date="2019-04-28T09:33:00Z">
-        <w:r>
-          <w:rPr>
-            <w:lang w:val="de-CH"/>
-          </w:rPr>
-          <w:t>?</w:t>
-        </w:r>
-      </w:ins>
-      <w:ins w:id="88" w:author="Thibault Gagnaux" w:date="2019-04-28T09:32:00Z">
-        <w:r>
-          <w:rPr>
-            <w:lang w:val="de-CH"/>
-          </w:rPr>
-          <w:t xml:space="preserve"> (</w:t>
-        </w:r>
-        <w:proofErr w:type="spellStart"/>
-        <w:r>
-          <w:rPr>
-            <w:lang w:val="de-CH"/>
-          </w:rPr>
-          <w:t>Proje</w:t>
-        </w:r>
-      </w:ins>
-      <w:ins w:id="89" w:author="Thibault Gagnaux" w:date="2019-04-28T09:33:00Z">
-        <w:r>
-          <w:rPr>
-            <w:lang w:val="de-CH"/>
-          </w:rPr>
-          <w:t>ctService</w:t>
-        </w:r>
-        <w:proofErr w:type="spellEnd"/>
-        <w:r>
-          <w:rPr>
-            <w:lang w:val="de-CH"/>
-          </w:rPr>
-          <w:t xml:space="preserve"> -&gt; </w:t>
-        </w:r>
-        <w:proofErr w:type="spellStart"/>
-        <w:r>
-          <w:rPr>
-            <w:lang w:val="de-CH"/>
-          </w:rPr>
-          <w:t>EmployeeRepo</w:t>
-        </w:r>
-        <w:proofErr w:type="spellEnd"/>
-        <w:r>
-          <w:rPr>
-            <w:lang w:val="de-CH"/>
-          </w:rPr>
-          <w:t>)</w:t>
-        </w:r>
-      </w:ins>
+      <w:r>
+        <w:rPr>
+          <w:lang w:val="de-CH"/>
+        </w:rPr>
+        <w:t xml:space="preserve">Beziehung Service zu Repository: Macht es Sinn, dass ein Service strikt nur sein eigenes Repository aufrufen darf? (Für benötigte Daten von </w:t>
+      </w:r>
+      <w:proofErr w:type="spellStart"/>
+      <w:r>
+        <w:rPr>
+          <w:lang w:val="de-CH"/>
+        </w:rPr>
+        <w:t>anderern</w:t>
+      </w:r>
+      <w:proofErr w:type="spellEnd"/>
+      <w:r>
+        <w:rPr>
+          <w:lang w:val="de-CH"/>
+        </w:rPr>
+        <w:t xml:space="preserve"> </w:t>
+      </w:r>
+      <w:proofErr w:type="spellStart"/>
+      <w:r>
+        <w:rPr>
+          <w:lang w:val="de-CH"/>
+        </w:rPr>
+        <w:t>Repositories</w:t>
+      </w:r>
+      <w:proofErr w:type="spellEnd"/>
+      <w:r>
+        <w:rPr>
+          <w:lang w:val="de-CH"/>
+        </w:rPr>
+        <w:t xml:space="preserve"> würde das bedeuten, dass der Service einen anderen Service aufruft (</w:t>
+      </w:r>
+      <w:proofErr w:type="spellStart"/>
+      <w:r>
+        <w:rPr>
+          <w:lang w:val="de-CH"/>
+        </w:rPr>
+        <w:t>ProjectService</w:t>
+      </w:r>
+      <w:proofErr w:type="spellEnd"/>
+      <w:r>
+        <w:rPr>
+          <w:lang w:val="de-CH"/>
+        </w:rPr>
+        <w:t xml:space="preserve"> </w:t>
+      </w:r>
+      <w:r>
+        <w:rPr>
+          <w:lang w:val="de-CH"/>
+        </w:rPr>
+        <w:sym w:font="Wingdings" w:char="F0E0"/>
+      </w:r>
+      <w:r>
+        <w:rPr>
+          <w:lang w:val="de-CH"/>
+        </w:rPr>
+        <w:t xml:space="preserve"> </w:t>
+      </w:r>
+      <w:proofErr w:type="spellStart"/>
+      <w:r>
+        <w:rPr>
+          <w:lang w:val="de-CH"/>
+        </w:rPr>
+        <w:t>EmployeeService</w:t>
+      </w:r>
+      <w:proofErr w:type="spellEnd"/>
+      <w:r>
+        <w:rPr>
+          <w:lang w:val="de-CH"/>
+        </w:rPr>
+        <w:t xml:space="preserve"> </w:t>
+      </w:r>
+      <w:r>
+        <w:rPr>
+          <w:lang w:val="de-CH"/>
+        </w:rPr>
+        <w:sym w:font="Wingdings" w:char="F0E0"/>
+      </w:r>
+      <w:r>
+        <w:rPr>
+          <w:lang w:val="de-CH"/>
+        </w:rPr>
+        <w:t xml:space="preserve"> </w:t>
+      </w:r>
+      <w:proofErr w:type="spellStart"/>
+      <w:r>
+        <w:rPr>
+          <w:lang w:val="de-CH"/>
+        </w:rPr>
+        <w:t>EmployeeRepository</w:t>
+      </w:r>
+      <w:proofErr w:type="spellEnd"/>
+      <w:r>
+        <w:rPr>
+          <w:lang w:val="de-CH"/>
+        </w:rPr>
+        <w:t>)</w:t>
+      </w:r>
+      <w:r>
+        <w:rPr>
+          <w:lang w:val="de-CH"/>
+        </w:rPr>
+        <w:t>. Hat</w:t>
+      </w:r>
+      <w:r>
+        <w:rPr>
+          <w:lang w:val="de-CH"/>
+        </w:rPr>
+        <w:t xml:space="preserve"> es mehr Vorteile, wenn ein Service mehrere </w:t>
+      </w:r>
+      <w:proofErr w:type="spellStart"/>
+      <w:r>
+        <w:rPr>
+          <w:lang w:val="de-CH"/>
+        </w:rPr>
+        <w:t>Repositories</w:t>
+      </w:r>
+      <w:proofErr w:type="spellEnd"/>
+      <w:r>
+        <w:rPr>
+          <w:lang w:val="de-CH"/>
+        </w:rPr>
+        <w:t xml:space="preserve"> aufrufen darf? (</w:t>
+      </w:r>
+      <w:proofErr w:type="spellStart"/>
+      <w:r>
+        <w:rPr>
+          <w:lang w:val="de-CH"/>
+        </w:rPr>
+        <w:t>ProjectService</w:t>
+      </w:r>
+      <w:proofErr w:type="spellEnd"/>
+      <w:r>
+        <w:rPr>
+          <w:lang w:val="de-CH"/>
+        </w:rPr>
+        <w:t xml:space="preserve"> </w:t>
+      </w:r>
+      <w:r>
+        <w:rPr>
+          <w:lang w:val="de-CH"/>
+        </w:rPr>
+        <w:sym w:font="Wingdings" w:char="F0E0"/>
+      </w:r>
+      <w:r>
+        <w:rPr>
+          <w:lang w:val="de-CH"/>
+        </w:rPr>
+        <w:t xml:space="preserve"> </w:t>
+      </w:r>
+      <w:proofErr w:type="spellStart"/>
+      <w:r>
+        <w:rPr>
+          <w:lang w:val="de-CH"/>
+        </w:rPr>
+        <w:t>EmployeeRepo</w:t>
+      </w:r>
+      <w:proofErr w:type="spellEnd"/>
+      <w:r>
+        <w:rPr>
+          <w:lang w:val="de-CH"/>
+        </w:rPr>
+        <w:t>)</w:t>
+      </w:r>
+      <w:r>
+        <w:rPr>
+          <w:lang w:val="de-CH"/>
+        </w:rPr>
+        <w:t>? Wie geht man mit z</w:t>
+      </w:r>
     </w:p>
     <w:p>
       <w:pPr>
@@ -4312,7 +3964,6 @@
           <w:numId w:val="9"/>
         </w:numPr>
         <w:rPr>
-          <w:ins w:id="90" w:author="Thibault Gagnaux" w:date="2019-04-28T09:37:00Z"/>
           <w:lang w:val="de-CH"/>
         </w:rPr>
       </w:pPr>
@@ -4358,14 +4009,6 @@
         <w:t>depa</w:t>
       </w:r>
       <w:proofErr w:type="spellEnd"/>
-      <w:del w:id="91" w:author="Thibault Gagnaux" w:date="2019-04-28T09:33:00Z">
-        <w:r>
-          <w:rPr>
-            <w:lang w:val="de-CH"/>
-          </w:rPr>
-          <w:delText xml:space="preserve"> stark</w:delText>
-        </w:r>
-      </w:del>
       <w:r>
         <w:rPr>
           <w:lang w:val="de-CH"/>
@@ -4381,247 +4024,98 @@
           <w:numId w:val="9"/>
         </w:numPr>
         <w:rPr>
-          <w:ins w:id="92" w:author="Thibault Gagnaux" w:date="2019-04-28T09:44:00Z"/>
-          <w:lang w:val="de-CH"/>
-        </w:rPr>
-      </w:pPr>
-      <w:ins w:id="93" w:author="Thibault Gagnaux" w:date="2019-04-28T09:37:00Z">
-        <w:r>
-          <w:rPr>
-            <w:lang w:val="de-CH"/>
-          </w:rPr>
-          <w:t xml:space="preserve">@Prof. </w:t>
-        </w:r>
-        <w:proofErr w:type="spellStart"/>
-        <w:r>
-          <w:rPr>
-            <w:lang w:val="de-CH"/>
-          </w:rPr>
-          <w:t>Gruntz</w:t>
-        </w:r>
-        <w:proofErr w:type="spellEnd"/>
-        <w:r>
-          <w:rPr>
-            <w:lang w:val="de-CH"/>
-          </w:rPr>
-          <w:t>:</w:t>
-        </w:r>
-      </w:ins>
-      <w:ins w:id="94" w:author="Thibault Gagnaux" w:date="2019-04-28T09:39:00Z">
-        <w:r>
-          <w:rPr>
-            <w:lang w:val="de-CH"/>
-          </w:rPr>
-          <w:t xml:space="preserve"> Für unsere </w:t>
-        </w:r>
-        <w:proofErr w:type="spellStart"/>
-        <w:r>
-          <w:rPr>
-            <w:lang w:val="de-CH"/>
-          </w:rPr>
-          <w:t>Integrationtests</w:t>
-        </w:r>
-        <w:proofErr w:type="spellEnd"/>
-        <w:r>
-          <w:rPr>
-            <w:lang w:val="de-CH"/>
-          </w:rPr>
-          <w:t xml:space="preserve"> wollten wir </w:t>
-        </w:r>
-        <w:proofErr w:type="spellStart"/>
-        <w:r>
-          <w:rPr>
-            <w:lang w:val="de-CH"/>
-          </w:rPr>
-          <w:t>Transactional</w:t>
-        </w:r>
-        <w:proofErr w:type="spellEnd"/>
-        <w:r>
-          <w:rPr>
-            <w:lang w:val="de-CH"/>
-          </w:rPr>
-          <w:t xml:space="preserve"> verwenden, sodass wir </w:t>
-        </w:r>
-      </w:ins>
-      <w:ins w:id="95" w:author="Thibault Gagnaux" w:date="2019-04-28T09:40:00Z">
-        <w:r>
-          <w:rPr>
-            <w:lang w:val="de-CH"/>
-          </w:rPr>
-          <w:t>nicht idempotente Tests wie «</w:t>
-        </w:r>
-        <w:proofErr w:type="spellStart"/>
-        <w:r>
-          <w:rPr>
-            <w:lang w:val="de-CH"/>
-          </w:rPr>
-          <w:t>createProject</w:t>
-        </w:r>
-        <w:proofErr w:type="spellEnd"/>
-        <w:r>
-          <w:rPr>
-            <w:lang w:val="de-CH"/>
-          </w:rPr>
-          <w:t>» isolieren können.</w:t>
-        </w:r>
-      </w:ins>
-      <w:ins w:id="96" w:author="Thibault Gagnaux" w:date="2019-04-28T09:37:00Z">
-        <w:r>
-          <w:rPr>
-            <w:lang w:val="de-CH"/>
-          </w:rPr>
-          <w:t xml:space="preserve"> Wir haben es trotz grossem Aufwand nicht geschafft, den Trans</w:t>
-        </w:r>
-      </w:ins>
-      <w:ins w:id="97" w:author="Thibault Gagnaux" w:date="2019-04-28T09:38:00Z">
-        <w:r>
-          <w:rPr>
-            <w:lang w:val="de-CH"/>
-          </w:rPr>
-          <w:t xml:space="preserve">aktionsmanager von Spring mit </w:t>
-        </w:r>
-        <w:proofErr w:type="spellStart"/>
-        <w:r>
-          <w:rPr>
-            <w:lang w:val="de-CH"/>
-          </w:rPr>
-          <w:t>Jooq</w:t>
-        </w:r>
-        <w:proofErr w:type="spellEnd"/>
-        <w:r>
-          <w:rPr>
-            <w:lang w:val="de-CH"/>
-          </w:rPr>
-          <w:t xml:space="preserve"> in </w:t>
-        </w:r>
-        <w:proofErr w:type="spellStart"/>
-        <w:r>
-          <w:rPr>
-            <w:lang w:val="de-CH"/>
-          </w:rPr>
-          <w:t>usere</w:t>
-        </w:r>
-        <w:proofErr w:type="spellEnd"/>
-        <w:r>
-          <w:rPr>
-            <w:lang w:val="de-CH"/>
-          </w:rPr>
-          <w:t xml:space="preserve"> Tests zu integrieren.</w:t>
-        </w:r>
-      </w:ins>
-      <w:ins w:id="98" w:author="Thibault Gagnaux" w:date="2019-04-28T09:41:00Z">
-        <w:r>
-          <w:rPr>
-            <w:lang w:val="de-CH"/>
-          </w:rPr>
-          <w:t xml:space="preserve"> (Wir resetten die Testdatenbank manuell </w:t>
-        </w:r>
-        <w:proofErr w:type="spellStart"/>
-        <w:r>
-          <w:rPr>
-            <w:lang w:val="de-CH"/>
-          </w:rPr>
-          <w:t>for</w:t>
-        </w:r>
-        <w:proofErr w:type="spellEnd"/>
-        <w:r>
-          <w:rPr>
-            <w:lang w:val="de-CH"/>
-          </w:rPr>
-          <w:t xml:space="preserve"> jedem Test mit einen </w:t>
-        </w:r>
-        <w:proofErr w:type="spellStart"/>
-        <w:r>
-          <w:rPr>
-            <w:lang w:val="de-CH"/>
-          </w:rPr>
-          <w:t>sqlProcedure</w:t>
-        </w:r>
-        <w:proofErr w:type="spellEnd"/>
-        <w:r>
-          <w:rPr>
-            <w:lang w:val="de-CH"/>
-          </w:rPr>
-          <w:t>).</w:t>
-        </w:r>
-      </w:ins>
-      <w:ins w:id="99" w:author="Thibault Gagnaux" w:date="2019-04-28T09:38:00Z">
-        <w:r>
-          <w:rPr>
-            <w:lang w:val="de-CH"/>
-          </w:rPr>
-          <w:t xml:space="preserve"> Falls Sie Zeit hätten, wären wir an einer Lös</w:t>
-        </w:r>
-      </w:ins>
-      <w:ins w:id="100" w:author="Thibault Gagnaux" w:date="2019-04-28T09:39:00Z">
-        <w:r>
-          <w:rPr>
-            <w:lang w:val="de-CH"/>
-          </w:rPr>
-          <w:t xml:space="preserve">ung sehr interessiert. Hier </w:t>
-        </w:r>
-      </w:ins>
-      <w:ins w:id="101" w:author="Thibault Gagnaux" w:date="2019-04-28T09:42:00Z">
-        <w:r>
-          <w:rPr>
-            <w:lang w:val="de-CH"/>
-          </w:rPr>
-          <w:t xml:space="preserve">starten: </w:t>
-        </w:r>
-      </w:ins>
-      <w:ins w:id="102" w:author="Thibault Gagnaux" w:date="2019-04-28T09:44:00Z">
-        <w:r>
-          <w:rPr>
-            <w:lang w:val="de-CH"/>
-          </w:rPr>
-          <w:fldChar w:fldCharType="begin"/>
-        </w:r>
-        <w:r>
-          <w:rPr>
-            <w:lang w:val="de-CH"/>
-          </w:rPr>
-          <w:instrText xml:space="preserve"> HYPERLINK "</w:instrText>
-        </w:r>
-      </w:ins>
-      <w:ins w:id="103" w:author="Thibault Gagnaux" w:date="2019-04-28T09:42:00Z">
-        <w:r>
-          <w:rPr>
-            <w:lang w:val="de-CH"/>
-          </w:rPr>
-          <w:instrText>https://www.petrikainulainen.net/programming/jooq/using-jooq-with-spring-configuration/</w:instrText>
-        </w:r>
-      </w:ins>
-      <w:ins w:id="104" w:author="Thibault Gagnaux" w:date="2019-04-28T09:44:00Z">
-        <w:r>
-          <w:rPr>
-            <w:lang w:val="de-CH"/>
-          </w:rPr>
-          <w:instrText xml:space="preserve">" </w:instrText>
-        </w:r>
-        <w:r>
-          <w:rPr>
-            <w:lang w:val="de-CH"/>
-          </w:rPr>
-          <w:fldChar w:fldCharType="separate"/>
-        </w:r>
-      </w:ins>
-      <w:ins w:id="105" w:author="Thibault Gagnaux" w:date="2019-04-28T09:42:00Z">
+          <w:lang w:val="de-CH"/>
+        </w:rPr>
+      </w:pPr>
+      <w:r>
+        <w:rPr>
+          <w:lang w:val="de-CH"/>
+        </w:rPr>
+        <w:t xml:space="preserve">Was sind gute Ansätze, eine Datenbank nach einem </w:t>
+      </w:r>
+      <w:proofErr w:type="spellStart"/>
+      <w:r>
+        <w:rPr>
+          <w:lang w:val="de-CH"/>
+        </w:rPr>
+        <w:t>Testcase</w:t>
+      </w:r>
+      <w:proofErr w:type="spellEnd"/>
+      <w:r>
+        <w:rPr>
+          <w:lang w:val="de-CH"/>
+        </w:rPr>
+        <w:t xml:space="preserve"> wieder zurückzusetzen, sodass der nächste </w:t>
+      </w:r>
+      <w:proofErr w:type="spellStart"/>
+      <w:r>
+        <w:rPr>
+          <w:lang w:val="de-CH"/>
+        </w:rPr>
+        <w:t>Testcase</w:t>
+      </w:r>
+      <w:proofErr w:type="spellEnd"/>
+      <w:r>
+        <w:rPr>
+          <w:lang w:val="de-CH"/>
+        </w:rPr>
+        <w:t xml:space="preserve"> wieder mit einer frischen, respektive nicht beeinflussten, Datenbank starten kann? </w:t>
+      </w:r>
+      <w:r>
+        <w:rPr>
+          <w:lang w:val="de-CH"/>
+        </w:rPr>
+        <w:t xml:space="preserve">Wir wollten das Spring Transaction Management in unsere Unit Tests und </w:t>
+      </w:r>
+      <w:proofErr w:type="spellStart"/>
+      <w:r>
+        <w:rPr>
+          <w:lang w:val="de-CH"/>
+        </w:rPr>
+        <w:t>jOOQ</w:t>
+      </w:r>
+      <w:proofErr w:type="spellEnd"/>
+      <w:r>
+        <w:rPr>
+          <w:lang w:val="de-CH"/>
+        </w:rPr>
+        <w:t xml:space="preserve"> Konfiguration einbauen, um nach dem Abschliessen ein Rollback ausführen zu lassen, konnten dies aber aus Zeitgründen nicht mehr implementieren. Als Workaround haben wir eine PostgreSQL Prozedur geschrieben, welche die Daten löscht und die Grunddaten wieder erstellt (Wir rufen diese Prozedur dann nach jedem Unit Test </w:t>
+      </w:r>
+      <w:r>
+        <w:rPr>
+          <w:lang w:val="de-CH"/>
+        </w:rPr>
+        <w:lastRenderedPageBreak/>
+        <w:t>auf)</w:t>
+      </w:r>
+      <w:r>
+        <w:rPr>
+          <w:lang w:val="de-CH"/>
+        </w:rPr>
+        <w:t xml:space="preserve">. Startpunkt für Spring &amp; </w:t>
+      </w:r>
+      <w:proofErr w:type="spellStart"/>
+      <w:r>
+        <w:rPr>
+          <w:lang w:val="de-CH"/>
+        </w:rPr>
+        <w:t>jOOQ</w:t>
+      </w:r>
+      <w:proofErr w:type="spellEnd"/>
+      <w:r>
+        <w:rPr>
+          <w:lang w:val="de-CH"/>
+        </w:rPr>
+        <w:t xml:space="preserve">: </w:t>
+      </w:r>
+      <w:hyperlink r:id="rId15" w:history="1">
         <w:r>
           <w:rPr>
             <w:rStyle w:val="Hyperlink"/>
-            <w:lang w:val="de-CH"/>
           </w:rPr>
           <w:t>https://www.petrikainulainen.net/programming/jooq/using-jooq-with-spring-configuration/</w:t>
         </w:r>
-      </w:ins>
-      <w:ins w:id="106" w:author="Thibault Gagnaux" w:date="2019-04-28T09:44:00Z">
-        <w:r>
-          <w:rPr>
-            <w:lang w:val="de-CH"/>
-          </w:rPr>
-          <w:fldChar w:fldCharType="end"/>
-        </w:r>
-      </w:ins>
+      </w:hyperlink>
     </w:p>
     <w:p>
       <w:pPr>
@@ -4631,62 +4125,57 @@
           <w:numId w:val="9"/>
         </w:numPr>
         <w:rPr>
-          <w:ins w:id="107" w:author="Lüthi Philipp (s)" w:date="2019-04-28T10:53:00Z"/>
-          <w:lang w:val="de-CH"/>
-        </w:rPr>
-      </w:pPr>
-      <w:proofErr w:type="spellStart"/>
-      <w:ins w:id="108" w:author="Thibault Gagnaux" w:date="2019-04-28T09:44:00Z">
-        <w:r>
-          <w:rPr>
-            <w:lang w:val="de-CH"/>
-          </w:rPr>
-          <w:t>Redux</w:t>
-        </w:r>
-        <w:proofErr w:type="spellEnd"/>
-        <w:r>
-          <w:rPr>
-            <w:lang w:val="de-CH"/>
-          </w:rPr>
-          <w:t xml:space="preserve">: Wie kann eine </w:t>
-        </w:r>
-        <w:proofErr w:type="spellStart"/>
-        <w:r>
-          <w:rPr>
-            <w:lang w:val="de-CH"/>
-          </w:rPr>
-          <w:t>ActionCreator</w:t>
-        </w:r>
-        <w:proofErr w:type="spellEnd"/>
-        <w:r>
-          <w:rPr>
-            <w:lang w:val="de-CH"/>
-          </w:rPr>
-          <w:t xml:space="preserve"> und </w:t>
-        </w:r>
-        <w:proofErr w:type="spellStart"/>
-        <w:r>
-          <w:rPr>
-            <w:lang w:val="de-CH"/>
-          </w:rPr>
-          <w:t>Reducer</w:t>
-        </w:r>
-        <w:proofErr w:type="spellEnd"/>
-        <w:r>
-          <w:rPr>
-            <w:lang w:val="de-CH"/>
-          </w:rPr>
-          <w:t xml:space="preserve"> Explosion verhindert wer</w:t>
-        </w:r>
-      </w:ins>
-      <w:ins w:id="109" w:author="Thibault Gagnaux" w:date="2019-04-28T09:45:00Z">
-        <w:r>
-          <w:rPr>
-            <w:lang w:val="de-CH"/>
-          </w:rPr>
-          <w:t>den?</w:t>
-        </w:r>
-      </w:ins>
+          <w:lang w:val="de-CH"/>
+        </w:rPr>
+      </w:pPr>
+      <w:r>
+        <w:rPr>
+          <w:lang w:val="de-CH"/>
+        </w:rPr>
+        <w:t xml:space="preserve">Wie kann in </w:t>
+      </w:r>
+      <w:proofErr w:type="spellStart"/>
+      <w:r>
+        <w:rPr>
+          <w:lang w:val="de-CH"/>
+        </w:rPr>
+        <w:t>Redux</w:t>
+      </w:r>
+      <w:proofErr w:type="spellEnd"/>
+      <w:r>
+        <w:rPr>
+          <w:lang w:val="de-CH"/>
+        </w:rPr>
+        <w:t xml:space="preserve"> einfach gesagt werden, wann die Daten einer Komponente geladen sind und sie sich final rendern kann? Man kann zwar auf einen </w:t>
+      </w:r>
+      <w:proofErr w:type="spellStart"/>
+      <w:r>
+        <w:rPr>
+          <w:lang w:val="de-CH"/>
+        </w:rPr>
+        <w:t>Loading</w:t>
+      </w:r>
+      <w:proofErr w:type="spellEnd"/>
+      <w:r>
+        <w:rPr>
+          <w:lang w:val="de-CH"/>
+        </w:rPr>
+        <w:t xml:space="preserve">-State zurückgreifen, doch skaliert dieser bei mehreren API Calls nicht (Mehrere High-Low </w:t>
+      </w:r>
+      <w:proofErr w:type="spellStart"/>
+      <w:r>
+        <w:rPr>
+          <w:lang w:val="de-CH"/>
+        </w:rPr>
+        <w:t>Loading</w:t>
+      </w:r>
+      <w:proofErr w:type="spellEnd"/>
+      <w:r>
+        <w:rPr>
+          <w:lang w:val="de-CH"/>
+        </w:rPr>
+        <w:t xml:space="preserve"> Bewegungen hintereinander)</w:t>
+      </w:r>
     </w:p>
     <w:p>
       <w:pPr>
@@ -4699,38 +4188,50 @@
           <w:lang w:val="de-CH"/>
         </w:rPr>
       </w:pPr>
-      <w:ins w:id="110" w:author="Lüthi Philipp (s)" w:date="2019-04-28T10:53:00Z">
-        <w:r>
-          <w:rPr>
-            <w:lang w:val="de-CH"/>
-          </w:rPr>
-          <w:t xml:space="preserve">Wie kann </w:t>
-        </w:r>
-        <w:proofErr w:type="spellStart"/>
-        <w:r>
-          <w:rPr>
-            <w:lang w:val="de-CH"/>
-          </w:rPr>
-          <w:t>Redux</w:t>
-        </w:r>
-        <w:proofErr w:type="spellEnd"/>
-        <w:r>
-          <w:rPr>
-            <w:lang w:val="de-CH"/>
-          </w:rPr>
-          <w:t xml:space="preserve"> in einem Team geplant und eingesetzt werden?</w:t>
-        </w:r>
-      </w:ins>
+      <w:r>
+        <w:rPr>
+          <w:lang w:val="de-CH"/>
+        </w:rPr>
+        <w:t xml:space="preserve">Wie kann die Explosion an Anzahl von </w:t>
+      </w:r>
+      <w:proofErr w:type="spellStart"/>
+      <w:r>
+        <w:rPr>
+          <w:lang w:val="de-CH"/>
+        </w:rPr>
+        <w:t>Reducern</w:t>
+      </w:r>
+      <w:proofErr w:type="spellEnd"/>
+      <w:r>
+        <w:rPr>
+          <w:lang w:val="de-CH"/>
+        </w:rPr>
+        <w:t xml:space="preserve"> und Actions in </w:t>
+      </w:r>
+      <w:proofErr w:type="spellStart"/>
+      <w:r>
+        <w:rPr>
+          <w:lang w:val="de-CH"/>
+        </w:rPr>
+        <w:t>Redux</w:t>
+      </w:r>
+      <w:proofErr w:type="spellEnd"/>
+      <w:r>
+        <w:rPr>
+          <w:lang w:val="de-CH"/>
+        </w:rPr>
+        <w:t xml:space="preserve"> verhindert werden?</w:t>
+      </w:r>
     </w:p>
     <w:p>
       <w:pPr>
         <w:pStyle w:val="Heading1"/>
       </w:pPr>
-      <w:bookmarkStart w:id="111" w:name="_Toc7214335"/>
+      <w:bookmarkStart w:id="12" w:name="_Toc7372161"/>
       <w:r>
         <w:t>Quellen</w:t>
       </w:r>
-      <w:bookmarkEnd w:id="111"/>
+      <w:bookmarkEnd w:id="12"/>
     </w:p>
     <w:p>
       <w:pPr>
@@ -4740,53 +4241,40 @@
           <w:numId w:val="10"/>
         </w:numPr>
         <w:rPr>
-          <w:lang w:val="en-US"/>
-        </w:rPr>
-      </w:pPr>
-      <w:proofErr w:type="spellStart"/>
-      <w:r>
-        <w:rPr>
-          <w:lang w:val="en-US"/>
-        </w:rPr>
-        <w:lastRenderedPageBreak/>
+          <w:lang w:val="fr-CH"/>
+        </w:rPr>
+      </w:pPr>
+      <w:proofErr w:type="spellStart"/>
+      <w:proofErr w:type="gramStart"/>
+      <w:r>
+        <w:rPr>
+          <w:lang w:val="fr-CH"/>
+        </w:rPr>
         <w:t>Sourcecode</w:t>
       </w:r>
       <w:proofErr w:type="spellEnd"/>
       <w:r>
         <w:rPr>
-          <w:lang w:val="en-US"/>
-        </w:rPr>
-        <w:t xml:space="preserve">: </w:t>
-      </w:r>
-      <w:r>
-        <w:fldChar w:fldCharType="begin"/>
-      </w:r>
-      <w:r>
-        <w:rPr>
-          <w:lang w:val="en-US"/>
-          <w:rPrChange w:id="112" w:author="Thibault Gagnaux" w:date="2019-04-28T09:17:00Z">
-            <w:rPr/>
-          </w:rPrChange>
-        </w:rPr>
-        <w:instrText xml:space="preserve"> HYPERLINK "http://github.com/swaechter/fhnw-wodss" </w:instrText>
-      </w:r>
-      <w:r>
-        <w:fldChar w:fldCharType="separate"/>
-      </w:r>
-      <w:r>
-        <w:rPr>
-          <w:rStyle w:val="Hyperlink"/>
-          <w:lang w:val="en-US"/>
-        </w:rPr>
-        <w:t>http://github.com/swaechter/fhnw-wodss</w:t>
-      </w:r>
-      <w:r>
-        <w:rPr>
-          <w:rStyle w:val="Hyperlink"/>
-          <w:lang w:val="en-US"/>
-        </w:rPr>
-        <w:fldChar w:fldCharType="end"/>
-      </w:r>
+          <w:lang w:val="fr-CH"/>
+        </w:rPr>
+        <w:t>:</w:t>
+      </w:r>
+      <w:proofErr w:type="gramEnd"/>
+      <w:r>
+        <w:rPr>
+          <w:lang w:val="fr-CH"/>
+        </w:rPr>
+        <w:t xml:space="preserve"> </w:t>
+      </w:r>
+      <w:hyperlink r:id="rId16" w:history="1">
+        <w:r>
+          <w:rPr>
+            <w:rStyle w:val="Hyperlink"/>
+            <w:lang w:val="fr-CH"/>
+          </w:rPr>
+          <w:t>http://github.com/swaechter/fhnw-wodss</w:t>
+        </w:r>
+      </w:hyperlink>
     </w:p>
     <w:p>
       <w:pPr>
@@ -4897,96 +4385,6 @@
 </w:document>
 </file>
 
-<file path=word/comments.xml><?xml version="1.0" encoding="utf-8"?>
-<w:comments xmlns:wpc="http://schemas.microsoft.com/office/word/2010/wordprocessingCanvas" xmlns:cx="http://schemas.microsoft.com/office/drawing/2014/chartex" xmlns:cx1="http://schemas.microsoft.com/office/drawing/2015/9/8/chartex" xmlns:cx2="http://schemas.microsoft.com/office/drawing/2015/10/21/chartex" xmlns:cx3="http://schemas.microsoft.com/office/drawing/2016/5/9/chartex" xmlns:cx4="http://schemas.microsoft.com/office/drawing/2016/5/10/chartex" xmlns:cx5="http://schemas.microsoft.com/office/drawing/2016/5/11/chartex" xmlns:cx6="http://schemas.microsoft.com/office/drawing/2016/5/12/chartex" xmlns:cx7="http://schemas.microsoft.com/office/drawing/2016/5/13/chartex" xmlns:cx8="http://schemas.microsoft.com/office/drawing/2016/5/14/chartex" xmlns:mc="http://schemas.openxmlformats.org/markup-compatibility/2006" xmlns:aink="http://schemas.microsoft.com/office/drawing/2016/ink" xmlns:am3d="http://schemas.microsoft.com/office/drawing/2017/model3d" xmlns:o="urn:schemas-microsoft-com:office:office" xmlns:r="http://schemas.openxmlformats.org/officeDocument/2006/relationships" xmlns:m="http://schemas.openxmlformats.org/officeDocument/2006/math" xmlns:v="urn:schemas-microsoft-com:vml" xmlns:wp14="http://schemas.microsoft.com/office/word/2010/wordprocessingDrawing" xmlns:wp="http://schemas.openxmlformats.org/drawingml/2006/wordprocessingDrawing" xmlns:w10="urn:schemas-microsoft-com:office:word" xmlns:w="http://schemas.openxmlformats.org/wordprocessingml/2006/main" xmlns:w14="http://schemas.microsoft.com/office/word/2010/wordml" xmlns:w15="http://schemas.microsoft.com/office/word/2012/wordml" xmlns:w16cid="http://schemas.microsoft.com/office/word/2016/wordml/cid" xmlns:w16se="http://schemas.microsoft.com/office/word/2015/wordml/symex" xmlns:wpg="http://schemas.microsoft.com/office/word/2010/wordprocessingGroup" xmlns:wpi="http://schemas.microsoft.com/office/word/2010/wordprocessingInk" xmlns:wne="http://schemas.microsoft.com/office/word/2006/wordml" xmlns:wps="http://schemas.microsoft.com/office/word/2010/wordprocessingShape" mc:Ignorable="w14 w15 w16se w16cid wp14">
-  <w:comment w:id="38" w:author="Thibault Gagnaux" w:date="2019-04-27T22:06:00Z" w:initials="TG">
-    <w:p>
-      <w:pPr>
-        <w:pStyle w:val="CommentText"/>
-      </w:pPr>
-      <w:r>
-        <w:rPr>
-          <w:rStyle w:val="CommentReference"/>
-        </w:rPr>
-        <w:annotationRef/>
-      </w:r>
-      <w:r>
-        <w:t xml:space="preserve">Spring Web hier in Business Layer und in Präsentation auf </w:t>
-      </w:r>
-      <w:proofErr w:type="spellStart"/>
-      <w:r>
-        <w:t>Presentation</w:t>
-      </w:r>
-      <w:proofErr w:type="spellEnd"/>
-      <w:r>
-        <w:t xml:space="preserve"> Layer. Wo wollen wir es hintun?</w:t>
-      </w:r>
-    </w:p>
-  </w:comment>
-  <w:comment w:id="47" w:author="Philipp Lüthi" w:date="2019-04-28T10:39:00Z" w:initials="PL">
-    <w:p>
-      <w:pPr>
-        <w:pStyle w:val="CommentText"/>
-      </w:pPr>
-      <w:r>
-        <w:rPr>
-          <w:rStyle w:val="CommentReference"/>
-        </w:rPr>
-        <w:annotationRef/>
-      </w:r>
-      <w:r>
-        <w:t xml:space="preserve">Links können von aussenstehenden nicht geöffnet werden, solange das </w:t>
-      </w:r>
-      <w:proofErr w:type="spellStart"/>
-      <w:r>
-        <w:t>repo</w:t>
-      </w:r>
-      <w:proofErr w:type="spellEnd"/>
-      <w:r>
-        <w:t xml:space="preserve"> private ist.</w:t>
-      </w:r>
-    </w:p>
-    <w:p>
-      <w:pPr>
-        <w:pStyle w:val="CommentText"/>
-      </w:pPr>
-    </w:p>
-  </w:comment>
-  <w:comment w:id="70" w:author="Thibault Gagnaux" w:date="2019-04-28T09:25:00Z" w:initials="TG">
-    <w:p>
-      <w:pPr>
-        <w:pStyle w:val="CommentText"/>
-      </w:pPr>
-      <w:r>
-        <w:rPr>
-          <w:rStyle w:val="CommentReference"/>
-        </w:rPr>
-        <w:annotationRef/>
-      </w:r>
-      <w:r>
-        <w:t>Sehr treffender und gut geschriebener Abschnitt</w:t>
-      </w:r>
-    </w:p>
-  </w:comment>
-</w:comments>
-</file>
-
-<file path=word/commentsExtended.xml><?xml version="1.0" encoding="utf-8"?>
-<w15:commentsEx xmlns:wpc="http://schemas.microsoft.com/office/word/2010/wordprocessingCanvas" xmlns:cx="http://schemas.microsoft.com/office/drawing/2014/chartex" xmlns:cx1="http://schemas.microsoft.com/office/drawing/2015/9/8/chartex" xmlns:cx2="http://schemas.microsoft.com/office/drawing/2015/10/21/chartex" xmlns:cx3="http://schemas.microsoft.com/office/drawing/2016/5/9/chartex" xmlns:cx4="http://schemas.microsoft.com/office/drawing/2016/5/10/chartex" xmlns:cx5="http://schemas.microsoft.com/office/drawing/2016/5/11/chartex" xmlns:cx6="http://schemas.microsoft.com/office/drawing/2016/5/12/chartex" xmlns:cx7="http://schemas.microsoft.com/office/drawing/2016/5/13/chartex" xmlns:cx8="http://schemas.microsoft.com/office/drawing/2016/5/14/chartex" xmlns:mc="http://schemas.openxmlformats.org/markup-compatibility/2006" xmlns:aink="http://schemas.microsoft.com/office/drawing/2016/ink" xmlns:am3d="http://schemas.microsoft.com/office/drawing/2017/model3d" xmlns:o="urn:schemas-microsoft-com:office:office" xmlns:r="http://schemas.openxmlformats.org/officeDocument/2006/relationships" xmlns:m="http://schemas.openxmlformats.org/officeDocument/2006/math" xmlns:v="urn:schemas-microsoft-com:vml" xmlns:wp14="http://schemas.microsoft.com/office/word/2010/wordprocessingDrawing" xmlns:wp="http://schemas.openxmlformats.org/drawingml/2006/wordprocessingDrawing" xmlns:w10="urn:schemas-microsoft-com:office:word" xmlns:w="http://schemas.openxmlformats.org/wordprocessingml/2006/main" xmlns:w14="http://schemas.microsoft.com/office/word/2010/wordml" xmlns:w15="http://schemas.microsoft.com/office/word/2012/wordml" xmlns:w16cid="http://schemas.microsoft.com/office/word/2016/wordml/cid" xmlns:w16se="http://schemas.microsoft.com/office/word/2015/wordml/symex" xmlns:wpg="http://schemas.microsoft.com/office/word/2010/wordprocessingGroup" xmlns:wpi="http://schemas.microsoft.com/office/word/2010/wordprocessingInk" xmlns:wne="http://schemas.microsoft.com/office/word/2006/wordml" xmlns:wps="http://schemas.microsoft.com/office/word/2010/wordprocessingShape" mc:Ignorable="w14 w15 w16se w16cid wp14">
-  <w15:commentEx w15:paraId="6069DCDA" w15:done="0"/>
-  <w15:commentEx w15:paraId="76F7A9FC" w15:done="0"/>
-  <w15:commentEx w15:paraId="0FA65F69" w15:done="0"/>
-</w15:commentsEx>
-</file>
-
-<file path=word/commentsIds.xml><?xml version="1.0" encoding="utf-8"?>
-<w16cid:commentsIds xmlns:wpc="http://schemas.microsoft.com/office/word/2010/wordprocessingCanvas" xmlns:cx="http://schemas.microsoft.com/office/drawing/2014/chartex" xmlns:cx1="http://schemas.microsoft.com/office/drawing/2015/9/8/chartex" xmlns:cx2="http://schemas.microsoft.com/office/drawing/2015/10/21/chartex" xmlns:cx3="http://schemas.microsoft.com/office/drawing/2016/5/9/chartex" xmlns:cx4="http://schemas.microsoft.com/office/drawing/2016/5/10/chartex" xmlns:cx5="http://schemas.microsoft.com/office/drawing/2016/5/11/chartex" xmlns:cx6="http://schemas.microsoft.com/office/drawing/2016/5/12/chartex" xmlns:cx7="http://schemas.microsoft.com/office/drawing/2016/5/13/chartex" xmlns:cx8="http://schemas.microsoft.com/office/drawing/2016/5/14/chartex" xmlns:mc="http://schemas.openxmlformats.org/markup-compatibility/2006" xmlns:aink="http://schemas.microsoft.com/office/drawing/2016/ink" xmlns:am3d="http://schemas.microsoft.com/office/drawing/2017/model3d" xmlns:o="urn:schemas-microsoft-com:office:office" xmlns:r="http://schemas.openxmlformats.org/officeDocument/2006/relationships" xmlns:m="http://schemas.openxmlformats.org/officeDocument/2006/math" xmlns:v="urn:schemas-microsoft-com:vml" xmlns:wp14="http://schemas.microsoft.com/office/word/2010/wordprocessingDrawing" xmlns:wp="http://schemas.openxmlformats.org/drawingml/2006/wordprocessingDrawing" xmlns:w10="urn:schemas-microsoft-com:office:word" xmlns:w="http://schemas.openxmlformats.org/wordprocessingml/2006/main" xmlns:w14="http://schemas.microsoft.com/office/word/2010/wordml" xmlns:w15="http://schemas.microsoft.com/office/word/2012/wordml" xmlns:w16cid="http://schemas.microsoft.com/office/word/2016/wordml/cid" xmlns:w16se="http://schemas.microsoft.com/office/word/2015/wordml/symex" xmlns:wpg="http://schemas.microsoft.com/office/word/2010/wordprocessingGroup" xmlns:wpi="http://schemas.microsoft.com/office/word/2010/wordprocessingInk" xmlns:wne="http://schemas.microsoft.com/office/word/2006/wordml" xmlns:wps="http://schemas.microsoft.com/office/word/2010/wordprocessingShape" mc:Ignorable="w14 w15 w16se w16cid wp14">
-  <w16cid:commentId w16cid:paraId="6069DCDA" w16cid:durableId="206F50FD"/>
-  <w16cid:commentId w16cid:paraId="76F7A9FC" w16cid:durableId="2070014E"/>
-  <w16cid:commentId w16cid:paraId="0FA65F69" w16cid:durableId="206FEFEF"/>
-</w16cid:commentsIds>
-</file>
-
 <file path=word/endnotes.xml><?xml version="1.0" encoding="utf-8"?>
 <w:endnotes xmlns:wpc="http://schemas.microsoft.com/office/word/2010/wordprocessingCanvas" xmlns:cx="http://schemas.microsoft.com/office/drawing/2014/chartex" xmlns:cx1="http://schemas.microsoft.com/office/drawing/2015/9/8/chartex" xmlns:cx2="http://schemas.microsoft.com/office/drawing/2015/10/21/chartex" xmlns:cx3="http://schemas.microsoft.com/office/drawing/2016/5/9/chartex" xmlns:cx4="http://schemas.microsoft.com/office/drawing/2016/5/10/chartex" xmlns:cx5="http://schemas.microsoft.com/office/drawing/2016/5/11/chartex" xmlns:cx6="http://schemas.microsoft.com/office/drawing/2016/5/12/chartex" xmlns:cx7="http://schemas.microsoft.com/office/drawing/2016/5/13/chartex" xmlns:cx8="http://schemas.microsoft.com/office/drawing/2016/5/14/chartex" xmlns:mc="http://schemas.openxmlformats.org/markup-compatibility/2006" xmlns:aink="http://schemas.microsoft.com/office/drawing/2016/ink" xmlns:am3d="http://schemas.microsoft.com/office/drawing/2017/model3d" xmlns:o="urn:schemas-microsoft-com:office:office" xmlns:r="http://schemas.openxmlformats.org/officeDocument/2006/relationships" xmlns:m="http://schemas.openxmlformats.org/officeDocument/2006/math" xmlns:v="urn:schemas-microsoft-com:vml" xmlns:wp14="http://schemas.microsoft.com/office/word/2010/wordprocessingDrawing" xmlns:wp="http://schemas.openxmlformats.org/drawingml/2006/wordprocessingDrawing" xmlns:w10="urn:schemas-microsoft-com:office:word" xmlns:w="http://schemas.openxmlformats.org/wordprocessingml/2006/main" xmlns:w14="http://schemas.microsoft.com/office/word/2010/wordml" xmlns:w15="http://schemas.microsoft.com/office/word/2012/wordml" xmlns:w16cid="http://schemas.microsoft.com/office/word/2016/wordml/cid" xmlns:w16se="http://schemas.microsoft.com/office/word/2015/wordml/symex" xmlns:wpg="http://schemas.microsoft.com/office/word/2010/wordprocessingGroup" xmlns:wpi="http://schemas.microsoft.com/office/word/2010/wordprocessingInk" xmlns:wne="http://schemas.microsoft.com/office/word/2006/wordml" xmlns:wps="http://schemas.microsoft.com/office/word/2010/wordprocessingShape" mc:Ignorable="w14 w15 w16se w16cid wp14">
   <w:endnote w:type="separator" w:id="-1">
@@ -5083,46 +4481,13 @@
       </w:rPr>
       <w:fldChar w:fldCharType="separate"/>
     </w:r>
-    <w:ins w:id="113" w:author="Lüthi Philipp (s)" w:date="2019-04-28T10:53:00Z">
-      <w:r>
-        <w:rPr>
-          <w:rFonts w:cs="Arial"/>
-          <w:noProof/>
-        </w:rPr>
-        <w:t>28.04.2019</w:t>
-      </w:r>
-    </w:ins>
-    <w:ins w:id="114" w:author="Philipp Lüthi" w:date="2019-04-28T10:39:00Z">
-      <w:del w:id="115" w:author="Lüthi Philipp (s)" w:date="2019-04-28T10:53:00Z">
-        <w:r>
-          <w:rPr>
-            <w:rFonts w:cs="Arial"/>
-            <w:noProof/>
-          </w:rPr>
-          <w:delText>28.04.2019</w:delText>
-        </w:r>
-      </w:del>
-    </w:ins>
-    <w:ins w:id="116" w:author="Thibault Gagnaux" w:date="2019-04-28T09:15:00Z">
-      <w:del w:id="117" w:author="Lüthi Philipp (s)" w:date="2019-04-28T10:53:00Z">
-        <w:r>
-          <w:rPr>
-            <w:rFonts w:cs="Arial"/>
-            <w:noProof/>
-          </w:rPr>
-          <w:delText>28.04.19</w:delText>
-        </w:r>
-      </w:del>
-    </w:ins>
-    <w:del w:id="118" w:author="Lüthi Philipp (s)" w:date="2019-04-28T10:53:00Z">
-      <w:r>
-        <w:rPr>
-          <w:rFonts w:cs="Arial"/>
-          <w:noProof/>
-        </w:rPr>
-        <w:delText>27.04.19</w:delText>
-      </w:r>
-    </w:del>
+    <w:r>
+      <w:rPr>
+        <w:rFonts w:cs="Arial"/>
+        <w:noProof/>
+      </w:rPr>
+      <w:t>28.04.2019</w:t>
+    </w:r>
     <w:r>
       <w:rPr>
         <w:rFonts w:cs="Arial"/>
@@ -6460,14 +5825,6 @@
   </w:num>
   <w:numIdMacAtCleanup w:val="10"/>
 </w:numbering>
-</file>
-
-<file path=word/people.xml><?xml version="1.0" encoding="utf-8"?>
-<w15:people xmlns:wpc="http://schemas.microsoft.com/office/word/2010/wordprocessingCanvas" xmlns:cx="http://schemas.microsoft.com/office/drawing/2014/chartex" xmlns:cx1="http://schemas.microsoft.com/office/drawing/2015/9/8/chartex" xmlns:cx2="http://schemas.microsoft.com/office/drawing/2015/10/21/chartex" xmlns:cx3="http://schemas.microsoft.com/office/drawing/2016/5/9/chartex" xmlns:cx4="http://schemas.microsoft.com/office/drawing/2016/5/10/chartex" xmlns:cx5="http://schemas.microsoft.com/office/drawing/2016/5/11/chartex" xmlns:cx6="http://schemas.microsoft.com/office/drawing/2016/5/12/chartex" xmlns:cx7="http://schemas.microsoft.com/office/drawing/2016/5/13/chartex" xmlns:cx8="http://schemas.microsoft.com/office/drawing/2016/5/14/chartex" xmlns:mc="http://schemas.openxmlformats.org/markup-compatibility/2006" xmlns:aink="http://schemas.microsoft.com/office/drawing/2016/ink" xmlns:am3d="http://schemas.microsoft.com/office/drawing/2017/model3d" xmlns:o="urn:schemas-microsoft-com:office:office" xmlns:r="http://schemas.openxmlformats.org/officeDocument/2006/relationships" xmlns:m="http://schemas.openxmlformats.org/officeDocument/2006/math" xmlns:v="urn:schemas-microsoft-com:vml" xmlns:wp14="http://schemas.microsoft.com/office/word/2010/wordprocessingDrawing" xmlns:wp="http://schemas.openxmlformats.org/drawingml/2006/wordprocessingDrawing" xmlns:w10="urn:schemas-microsoft-com:office:word" xmlns:w="http://schemas.openxmlformats.org/wordprocessingml/2006/main" xmlns:w14="http://schemas.microsoft.com/office/word/2010/wordml" xmlns:w15="http://schemas.microsoft.com/office/word/2012/wordml" xmlns:w16cid="http://schemas.microsoft.com/office/word/2016/wordml/cid" xmlns:w16se="http://schemas.microsoft.com/office/word/2015/wordml/symex" xmlns:wpg="http://schemas.microsoft.com/office/word/2010/wordprocessingGroup" xmlns:wpi="http://schemas.microsoft.com/office/word/2010/wordprocessingInk" xmlns:wne="http://schemas.microsoft.com/office/word/2006/wordml" xmlns:wps="http://schemas.microsoft.com/office/word/2010/wordprocessingShape" mc:Ignorable="w14 w15 w16se w16cid wp14">
-  <w15:person w15:author="Lüthi Philipp (s)">
-    <w15:presenceInfo w15:providerId="AD" w15:userId="S-1-5-21-2336334371-259046327-2049984546-1001"/>
-  </w15:person>
-</w15:people>
 </file>
 
 <file path=word/styles.xml><?xml version="1.0" encoding="utf-8"?>
@@ -8581,7 +7938,7 @@
     <w:charset w:val="00"/>
     <w:family w:val="swiss"/>
     <w:pitch w:val="variable"/>
-    <w:sig w:usb0="E0002EFF" w:usb1="C000247B" w:usb2="00000009" w:usb3="00000000" w:csb0="000001FF" w:csb1="00000000"/>
+    <w:sig w:usb0="E0002AFF" w:usb1="C000247B" w:usb2="00000009" w:usb3="00000000" w:csb0="000001FF" w:csb1="00000000"/>
   </w:font>
   <w:font w:name="Arial">
     <w:panose1 w:val="020B0604020202020204"/>
@@ -8669,6 +8026,7 @@
     <w:rsid w:val="005475AB"/>
     <w:rsid w:val="005643E3"/>
     <w:rsid w:val="00575EA0"/>
+    <w:rsid w:val="00580C89"/>
     <w:rsid w:val="005A22A4"/>
     <w:rsid w:val="005A60EF"/>
     <w:rsid w:val="005C5477"/>
@@ -8683,6 +8041,7 @@
     <w:rsid w:val="0073410A"/>
     <w:rsid w:val="00752937"/>
     <w:rsid w:val="007F44C6"/>
+    <w:rsid w:val="0082635C"/>
     <w:rsid w:val="00832AB6"/>
     <w:rsid w:val="008358A6"/>
     <w:rsid w:val="00845273"/>
@@ -8706,6 +8065,7 @@
     <w:rsid w:val="00CC778B"/>
     <w:rsid w:val="00D166B2"/>
     <w:rsid w:val="00D366A3"/>
+    <w:rsid w:val="00D43F51"/>
     <w:rsid w:val="00DA0CC1"/>
     <w:rsid w:val="00DA5EDC"/>
     <w:rsid w:val="00DD150A"/>
@@ -9605,7 +8965,7 @@
 </file>
 
 <file path=customXml/itemProps1.xml><?xml version="1.0" encoding="utf-8"?>
-<ds:datastoreItem xmlns:ds="http://schemas.openxmlformats.org/officeDocument/2006/customXml" ds:itemID="{69E07C92-BDE6-4103-83C7-413A6AE3A386}">
+<ds:datastoreItem xmlns:ds="http://schemas.openxmlformats.org/officeDocument/2006/customXml" ds:itemID="{93E42E91-59A6-4126-B928-F272382C9F4F}">
   <ds:schemaRefs>
     <ds:schemaRef ds:uri="http://schemas.openxmlformats.org/officeDocument/2006/bibliography"/>
   </ds:schemaRefs>

</xml_diff>

<commit_message>
Corrects spelling mistakes and adds little corrections to final Bericht version
</commit_message>
<xml_diff>
--- a/doc/Bericht.docx
+++ b/doc/Bericht.docx
@@ -32,8 +32,6 @@
           <w:lang w:val="en-US"/>
         </w:rPr>
       </w:pPr>
-      <w:bookmarkStart w:id="0" w:name="_GoBack"/>
-      <w:bookmarkEnd w:id="0"/>
     </w:p>
     <w:p>
       <w:pPr>
@@ -72,7 +70,6 @@
         </w:placeholder>
         <w:text/>
       </w:sdtPr>
-      <w:sdtEndPr/>
       <w:sdtContent>
         <w:p>
           <w:pPr>
@@ -339,7 +336,6 @@
           <w:docPartUnique/>
         </w:docPartObj>
       </w:sdtPr>
-      <w:sdtEndPr/>
       <w:sdtContent>
         <w:p>
           <w:pPr>
@@ -3113,12 +3109,12 @@
       <w:pPr>
         <w:pStyle w:val="Heading1"/>
       </w:pPr>
-      <w:bookmarkStart w:id="1" w:name="_Toc10222886"/>
+      <w:bookmarkStart w:id="0" w:name="_Toc10222886"/>
       <w:r>
         <w:lastRenderedPageBreak/>
         <w:t>Vorüberlegungen</w:t>
       </w:r>
-      <w:bookmarkEnd w:id="1"/>
+      <w:bookmarkEnd w:id="0"/>
     </w:p>
     <w:p>
       <w:r>
@@ -3128,15 +3124,13 @@
         <w:t>uns noch unbekannte</w:t>
       </w:r>
       <w:r>
-        <w:t xml:space="preserve"> Technologie im Frontend als auch </w:t>
-      </w:r>
-      <w:proofErr w:type="gramStart"/>
-      <w:r>
-        <w:t>Backend</w:t>
-      </w:r>
-      <w:proofErr w:type="gramEnd"/>
-      <w:r>
-        <w:t xml:space="preserve"> zu verwenden</w:t>
+        <w:t xml:space="preserve"> Technologie im Frontend als auch</w:t>
+      </w:r>
+      <w:r>
+        <w:t xml:space="preserve"> im</w:t>
+      </w:r>
+      <w:r>
+        <w:t xml:space="preserve"> Backend zu verwenden</w:t>
       </w:r>
       <w:r>
         <w:t xml:space="preserve"> (Dies möchten wir gerne als </w:t>
@@ -3305,30 +3299,30 @@
       <w:pPr>
         <w:pStyle w:val="Heading1"/>
       </w:pPr>
-      <w:bookmarkStart w:id="2" w:name="_Toc10222887"/>
+      <w:bookmarkStart w:id="1" w:name="_Toc10222887"/>
       <w:r>
         <w:t>Technologiestack</w:t>
       </w:r>
+      <w:bookmarkEnd w:id="1"/>
+    </w:p>
+    <w:p>
+      <w:pPr>
+        <w:pStyle w:val="Heading2"/>
+      </w:pPr>
+      <w:bookmarkStart w:id="2" w:name="_Toc10222888"/>
+      <w:r>
+        <w:t>Übersicht</w:t>
+      </w:r>
       <w:bookmarkEnd w:id="2"/>
     </w:p>
     <w:p>
-      <w:pPr>
-        <w:pStyle w:val="Heading2"/>
-      </w:pPr>
-      <w:bookmarkStart w:id="3" w:name="_Toc10222888"/>
-      <w:r>
-        <w:t>Übersicht</w:t>
+      <w:bookmarkStart w:id="3" w:name="_Hlk7295346"/>
+      <w:bookmarkStart w:id="4" w:name="OLE_LINK1"/>
+      <w:r>
+        <w:t xml:space="preserve">Im Vergleich zu regulären Projektaufgaben musste der Technologiestack definiert werden, bevor überhaupt die Aufgabenstellung genau ausgearbeitet und via Requirements Engineering erfasst werden konnte (Das ist doch recht unüblich). </w:t>
       </w:r>
       <w:bookmarkEnd w:id="3"/>
-    </w:p>
-    <w:p>
-      <w:bookmarkStart w:id="4" w:name="_Hlk7295346"/>
-      <w:bookmarkStart w:id="5" w:name="OLE_LINK1"/>
-      <w:r>
-        <w:t xml:space="preserve">Im Vergleich zu regulären Projektaufgaben musste der Technologiestack definiert werden, bevor überhaupt die Aufgabenstellung genau ausgearbeitet und via Requirements Engineering erfasst werden konnte (Das ist doch recht unüblich). </w:t>
-      </w:r>
       <w:bookmarkEnd w:id="4"/>
-      <w:bookmarkEnd w:id="5"/>
       <w:r>
         <w:t>Wir sind rasch bei den uns bekannten und bewährten Tools gelandet:</w:t>
       </w:r>
@@ -3860,16 +3854,16 @@
       <w:pPr>
         <w:pStyle w:val="Heading2"/>
       </w:pPr>
-      <w:bookmarkStart w:id="6" w:name="_Toc7882613"/>
-      <w:bookmarkStart w:id="7" w:name="_Toc10222889"/>
+      <w:bookmarkStart w:id="5" w:name="_Toc7882613"/>
+      <w:bookmarkStart w:id="6" w:name="_Toc10222889"/>
       <w:r>
         <w:t>Beschreibung</w:t>
       </w:r>
       <w:r>
         <w:t xml:space="preserve"> der Schnittstelle</w:t>
       </w:r>
+      <w:bookmarkEnd w:id="5"/>
       <w:bookmarkEnd w:id="6"/>
-      <w:bookmarkEnd w:id="7"/>
     </w:p>
     <w:p>
       <w:r>
@@ -3888,16 +3882,16 @@
       <w:pPr>
         <w:pStyle w:val="Heading2"/>
       </w:pPr>
-      <w:bookmarkStart w:id="8" w:name="_Toc7882614"/>
-      <w:bookmarkStart w:id="9" w:name="_Toc10222890"/>
+      <w:bookmarkStart w:id="7" w:name="_Toc7882614"/>
+      <w:bookmarkStart w:id="8" w:name="_Toc10222890"/>
       <w:r>
         <w:t xml:space="preserve">Beschreibung </w:t>
       </w:r>
       <w:r>
         <w:t>Authentifizierung</w:t>
       </w:r>
+      <w:bookmarkEnd w:id="7"/>
       <w:bookmarkEnd w:id="8"/>
-      <w:bookmarkEnd w:id="9"/>
     </w:p>
     <w:p>
       <w:r>
@@ -3916,6 +3910,9 @@
       <w:r>
         <w:t>Client besitzt noch keine Authentifizierung</w:t>
       </w:r>
+      <w:r>
+        <w:t>.</w:t>
+      </w:r>
     </w:p>
     <w:p>
       <w:pPr>
@@ -3929,6 +3926,9 @@
       <w:r>
         <w:t>Client steuert POST /api/token mit einer Emailadresse samt Passwort als Request Parameter an</w:t>
       </w:r>
+      <w:r>
+        <w:t>.</w:t>
+      </w:r>
     </w:p>
     <w:p>
       <w:pPr>
@@ -3940,7 +3940,18 @@
         <w:ind w:right="-2"/>
       </w:pPr>
       <w:r>
-        <w:t>Der Server verifiziert diese Informationen und stellt ihm ein JWT Token in der Response aus. In diesem JWT Token ist der ganze Mitarbeiter als Claim «employee» integriert</w:t>
+        <w:t>Der Server verifiziert diese Informationen und stellt ihm ein JWT Token in der Response aus. In diesem JWT Token ist der ganze Mitarbeiter als Claim «</w:t>
+      </w:r>
+      <w:proofErr w:type="spellStart"/>
+      <w:r>
+        <w:t>employee</w:t>
+      </w:r>
+      <w:proofErr w:type="spellEnd"/>
+      <w:r>
+        <w:t>» integriert</w:t>
+      </w:r>
+      <w:r>
+        <w:t>.</w:t>
       </w:r>
     </w:p>
     <w:p>
@@ -3955,6 +3966,9 @@
       <w:r>
         <w:t>Der Client speichert dieses Token ab (Local Storage)</w:t>
       </w:r>
+      <w:r>
+        <w:t>.</w:t>
+      </w:r>
     </w:p>
     <w:p>
       <w:r>
@@ -3971,7 +3985,18 @@
         <w:ind w:right="-2"/>
       </w:pPr>
       <w:r>
-        <w:t>Der Client liest das Token aus dem Local Storage</w:t>
+        <w:t xml:space="preserve">Der Client liest das Token aus dem </w:t>
+      </w:r>
+      <w:proofErr w:type="spellStart"/>
+      <w:r>
+        <w:t>Local</w:t>
+      </w:r>
+      <w:proofErr w:type="spellEnd"/>
+      <w:r>
+        <w:t xml:space="preserve"> Storage</w:t>
+      </w:r>
+      <w:r>
+        <w:t>.</w:t>
       </w:r>
     </w:p>
     <w:p>
@@ -3986,6 +4011,9 @@
       <w:r>
         <w:t>Der Client schickt das Token als HTTP Header «Authorization» im Format «Bearer TOKEN» in der jeweiligen Anfrage mit</w:t>
       </w:r>
+      <w:r>
+        <w:t>.</w:t>
+      </w:r>
     </w:p>
     <w:p>
       <w:pPr>
@@ -3999,6 +4027,9 @@
       <w:r>
         <w:t>Der Server validiert via Filter die Signatur des Tokens und lässt dementsprechend den Zugriff zu</w:t>
       </w:r>
+      <w:r>
+        <w:t>.</w:t>
+      </w:r>
     </w:p>
     <w:p>
       <w:pPr>
@@ -4013,36 +4044,36 @@
       <w:pPr>
         <w:pStyle w:val="Heading1"/>
       </w:pPr>
-      <w:bookmarkStart w:id="10" w:name="_Toc10222891"/>
-      <w:bookmarkStart w:id="11" w:name="_Toc7882615"/>
+      <w:bookmarkStart w:id="9" w:name="_Toc10222891"/>
+      <w:bookmarkStart w:id="10" w:name="_Toc7882615"/>
       <w:r>
         <w:lastRenderedPageBreak/>
         <w:t>Installation und Inbetriebnahme</w:t>
       </w:r>
+      <w:bookmarkEnd w:id="9"/>
+    </w:p>
+    <w:p>
+      <w:pPr>
+        <w:pStyle w:val="Heading2"/>
+      </w:pPr>
+      <w:bookmarkStart w:id="11" w:name="_Toc10222892"/>
+      <w:r>
+        <w:t>Inbetriebnahme des Back- und Frontend</w:t>
+      </w:r>
       <w:bookmarkEnd w:id="10"/>
-    </w:p>
-    <w:p>
-      <w:pPr>
-        <w:pStyle w:val="Heading2"/>
-      </w:pPr>
-      <w:bookmarkStart w:id="12" w:name="_Toc10222892"/>
-      <w:r>
-        <w:t>Inbetriebnahme des Back- und Frontend</w:t>
-      </w:r>
       <w:bookmarkEnd w:id="11"/>
+    </w:p>
+    <w:p>
+      <w:pPr>
+        <w:pStyle w:val="Heading3"/>
+      </w:pPr>
+      <w:bookmarkStart w:id="12" w:name="_Toc7882616"/>
+      <w:bookmarkStart w:id="13" w:name="_Toc10222893"/>
+      <w:r>
+        <w:t>Überlegungen und Möglichkeiten</w:t>
+      </w:r>
       <w:bookmarkEnd w:id="12"/>
-    </w:p>
-    <w:p>
-      <w:pPr>
-        <w:pStyle w:val="Heading3"/>
-      </w:pPr>
-      <w:bookmarkStart w:id="13" w:name="_Toc7882616"/>
-      <w:bookmarkStart w:id="14" w:name="_Toc10222893"/>
-      <w:r>
-        <w:t>Überlegungen und Möglichkeiten</w:t>
-      </w:r>
       <w:bookmarkEnd w:id="13"/>
-      <w:bookmarkEnd w:id="14"/>
     </w:p>
     <w:p>
       <w:pPr>
@@ -4089,6 +4120,9 @@
       <w:r>
         <w:t>: Die Applikation wird im Free-Tier Modell deployt und bei Nichtverwendung schlafen gelegt. Bei einem späteren Aufruf dauert das Wecken bis zu einer Minute)</w:t>
       </w:r>
+      <w:r>
+        <w:t>.</w:t>
+      </w:r>
     </w:p>
     <w:p>
       <w:pPr>
@@ -4102,18 +4136,21 @@
       <w:r>
         <w:t>Eigenes Deployment eines Docker Container via Heroku (Nachfolgend genauer beschrieben)</w:t>
       </w:r>
+      <w:r>
+        <w:t>.</w:t>
+      </w:r>
     </w:p>
     <w:p>
       <w:pPr>
         <w:pStyle w:val="Heading3"/>
       </w:pPr>
-      <w:bookmarkStart w:id="15" w:name="_Toc7882617"/>
-      <w:bookmarkStart w:id="16" w:name="_Toc10222894"/>
+      <w:bookmarkStart w:id="14" w:name="_Toc7882617"/>
+      <w:bookmarkStart w:id="15" w:name="_Toc10222894"/>
       <w:r>
         <w:t>Variante 1: Verwendung der durch uns gehosteten Heroku Lösung</w:t>
       </w:r>
+      <w:bookmarkEnd w:id="14"/>
       <w:bookmarkEnd w:id="15"/>
-      <w:bookmarkEnd w:id="16"/>
     </w:p>
     <w:p>
       <w:pPr>
@@ -4485,13 +4522,13 @@
       <w:pPr>
         <w:pStyle w:val="Heading3"/>
       </w:pPr>
-      <w:bookmarkStart w:id="17" w:name="_Toc7882618"/>
-      <w:bookmarkStart w:id="18" w:name="_Toc10222895"/>
+      <w:bookmarkStart w:id="16" w:name="_Toc7882618"/>
+      <w:bookmarkStart w:id="17" w:name="_Toc10222895"/>
       <w:r>
         <w:t>Variante 2: Eigenes Heroku Deployment</w:t>
       </w:r>
+      <w:bookmarkEnd w:id="16"/>
       <w:bookmarkEnd w:id="17"/>
-      <w:bookmarkEnd w:id="18"/>
     </w:p>
     <w:p>
       <w:pPr>
@@ -4785,6 +4822,7 @@
                 <w:szCs w:val="22"/>
                 <w:lang w:val="en-US"/>
               </w:rPr>
+              <w:lastRenderedPageBreak/>
               <w:t xml:space="preserve">heroku </w:t>
             </w:r>
             <w:proofErr w:type="gramStart"/>
@@ -4950,15 +4988,7 @@
         <w:jc w:val="left"/>
       </w:pPr>
       <w:r>
-        <w:t xml:space="preserve">Da unser Build und die Applikation diese Credentials benötigen, kopieren wir das Template «config/application.properties.template» nach «config/application.properties» und tragen diese dort ein. Unser Buildsystem als auch die Aplikation </w:t>
-      </w:r>
-      <w:proofErr w:type="gramStart"/>
-      <w:r>
-        <w:t>selber</w:t>
-      </w:r>
-      <w:proofErr w:type="gramEnd"/>
-      <w:r>
-        <w:t xml:space="preserve"> verwenden untereinander unterschiedliche &amp; inkompatible URL Formate, weshalb die URL zwei Mal zu konfigurieren ist (aber in einem unterschiedlichen Format):</w:t>
+        <w:t>Da unser Build und die Applikation diese Credentials benötigen, kopieren wir das Template «config/application.properties.template» nach «config/application.properties» und tragen diese dort ein. Unser Buildsystem als auch die Aplikation selber verwenden untereinander unterschiedliche &amp; inkompatible URL Formate, weshalb die URL zwei Mal zu konfigurieren ist (aber in einem unterschiedlichen Format):</w:t>
       </w:r>
     </w:p>
     <w:p>
@@ -5571,6 +5601,7 @@
     </w:p>
     <w:p>
       <w:r>
+        <w:lastRenderedPageBreak/>
         <w:t>Nach dem Hochladen muss auf eine Applikationsinstanz hochskaliert werden. Das Starten der ersten Instanz kann dabei gleich beobachtet werden:</w:t>
       </w:r>
     </w:p>
@@ -5753,30 +5784,30 @@
       <w:pPr>
         <w:pStyle w:val="Heading2"/>
       </w:pPr>
-      <w:bookmarkStart w:id="19" w:name="_Toc7882619"/>
-      <w:bookmarkStart w:id="20" w:name="_Toc10222896"/>
+      <w:bookmarkStart w:id="18" w:name="_Toc7882619"/>
+      <w:bookmarkStart w:id="19" w:name="_Toc10222896"/>
       <w:r>
         <w:t>Inbetriebnahme des Frontends</w:t>
       </w:r>
+      <w:bookmarkEnd w:id="18"/>
       <w:bookmarkEnd w:id="19"/>
+    </w:p>
+    <w:p>
+      <w:r>
+        <w:t>Diese Kapitel setzt sich mit der Inbetriebnahme des Frontends auseinander und ist für die integrierende Gruppe wichtig.</w:t>
+      </w:r>
+    </w:p>
+    <w:p>
+      <w:pPr>
+        <w:pStyle w:val="Heading3"/>
+      </w:pPr>
+      <w:bookmarkStart w:id="20" w:name="_Toc7882620"/>
+      <w:bookmarkStart w:id="21" w:name="_Toc10222897"/>
+      <w:r>
+        <w:t>Klonen des Projektes</w:t>
+      </w:r>
       <w:bookmarkEnd w:id="20"/>
-    </w:p>
-    <w:p>
-      <w:r>
-        <w:t>Diese Kapitel setzt sich mit der Inbetriebnahme des Frontends auseinander und ist für die integrierende Gruppe wichtig.</w:t>
-      </w:r>
-    </w:p>
-    <w:p>
-      <w:pPr>
-        <w:pStyle w:val="Heading3"/>
-      </w:pPr>
-      <w:bookmarkStart w:id="21" w:name="_Toc7882620"/>
-      <w:bookmarkStart w:id="22" w:name="_Toc10222897"/>
-      <w:r>
-        <w:t>Klonen des Projektes</w:t>
-      </w:r>
       <w:bookmarkEnd w:id="21"/>
-      <w:bookmarkEnd w:id="22"/>
     </w:p>
     <w:p>
       <w:r>
@@ -5901,8 +5932,8 @@
       <w:pPr>
         <w:pStyle w:val="Heading3"/>
       </w:pPr>
-      <w:bookmarkStart w:id="23" w:name="_Toc7882621"/>
-      <w:bookmarkStart w:id="24" w:name="_Toc10222898"/>
+      <w:bookmarkStart w:id="22" w:name="_Toc7882621"/>
+      <w:bookmarkStart w:id="23" w:name="_Toc10222898"/>
       <w:r>
         <w:t xml:space="preserve">Anpassen der </w:t>
       </w:r>
@@ -5914,43 +5945,46 @@
       <w:r>
         <w:t xml:space="preserve"> URL</w:t>
       </w:r>
+      <w:bookmarkEnd w:id="22"/>
       <w:bookmarkEnd w:id="23"/>
+    </w:p>
+    <w:p>
+      <w:r>
+        <w:t xml:space="preserve">Nach dem Klonen muss die URL zum Backend in der Datei </w:t>
+      </w:r>
+      <w:r>
+        <w:rPr>
+          <w:b/>
+        </w:rPr>
+        <w:t>src/main/javascript/src/services/config.js</w:t>
+      </w:r>
+      <w:r>
+        <w:t xml:space="preserve"> angepasst werden (</w:t>
+      </w:r>
+      <w:r>
+        <w:rPr>
+          <w:b/>
+        </w:rPr>
+        <w:t>Wichtig</w:t>
+      </w:r>
+      <w:r>
+        <w:t>: Die URL muss mit einem Slash enden)</w:t>
+      </w:r>
+      <w:r>
+        <w:t>.</w:t>
+      </w:r>
+    </w:p>
+    <w:p>
+      <w:pPr>
+        <w:pStyle w:val="Heading3"/>
+      </w:pPr>
+      <w:bookmarkStart w:id="24" w:name="_Toc7882622"/>
+      <w:bookmarkStart w:id="25" w:name="_Toc10222899"/>
+      <w:r>
+        <w:t>Bauen des Frontends</w:t>
+      </w:r>
       <w:bookmarkEnd w:id="24"/>
-    </w:p>
-    <w:p>
-      <w:r>
-        <w:t xml:space="preserve">Nach dem Klonen muss die URL zum Backend in der Datei </w:t>
-      </w:r>
-      <w:r>
-        <w:rPr>
-          <w:b/>
-        </w:rPr>
-        <w:t>src/main/javascript/src/services/config.js</w:t>
-      </w:r>
-      <w:r>
-        <w:t xml:space="preserve"> angepasst werden (</w:t>
-      </w:r>
-      <w:r>
-        <w:rPr>
-          <w:b/>
-        </w:rPr>
-        <w:t>Wichtig</w:t>
-      </w:r>
-      <w:r>
-        <w:t>: Die URL muss mit einem Slash enden)</w:t>
-      </w:r>
-    </w:p>
-    <w:p>
-      <w:pPr>
-        <w:pStyle w:val="Heading3"/>
-      </w:pPr>
-      <w:bookmarkStart w:id="25" w:name="_Toc7882622"/>
-      <w:bookmarkStart w:id="26" w:name="_Toc10222899"/>
-      <w:r>
-        <w:t>Bauen des Frontends</w:t>
-      </w:r>
       <w:bookmarkEnd w:id="25"/>
-      <w:bookmarkEnd w:id="26"/>
     </w:p>
     <w:p>
       <w:r>
@@ -6106,13 +6140,14 @@
       <w:pPr>
         <w:pStyle w:val="Heading3"/>
       </w:pPr>
-      <w:bookmarkStart w:id="27" w:name="_Toc7882623"/>
-      <w:bookmarkStart w:id="28" w:name="_Toc10222900"/>
-      <w:r>
+      <w:bookmarkStart w:id="26" w:name="_Toc7882623"/>
+      <w:bookmarkStart w:id="27" w:name="_Toc10222900"/>
+      <w:r>
+        <w:lastRenderedPageBreak/>
         <w:t>Aufbau</w:t>
       </w:r>
+      <w:bookmarkEnd w:id="26"/>
       <w:bookmarkEnd w:id="27"/>
-      <w:bookmarkEnd w:id="28"/>
     </w:p>
     <w:p>
       <w:r>
@@ -6447,13 +6482,13 @@
       <w:pPr>
         <w:pStyle w:val="Heading3"/>
       </w:pPr>
-      <w:bookmarkStart w:id="29" w:name="_Toc7882624"/>
-      <w:bookmarkStart w:id="30" w:name="_Toc10222901"/>
+      <w:bookmarkStart w:id="28" w:name="_Toc7882624"/>
+      <w:bookmarkStart w:id="29" w:name="_Toc10222901"/>
       <w:r>
         <w:t>Hinweise</w:t>
       </w:r>
+      <w:bookmarkEnd w:id="28"/>
       <w:bookmarkEnd w:id="29"/>
-      <w:bookmarkEnd w:id="30"/>
     </w:p>
     <w:p>
       <w:r>
@@ -6472,6 +6507,9 @@
       <w:r>
         <w:t>Aufgrund der Verwendung von async &amp; await muss unser Projekt die experimentelle Preact CLI in Version 3 verwenden. Die stabile Version 2 ist inkompatibel</w:t>
       </w:r>
+      <w:r>
+        <w:t>.</w:t>
+      </w:r>
     </w:p>
     <w:p>
       <w:pPr>
@@ -6533,7 +6571,27 @@
         <w:rPr>
           <w:lang w:val="de-CH"/>
         </w:rPr>
-        <w:t xml:space="preserve"> Das Token wird im Local Storage gespeichert</w:t>
+        <w:t xml:space="preserve"> Das Token wird im </w:t>
+      </w:r>
+      <w:proofErr w:type="spellStart"/>
+      <w:r>
+        <w:rPr>
+          <w:lang w:val="de-CH"/>
+        </w:rPr>
+        <w:t>Local</w:t>
+      </w:r>
+      <w:proofErr w:type="spellEnd"/>
+      <w:r>
+        <w:rPr>
+          <w:lang w:val="de-CH"/>
+        </w:rPr>
+        <w:t xml:space="preserve"> Storage gespeichert</w:t>
+      </w:r>
+      <w:r>
+        <w:rPr>
+          <w:lang w:val="de-CH"/>
+        </w:rPr>
+        <w:t>.</w:t>
       </w:r>
     </w:p>
     <w:p>
@@ -6566,6 +6624,12 @@
         </w:rPr>
         <w:t xml:space="preserve"> Das Frontend wurde nicht mit striktem CORS getestet</w:t>
       </w:r>
+      <w:r>
+        <w:rPr>
+          <w:lang w:val="de-CH"/>
+        </w:rPr>
+        <w:t>.</w:t>
+      </w:r>
     </w:p>
     <w:p>
       <w:pPr>
@@ -6595,7 +6659,27 @@
         <w:rPr>
           <w:lang w:val="de-CH"/>
         </w:rPr>
-        <w:t xml:space="preserve"> POST /api/employee sehen wir als ungeschützten Endpoint an</w:t>
+        <w:t xml:space="preserve"> POST /api/employee sehen wir als ungeschützten </w:t>
+      </w:r>
+      <w:proofErr w:type="spellStart"/>
+      <w:r>
+        <w:rPr>
+          <w:lang w:val="de-CH"/>
+        </w:rPr>
+        <w:t>Endpoint</w:t>
+      </w:r>
+      <w:proofErr w:type="spellEnd"/>
+      <w:r>
+        <w:rPr>
+          <w:lang w:val="de-CH"/>
+        </w:rPr>
+        <w:t xml:space="preserve"> an</w:t>
+      </w:r>
+      <w:r>
+        <w:rPr>
+          <w:lang w:val="de-CH"/>
+        </w:rPr>
+        <w:t>.</w:t>
       </w:r>
     </w:p>
     <w:p>
@@ -6611,24 +6695,25 @@
       <w:pPr>
         <w:pStyle w:val="Heading1"/>
       </w:pPr>
-      <w:bookmarkStart w:id="31" w:name="_Toc10222902"/>
-      <w:r>
+      <w:bookmarkStart w:id="30" w:name="_Toc10222902"/>
+      <w:r>
+        <w:lastRenderedPageBreak/>
         <w:t>Lessons Learned</w:t>
       </w:r>
       <w:r>
         <w:t xml:space="preserve"> und Designentscheidungen</w:t>
       </w:r>
+      <w:bookmarkEnd w:id="30"/>
+    </w:p>
+    <w:p>
+      <w:pPr>
+        <w:pStyle w:val="Heading2"/>
+      </w:pPr>
+      <w:bookmarkStart w:id="31" w:name="_Toc10222903"/>
+      <w:r>
+        <w:t>Gestaltung API &amp; Dokumentation</w:t>
+      </w:r>
       <w:bookmarkEnd w:id="31"/>
-    </w:p>
-    <w:p>
-      <w:pPr>
-        <w:pStyle w:val="Heading2"/>
-      </w:pPr>
-      <w:bookmarkStart w:id="32" w:name="_Toc10222903"/>
-      <w:r>
-        <w:t>Gestaltung API &amp; Dokumentation</w:t>
-      </w:r>
-      <w:bookmarkEnd w:id="32"/>
     </w:p>
     <w:p>
       <w:r>
@@ -6695,6 +6780,9 @@
       <w:r>
         <w:t>employees | allocations | contracts])</w:t>
       </w:r>
+      <w:r>
+        <w:t>.</w:t>
+      </w:r>
     </w:p>
     <w:p>
       <w:pPr>
@@ -6709,21 +6797,33 @@
       <w:pPr>
         <w:pStyle w:val="Heading2"/>
       </w:pPr>
-      <w:bookmarkStart w:id="33" w:name="_Toc10222904"/>
-      <w:r>
+      <w:bookmarkStart w:id="32" w:name="_Toc10222904"/>
+      <w:r>
+        <w:lastRenderedPageBreak/>
         <w:t>Datenbankwrapper jOOQ</w:t>
       </w:r>
-      <w:bookmarkEnd w:id="33"/>
-    </w:p>
-    <w:p>
-      <w:r>
-        <w:t xml:space="preserve">Dadurch das die API an mehreren Stellen Doppeldeutigkeiten aufwies und wir eine datenbanknahe Library wie jOOQ </w:t>
-      </w:r>
-      <w:r>
-        <w:t>verwendet haben</w:t>
-      </w:r>
-      <w:r>
-        <w:t>, konnten wir recht einfach und elegant auf diese Schwierigkeiten eingehen. Eine Auswahl von Problemen:</w:t>
+      <w:bookmarkEnd w:id="32"/>
+    </w:p>
+    <w:p>
+      <w:r>
+        <w:t xml:space="preserve">Obwohl </w:t>
+      </w:r>
+      <w:r>
+        <w:t>die API an mehreren Stellen Doppeldeutigkeiten aufwies</w:t>
+      </w:r>
+      <w:r>
+        <w:t xml:space="preserve">, konnten wir mit der datenbanknahen Library </w:t>
+      </w:r>
+      <w:proofErr w:type="spellStart"/>
+      <w:r>
+        <w:t>jOOQ</w:t>
+      </w:r>
+      <w:proofErr w:type="spellEnd"/>
+      <w:r>
+        <w:t xml:space="preserve"> diese elegant behandeln.</w:t>
+      </w:r>
+      <w:r>
+        <w:t xml:space="preserve"> Eine Auswahl von Problemen:</w:t>
       </w:r>
     </w:p>
     <w:p>
@@ -6969,7 +7069,21 @@
         <w:rPr>
           <w:lang w:val="de-CH"/>
         </w:rPr>
-        <w:t xml:space="preserve">Durch das Verkreuzen der Vergleichslogik </w:t>
+        <w:t xml:space="preserve">Durch das </w:t>
+      </w:r>
+      <w:proofErr w:type="spellStart"/>
+      <w:r>
+        <w:rPr>
+          <w:lang w:val="de-CH"/>
+        </w:rPr>
+        <w:t>Verkreuzen</w:t>
+      </w:r>
+      <w:proofErr w:type="spellEnd"/>
+      <w:r>
+        <w:rPr>
+          <w:lang w:val="de-CH"/>
+        </w:rPr>
+        <w:t xml:space="preserve"> der Vergleichslogik </w:t>
       </w:r>
       <w:r>
         <w:rPr>
@@ -6993,7 +7107,21 @@
         <w:rPr>
           <w:lang w:val="de-CH"/>
         </w:rPr>
-        <w:t xml:space="preserve">nnte das Filtering auf die </w:t>
+        <w:t xml:space="preserve">nnte das </w:t>
+      </w:r>
+      <w:proofErr w:type="spellStart"/>
+      <w:r>
+        <w:rPr>
+          <w:lang w:val="de-CH"/>
+        </w:rPr>
+        <w:t>Filtering</w:t>
+      </w:r>
+      <w:proofErr w:type="spellEnd"/>
+      <w:r>
+        <w:rPr>
+          <w:lang w:val="de-CH"/>
+        </w:rPr>
+        <w:t xml:space="preserve"> auf die </w:t>
       </w:r>
       <w:r>
         <w:rPr>
@@ -7007,7 +7135,13 @@
         </w:rPr>
         <w:t xml:space="preserve"> ausgelagert werden: </w:t>
       </w:r>
-      <w:hyperlink r:id="rId19" w:anchor="L77" w:history="1">
+      <w:r>
+        <w:rPr>
+          <w:lang w:val="de-CH"/>
+        </w:rPr>
+        <w:t>(</w:t>
+      </w:r>
+      <w:hyperlink r:id="rId19" w:history="1">
         <w:r>
           <w:rPr>
             <w:rStyle w:val="Hyperlink"/>
@@ -7016,6 +7150,13 @@
           <w:t>https://github.com/swaechter/fhnw-wodss/blob/master/src/main/java/ch/fhnw/wodss/webapplication/components/project/ProjectRepository.java#L77</w:t>
         </w:r>
       </w:hyperlink>
+      <w:r>
+        <w:rPr>
+          <w:rStyle w:val="Hyperlink"/>
+          <w:lang w:val="de-CH"/>
+        </w:rPr>
+        <w:t>).</w:t>
+      </w:r>
     </w:p>
     <w:p/>
     <w:p>
@@ -7048,6 +7189,9 @@
       <w:r>
         <w:t>)</w:t>
       </w:r>
+      <w:r>
+        <w:t>.</w:t>
+      </w:r>
     </w:p>
     <w:p>
       <w:pPr>
@@ -7059,7 +7203,31 @@
         <w:jc w:val="left"/>
       </w:pPr>
       <w:r>
-        <w:t>Erst mit solchen Repositories, welche die Datenbankfunktionalität abkapseln, lässt sich eine saubere 3 Schichtenarchitektur realisieren. Mit JPA wäre dies so ohne weiteres nicht möglich, da sich die JPA Entitäten in die Businesslogik hinaufschleichen. Würde man diese mit DAOs abkapseln, würde man wieder die Mächtigkeit von JPA künstlich vernichten.</w:t>
+        <w:t>Erst mit solchen Repositories, welche die Datenbankfunktionalität abkapseln, lässt sich eine saubere</w:t>
+      </w:r>
+      <w:r>
+        <w:t xml:space="preserve"> drei</w:t>
+      </w:r>
+      <w:r>
+        <w:t xml:space="preserve"> Schichtenarchitektur realisieren. Mit JPA wäre dies so ohne </w:t>
+      </w:r>
+      <w:r>
+        <w:t>W</w:t>
+      </w:r>
+      <w:r>
+        <w:t>eiteres nicht möglich, da sich die JPA Entitäten in die Businesslogik hinaufschleichen.</w:t>
+      </w:r>
+      <w:r>
+        <w:t xml:space="preserve"> Kapselt</w:t>
+      </w:r>
+      <w:r>
+        <w:t xml:space="preserve"> man diese mit DAOs </w:t>
+      </w:r>
+      <w:r>
+        <w:t>ab</w:t>
+      </w:r>
+      <w:r>
+        <w:t>, würde man wieder die Mächtigkeit von JPA künstlich vernichten.</w:t>
       </w:r>
     </w:p>
     <w:p/>
@@ -7093,11 +7261,12 @@
       <w:pPr>
         <w:pStyle w:val="Heading2"/>
       </w:pPr>
-      <w:bookmarkStart w:id="34" w:name="_Toc10222905"/>
-      <w:r>
+      <w:bookmarkStart w:id="33" w:name="_Toc10222905"/>
+      <w:r>
+        <w:lastRenderedPageBreak/>
         <w:t>Frontend-Library Preact</w:t>
       </w:r>
-      <w:bookmarkEnd w:id="34"/>
+      <w:bookmarkEnd w:id="33"/>
     </w:p>
     <w:p>
       <w:r>
@@ -7207,14 +7376,15 @@
       <w:pPr>
         <w:pStyle w:val="Heading2"/>
       </w:pPr>
-      <w:bookmarkStart w:id="35" w:name="_Toc10222906"/>
-      <w:r>
+      <w:bookmarkStart w:id="34" w:name="_Toc10222906"/>
+      <w:r>
+        <w:lastRenderedPageBreak/>
         <w:t xml:space="preserve">Andere </w:t>
       </w:r>
       <w:r>
         <w:t>Designentscheidungen</w:t>
       </w:r>
-      <w:bookmarkEnd w:id="35"/>
+      <w:bookmarkEnd w:id="34"/>
     </w:p>
     <w:p>
       <w:r>
@@ -7254,7 +7424,16 @@
         </w:numPr>
       </w:pPr>
       <w:r>
-        <w:t>Das Planen und Realisieren einer 3 Schichtenarchitektur im Backend hat für viel Klarheit und Ordnung gesorgt</w:t>
+        <w:t xml:space="preserve">Das Planen und Realisieren einer </w:t>
+      </w:r>
+      <w:r>
+        <w:t>drei</w:t>
+      </w:r>
+      <w:r>
+        <w:t xml:space="preserve"> Schichtenarchitektur im Backend hat für viel Klarheit und Ordnung gesorgt</w:t>
+      </w:r>
+      <w:r>
+        <w:t>.</w:t>
       </w:r>
     </w:p>
     <w:p>
@@ -7266,7 +7445,19 @@
         </w:numPr>
       </w:pPr>
       <w:r>
-        <w:t>Die Möglichkeit, dass ein Service (Business) mehrere Repositories (Persistence) verwenden kann, hat dem ganzen wieder viel Flexibilität verliehen (Dazu gibt es eine Frage an die Dozierenden am Ende dieses Berichtes)</w:t>
+        <w:t>Die Möglichkeit, dass ein Service (Business) mehrere Repositories (Persistence) verwenden kann, hat dem ganzen wieder viel Flexibilität verliehen</w:t>
+      </w:r>
+      <w:r>
+        <w:t>.</w:t>
+      </w:r>
+      <w:r>
+        <w:t xml:space="preserve"> (Dazu gibt es eine Frage an die Dozierenden am Ende dieses Berichtes</w:t>
+      </w:r>
+      <w:r>
+        <w:t>.</w:t>
+      </w:r>
+      <w:r>
+        <w:t>)</w:t>
       </w:r>
     </w:p>
     <w:p>
@@ -7278,7 +7469,21 @@
         </w:numPr>
       </w:pPr>
       <w:r>
-        <w:t xml:space="preserve">Das Abstrahieren von jOOQ macht es möglich, die Persistenceschicht auszutauschen (z.B. mit dem MongoDB Java Driver: </w:t>
+        <w:t xml:space="preserve">Das Abstrahieren von jOOQ macht es möglich, die </w:t>
+      </w:r>
+      <w:proofErr w:type="spellStart"/>
+      <w:r>
+        <w:t>Persistenceschicht</w:t>
+      </w:r>
+      <w:proofErr w:type="spellEnd"/>
+      <w:r>
+        <w:t xml:space="preserve"> auszutauschen</w:t>
+      </w:r>
+      <w:r>
+        <w:t>.</w:t>
+      </w:r>
+      <w:r>
+        <w:t xml:space="preserve"> (z.B. mit dem MongoDB Java Driver: </w:t>
       </w:r>
       <w:hyperlink r:id="rId21" w:history="1">
         <w:r>
@@ -7291,6 +7496,9 @@
       <w:r>
         <w:t>)</w:t>
       </w:r>
+      <w:r>
+        <w:t>.</w:t>
+      </w:r>
     </w:p>
     <w:p>
       <w:pPr>
@@ -7334,6 +7542,9 @@
       </w:r>
       <w:r>
         <w:t>Role Lock, Error) konnten auf den Seiten sehr oft wiederverwendet werden</w:t>
+      </w:r>
+      <w:r>
+        <w:t>,</w:t>
       </w:r>
     </w:p>
     <w:p/>
@@ -7455,75 +7666,76 @@
       <w:pPr>
         <w:pStyle w:val="Heading2"/>
       </w:pPr>
-      <w:bookmarkStart w:id="36" w:name="_Toc10222907"/>
-      <w:r>
+      <w:bookmarkStart w:id="35" w:name="_Toc10222907"/>
+      <w:r>
+        <w:lastRenderedPageBreak/>
         <w:t>Teamarbeit</w:t>
       </w:r>
+      <w:bookmarkEnd w:id="35"/>
+    </w:p>
+    <w:p>
+      <w:r>
+        <w:t xml:space="preserve">Wir als Gruppe haben zwar stetig am Projekt gearbeitet, waren aber durch das Fehlen eines 4. Teammitglied im </w:t>
+      </w:r>
+      <w:r>
+        <w:t xml:space="preserve">stetigen </w:t>
+      </w:r>
+      <w:r>
+        <w:t>Zeitdruck.</w:t>
+      </w:r>
+      <w:r>
+        <w:t xml:space="preserve"> Wir haben rasch erkannt, dass ein funktionierendes Backend ab Woche 3 diverse Vorteile bietet und eine Implementierung des Frontend ansonsten nur sehr mühsam möglich wäre. Wir waren aber von der in den Anforderungen nicht ersichtlichen Komplexität beeindruckt, doch konnten diese durch jOOQ recht gut </w:t>
+      </w:r>
+      <w:r>
+        <w:t>abfedern (Wenn ich ein SQL Query dafür schreiben kann, so funktioniert es auch in jOOQ)</w:t>
+      </w:r>
+      <w:r>
+        <w:t>.</w:t>
+      </w:r>
+      <w:r>
+        <w:t xml:space="preserve"> Im Backend sind diverse interessante, aber auch sehr zeitintensive Diskussionen entstanden. Generell kam es immer zu einem Konflikt zwischen «Wir sind im Workshop und würde</w:t>
+      </w:r>
+      <w:r>
+        <w:t>n</w:t>
+      </w:r>
+      <w:r>
+        <w:t xml:space="preserve"> gerne mal noch X ausprobieren» versus «Wir sind generell schon recht unter Zeitdruck, lass lieber vorwärtsmachen».</w:t>
+      </w:r>
+    </w:p>
+    <w:p/>
+    <w:p>
+      <w:r>
+        <w:t>Als wir dann nach Abschluss des Backends alle Kräfte auf das Frontend verlagert haben und feststellen mussten, dass wir reactstrap nicht verwenden konnten, sind wir in eine grössere Zeitknappheit geraten und mussten diverse Überstunden und Nachtstunden schieben. Wir konnten somit dem Frontend nicht auch nochmals die Liebe &amp; Energie geben, welche auch schon unser Backend erhalten hat</w:t>
+      </w:r>
+      <w:r>
+        <w:t xml:space="preserve">, was sehr schade ist. Von dem her sind wir der Meinung, dass die erste Phase des Workshops verlängert </w:t>
+      </w:r>
+      <w:r>
+        <w:t xml:space="preserve">oder umgebaut </w:t>
+      </w:r>
+      <w:r>
+        <w:t>werden sollte.</w:t>
+      </w:r>
+    </w:p>
+    <w:p>
+      <w:pPr>
+        <w:pStyle w:val="Heading1"/>
+      </w:pPr>
+      <w:bookmarkStart w:id="36" w:name="_Toc10222908"/>
+      <w:r>
+        <w:t>Integrationsaufwand</w:t>
+      </w:r>
       <w:bookmarkEnd w:id="36"/>
     </w:p>
     <w:p>
-      <w:r>
-        <w:t xml:space="preserve">Wir als Gruppe haben zwar stetig am Projekt gearbeitet, waren aber durch das Fehlen eines 4. Teammitglied im </w:t>
-      </w:r>
-      <w:r>
-        <w:t xml:space="preserve">stetigen </w:t>
-      </w:r>
-      <w:r>
-        <w:t>Zeitdruck.</w:t>
-      </w:r>
-      <w:r>
-        <w:t xml:space="preserve"> Wir haben rasch erkannt, dass ein funktionierendes Backend ab Woche 3 diverse Vorteile bietet und eine Implementierung des Frontend ansonsten nur sehr mühsam möglich wäre. Wir waren aber von der in den Anforderungen nicht ersichtlichen Komplexität beeindruckt, doch konnten diese durch jOOQ recht gut </w:t>
-      </w:r>
-      <w:r>
-        <w:t>abfedern (Wenn ich ein SQL Query dafür schreiben kann, so funktioniert es auch in jOOQ)</w:t>
-      </w:r>
-      <w:r>
-        <w:t>.</w:t>
-      </w:r>
-      <w:r>
-        <w:t xml:space="preserve"> Im Backend sind diverse interessante, aber auch sehr zeitintensive Diskussionen entstanden. Generell kam es immer zu einem Konflikt zwischen «Wir sind im Workshop und würde</w:t>
-      </w:r>
-      <w:r>
-        <w:t>n</w:t>
-      </w:r>
-      <w:r>
-        <w:t xml:space="preserve"> gerne mal noch X ausprobieren» versus «Wir sind generell schon recht unter Zeitdruck, lass lieber vorwärtsmachen».</w:t>
-      </w:r>
-    </w:p>
-    <w:p/>
-    <w:p>
-      <w:r>
-        <w:t>Als wir dann nach Abschluss des Backends alle Kräfte auf das Frontend verlagert haben und feststellen mussten, dass wir reactstrap nicht verwenden konnten, sind wir in eine grössere Zeitknappheit geraten und mussten diverse Überstunden und Nachtstunden schieben. Wir konnten somit dem Frontend nicht auch nochmals die Liebe &amp; Energie geben, welche auch schon unser Backend erhalten hat</w:t>
-      </w:r>
-      <w:r>
-        <w:t xml:space="preserve">, was sehr schade ist. Von dem her sind wir der Meinung, dass die erste Phase des Workshops verlängert </w:t>
-      </w:r>
-      <w:r>
-        <w:t xml:space="preserve">oder umgebaut </w:t>
-      </w:r>
-      <w:r>
-        <w:t>werden sollte.</w:t>
-      </w:r>
-    </w:p>
-    <w:p>
-      <w:pPr>
-        <w:pStyle w:val="Heading1"/>
-      </w:pPr>
-      <w:bookmarkStart w:id="37" w:name="_Toc10222908"/>
-      <w:r>
-        <w:t>Integrationsaufwand</w:t>
+      <w:pPr>
+        <w:pStyle w:val="Heading2"/>
+      </w:pPr>
+      <w:bookmarkStart w:id="37" w:name="_Toc10222909"/>
+      <w:r>
+        <w:t>Ablauf</w:t>
       </w:r>
       <w:bookmarkEnd w:id="37"/>
-    </w:p>
-    <w:p>
-      <w:pPr>
-        <w:pStyle w:val="Heading2"/>
-      </w:pPr>
-      <w:bookmarkStart w:id="38" w:name="_Toc10222909"/>
-      <w:r>
-        <w:t>Ablauf</w:t>
-      </w:r>
-      <w:bookmarkEnd w:id="38"/>
     </w:p>
     <w:p>
       <w:r>
@@ -7542,12 +7754,21 @@
           <w:lang w:val="fr-CH"/>
         </w:rPr>
       </w:pPr>
+      <w:proofErr w:type="spellStart"/>
       <w:r>
         <w:rPr>
           <w:lang w:val="fr-CH"/>
         </w:rPr>
-        <w:t xml:space="preserve">Klonen des </w:t>
-      </w:r>
+        <w:t>Klonen</w:t>
+      </w:r>
+      <w:proofErr w:type="spellEnd"/>
+      <w:r>
+        <w:rPr>
+          <w:lang w:val="fr-CH"/>
+        </w:rPr>
+        <w:t xml:space="preserve"> des </w:t>
+      </w:r>
+      <w:proofErr w:type="spellStart"/>
       <w:proofErr w:type="gramStart"/>
       <w:r>
         <w:rPr>
@@ -7559,8 +7780,9 @@
         <w:rPr>
           <w:lang w:val="fr-CH"/>
         </w:rPr>
-        <w:t>y</w:t>
-      </w:r>
+        <w:t>ies</w:t>
+      </w:r>
+      <w:proofErr w:type="spellEnd"/>
       <w:r>
         <w:rPr>
           <w:lang w:val="fr-CH"/>
@@ -7618,57 +7840,80 @@
           <w:numId w:val="11"/>
         </w:numPr>
         <w:ind w:right="-2"/>
-        <w:rPr>
-          <w:lang w:val="en-US"/>
-        </w:rPr>
-      </w:pPr>
-      <w:r>
-        <w:rPr>
-          <w:lang w:val="en-US"/>
-        </w:rPr>
-        <w:t xml:space="preserve">Starten des Frontends via npm run </w:t>
-      </w:r>
-      <w:r>
-        <w:rPr>
-          <w:lang w:val="en-US"/>
-        </w:rPr>
+      </w:pPr>
+      <w:r>
+        <w:t xml:space="preserve">Starten des </w:t>
+      </w:r>
+      <w:proofErr w:type="spellStart"/>
+      <w:r>
+        <w:t>Frontends</w:t>
+      </w:r>
+      <w:proofErr w:type="spellEnd"/>
+      <w:r>
+        <w:t xml:space="preserve"> via </w:t>
+      </w:r>
+      <w:proofErr w:type="spellStart"/>
+      <w:r>
+        <w:t>npm</w:t>
+      </w:r>
+      <w:proofErr w:type="spellEnd"/>
+      <w:r>
+        <w:t xml:space="preserve"> </w:t>
+      </w:r>
+      <w:proofErr w:type="spellStart"/>
+      <w:r>
+        <w:t>run</w:t>
+      </w:r>
+      <w:proofErr w:type="spellEnd"/>
+      <w:r>
+        <w:t xml:space="preserve"> </w:t>
+      </w:r>
+      <w:proofErr w:type="spellStart"/>
+      <w:r>
         <w:t>serve</w:t>
       </w:r>
+      <w:proofErr w:type="spellEnd"/>
     </w:p>
     <w:p>
       <w:pPr>
         <w:pStyle w:val="Heading2"/>
       </w:pPr>
-      <w:bookmarkStart w:id="39" w:name="_Toc10222910"/>
+      <w:bookmarkStart w:id="38" w:name="_Toc10222910"/>
       <w:r>
         <w:t>Problem 1: Falsche Portangabe</w:t>
       </w:r>
+      <w:bookmarkEnd w:id="38"/>
+    </w:p>
+    <w:p>
+      <w:r>
+        <w:t xml:space="preserve">Nach dem Starten stellte sich rasch heraus, dass </w:t>
+      </w:r>
+      <w:r>
+        <w:t>ihr</w:t>
+      </w:r>
+      <w:r>
+        <w:t xml:space="preserve"> Backend auf einem anderen Port lief als unseres. Eine rasche Änderung des Ports in der entsprechenden Environment Datei behob das Problem. Keine grosse Sache, aber diese Änderung wurde nachher in die Installationsanleitung der Gruppe 5 übernommen.</w:t>
+      </w:r>
+    </w:p>
+    <w:p>
+      <w:pPr>
+        <w:pStyle w:val="Heading2"/>
+      </w:pPr>
+      <w:bookmarkStart w:id="39" w:name="_Toc10222911"/>
+      <w:r>
+        <w:t>Problem 2: Anderer Aufbau des Employee Claim</w:t>
+      </w:r>
       <w:bookmarkEnd w:id="39"/>
     </w:p>
     <w:p>
       <w:r>
-        <w:t xml:space="preserve">Nach dem Starten stellte sich rasch heraus, dass </w:t>
-      </w:r>
-      <w:r>
-        <w:t>ihr</w:t>
-      </w:r>
-      <w:r>
-        <w:t xml:space="preserve"> Backend auf einem anderen Port lief als unseres. Eine rasche Änderung des Ports in der entsprechenden Environment Datei behob das Problem. Keine grosse Sache, aber diese Änderung wurde nachher in die Installationsanleitung der Gruppe 5 übernommen.</w:t>
-      </w:r>
-    </w:p>
-    <w:p>
-      <w:pPr>
-        <w:pStyle w:val="Heading2"/>
-      </w:pPr>
-      <w:bookmarkStart w:id="40" w:name="_Toc10222911"/>
-      <w:r>
-        <w:t>Problem 2: Anderer Aufbau des Employee Claim</w:t>
-      </w:r>
-      <w:bookmarkEnd w:id="40"/>
-    </w:p>
-    <w:p>
-      <w:r>
-        <w:t>Nach dem erfolgreichen Ansprechen des Backends und der Möglichkeit, sich Anmelden zu können, traten im Frontend der Gruppe 5 mehrere Anomalien auf:</w:t>
+        <w:t xml:space="preserve">Nach dem erfolgreichen Ansprechen des Backends und der Möglichkeit, sich </w:t>
+      </w:r>
+      <w:r>
+        <w:t>a</w:t>
+      </w:r>
+      <w:r>
+        <w:t>nmelden zu können, traten im Frontend der Gruppe 5 mehrere Anomalien auf:</w:t>
       </w:r>
     </w:p>
     <w:p>
@@ -7681,7 +7926,15 @@
         <w:ind w:right="-2"/>
       </w:pPr>
       <w:r>
-        <w:t>In der Navigation war der Vor- und Nachname undefined</w:t>
+        <w:t xml:space="preserve">In der Navigation war der Vor- und Nachname </w:t>
+      </w:r>
+      <w:proofErr w:type="spellStart"/>
+      <w:r>
+        <w:t>undefined</w:t>
+      </w:r>
+      <w:proofErr w:type="spellEnd"/>
+      <w:r>
+        <w:t>.</w:t>
       </w:r>
     </w:p>
     <w:p>
@@ -7696,6 +7949,9 @@
       <w:r>
         <w:t>Diverse Buttons für den Administrator zum Erstellen von Projekten/Mitarbeiten/Verträgen waren nicht sichtbar</w:t>
       </w:r>
+      <w:r>
+        <w:t>.</w:t>
+      </w:r>
     </w:p>
     <w:p>
       <w:pPr>
@@ -7708,6 +7964,7 @@
     </w:p>
     <w:p>
       <w:r>
+        <w:lastRenderedPageBreak/>
         <w:t>Auf dem Backend der Gruppe 5 traten diese Probleme nicht auf, sodass schnell klar wurde, dass ein Problem mit dem Token, respektive dem nicht genau spezifizierten Aufbau mit dem Claim «Employee» bestand. Das Base64 dekodierte Token de</w:t>
       </w:r>
       <w:r>
@@ -7852,8 +8109,9 @@
       <w:pPr>
         <w:pStyle w:val="Heading2"/>
       </w:pPr>
-      <w:bookmarkStart w:id="41" w:name="_Toc10222912"/>
-      <w:r>
+      <w:bookmarkStart w:id="40" w:name="_Toc10222912"/>
+      <w:r>
+        <w:lastRenderedPageBreak/>
         <w:t>Fazit: Warum verlief die Integrat</w:t>
       </w:r>
       <w:r>
@@ -7862,7 +8120,10 @@
       <w:r>
         <w:t>on so gut</w:t>
       </w:r>
-      <w:bookmarkEnd w:id="41"/>
+      <w:bookmarkEnd w:id="40"/>
+      <w:r>
+        <w:t>?</w:t>
+      </w:r>
     </w:p>
     <w:p>
       <w:r>
@@ -7875,7 +8136,10 @@
         <w:t xml:space="preserve"> weniger als eine einzige Stunde für die Integration aufwenden müssen, wovon wir von mehreren Gruppen </w:t>
       </w:r>
       <w:r>
-        <w:t>benieden</w:t>
+        <w:t>ben</w:t>
+      </w:r>
+      <w:r>
+        <w:t>eidet</w:t>
       </w:r>
       <w:r>
         <w:t xml:space="preserve"> worden sind.</w:t>
@@ -7899,7 +8163,27 @@
         <w:t xml:space="preserve">festmachen: </w:t>
       </w:r>
       <w:r>
-        <w:t>Unser Backend generiert mithilfe des Projektes Springfox (</w:t>
+        <w:t>Unser Backend generiert mithilfe</w:t>
+      </w:r>
+      <w:r>
+        <w:t xml:space="preserve"> von</w:t>
+      </w:r>
+      <w:r>
+        <w:t xml:space="preserve"> </w:t>
+      </w:r>
+      <w:r>
+        <w:t>«</w:t>
+      </w:r>
+      <w:proofErr w:type="spellStart"/>
+      <w:r>
+        <w:t>Springfox</w:t>
+      </w:r>
+      <w:proofErr w:type="spellEnd"/>
+      <w:r>
+        <w:t>»</w:t>
+      </w:r>
+      <w:r>
+        <w:t xml:space="preserve"> (</w:t>
       </w:r>
       <w:hyperlink r:id="rId29" w:history="1">
         <w:r>
@@ -7955,15 +8239,23 @@
       <w:pPr>
         <w:pStyle w:val="Heading2"/>
       </w:pPr>
-      <w:bookmarkStart w:id="42" w:name="_Toc10222913"/>
+      <w:bookmarkStart w:id="41" w:name="_Toc10222913"/>
       <w:r>
         <w:t>Empfehlung: Was könnte man noch besser machen</w:t>
       </w:r>
+      <w:bookmarkEnd w:id="41"/>
+      <w:r>
+        <w:t>?</w:t>
+      </w:r>
+      <w:bookmarkStart w:id="42" w:name="_GoBack"/>
       <w:bookmarkEnd w:id="42"/>
     </w:p>
     <w:p>
       <w:r>
-        <w:t>Schade jedoch ist, dass die Gruppe 5 wie wir selb</w:t>
+        <w:t>Es ist jedoch schade</w:t>
+      </w:r>
+      <w:r>
+        <w:t>, dass die Gruppe 5 wie wir selb</w:t>
       </w:r>
       <w:r>
         <w:t>st</w:t>
@@ -8055,6 +8347,7 @@
       </w:pPr>
       <w:bookmarkStart w:id="43" w:name="_Toc10222914"/>
       <w:r>
+        <w:lastRenderedPageBreak/>
         <w:t>Verbesserungsmöglichkeiten</w:t>
       </w:r>
       <w:r>
@@ -8064,7 +8357,13 @@
     </w:p>
     <w:p>
       <w:r>
-        <w:t xml:space="preserve">Im Verlauf des Projektes und auch während den ersten Präsentationen haben wir festgestellt, was wir </w:t>
+        <w:t>Im Verlauf des Projektes und auch während den ersten Präsentationen haben wir festgestellt,</w:t>
+      </w:r>
+      <w:r>
+        <w:t xml:space="preserve"> dass</w:t>
+      </w:r>
+      <w:r>
+        <w:t xml:space="preserve"> wir </w:t>
       </w:r>
       <w:r>
         <w:t xml:space="preserve">folgende Sachen </w:t>
@@ -8085,6 +8384,9 @@
       <w:r>
         <w:t>Wir haben vergessen, den Dozenten einen Zugang zu unserer Instanz zu geben (Dies wurde nachträglich noch nachgeholt)</w:t>
       </w:r>
+      <w:r>
+        <w:t>.</w:t>
+      </w:r>
     </w:p>
     <w:p>
       <w:pPr>
@@ -8096,18 +8398,46 @@
         <w:ind w:right="-2"/>
       </w:pPr>
       <w:r>
-        <w:t>Wie von der Gruppe 1 erwähnt haben wir durch Nichtwissen eines Teammitgliedes die package-</w:t>
+        <w:t xml:space="preserve">Wie von der Gruppe 1 erwähnt haben wir durch Nichtwissen eines Teammitgliedes die </w:t>
+      </w:r>
+      <w:proofErr w:type="spellStart"/>
+      <w:r>
+        <w:t>package-</w:t>
       </w:r>
       <w:proofErr w:type="gramStart"/>
       <w:r>
         <w:t>lock.json</w:t>
       </w:r>
+      <w:proofErr w:type="spellEnd"/>
       <w:proofErr w:type="gramEnd"/>
       <w:r>
-        <w:t xml:space="preserve"> auf die Gitignore gesetzt und diese nicht commitet. Bei der späteren </w:t>
-      </w:r>
-      <w:r>
-        <w:t>Übergabe an die Gruppe 1 lief dann das Frontend auf einem System, auf anderen dann aber wieder nicht (Preact ist leider nicht sehr stabil)</w:t>
+        <w:t xml:space="preserve"> auf die </w:t>
+      </w:r>
+      <w:r>
+        <w:t>.</w:t>
+      </w:r>
+      <w:proofErr w:type="spellStart"/>
+      <w:r>
+        <w:t>g</w:t>
+      </w:r>
+      <w:r>
+        <w:t>itignore</w:t>
+      </w:r>
+      <w:proofErr w:type="spellEnd"/>
+      <w:r>
+        <w:t xml:space="preserve"> gesetzt und diese nicht commitet. Bei der späteren </w:t>
+      </w:r>
+      <w:r>
+        <w:t xml:space="preserve">Übergabe an die Gruppe 1 </w:t>
+      </w:r>
+      <w:r>
+        <w:t>funktionierte</w:t>
+      </w:r>
+      <w:r>
+        <w:t xml:space="preserve"> dann das Frontend auf einem System, auf anderen dann aber wieder nicht (Preact ist leider nicht sehr stabil)</w:t>
+      </w:r>
+      <w:r>
+        <w:t>.</w:t>
       </w:r>
     </w:p>
     <w:p>
@@ -8128,6 +8458,9 @@
       <w:r>
         <w:t>utoren an semantische Versionierung halten. Das schränkt uns zwar aus Patchsicht ein, garantiert aber die langfristige Integrität von Abhängigkeiten</w:t>
       </w:r>
+      <w:r>
+        <w:t>.</w:t>
+      </w:r>
     </w:p>
     <w:p>
       <w:pPr>
@@ -8139,7 +8472,18 @@
         <w:ind w:right="-2"/>
       </w:pPr>
       <w:r>
-        <w:t>Generell mehr Zeit für das Frontend einplanen, um besser mit den Nachteilen von Preact umgehen zu können</w:t>
+        <w:t xml:space="preserve">Generell mehr Zeit für das Frontend einplanen, um besser mit den Nachteilen von </w:t>
+      </w:r>
+      <w:proofErr w:type="spellStart"/>
+      <w:r>
+        <w:t>Preact</w:t>
+      </w:r>
+      <w:proofErr w:type="spellEnd"/>
+      <w:r>
+        <w:t xml:space="preserve"> umgehen zu können</w:t>
+      </w:r>
+      <w:r>
+        <w:t>.</w:t>
       </w:r>
     </w:p>
     <w:p>
@@ -8157,13 +8501,19 @@
     </w:p>
     <w:p>
       <w:r>
-        <w:t>Wie eingangs erwähnt war der Ablauf des Workshops für uns eher ungewohnt: Sich zuerst auf eine Technologie festlegen und erst dann die Anforderungen genauer ausarbeiten? Tönt riskant und ist es auch, doch hat es bei uns gerade nochmals funktioniert. In Zukunft würden wir aber hinterfragen, ob wir trendige &amp; interessante Libraries doch wirklich verwenden wollen oder ob der versprochene Mehrwert nicht doch trügerisch ist</w:t>
-      </w:r>
-      <w:r>
-        <w:t xml:space="preserve"> (Eigentlich genau das Gegenteil, was Herr König erreichen wollte)</w:t>
-      </w:r>
-      <w:r>
-        <w:t>. Genau so hätten wir in den letzten beiden Wochen in der Realisierung des Frontends die Energie verlieren und Schiffbruch erleiden können.</w:t>
+        <w:t xml:space="preserve">Wie eingangs erwähnt war der Ablauf des Workshops für uns eher ungewohnt: Sich zuerst auf eine Technologie festlegen und erst dann die Anforderungen genauer ausarbeiten? Tönt riskant und ist es auch, doch hat es bei uns gerade nochmals funktioniert. In Zukunft würden wir aber hinterfragen, ob wir trendige </w:t>
+      </w:r>
+      <w:r>
+        <w:t>und</w:t>
+      </w:r>
+      <w:r>
+        <w:t xml:space="preserve"> interessante Libraries doch wirklich verwenden wollen oder ob der versprochene Mehrwert nicht doch trügerisch ist</w:t>
+      </w:r>
+      <w:r>
+        <w:t xml:space="preserve">. </w:t>
+      </w:r>
+      <w:r>
+        <w:t>Genau so hätten wir in den letzten beiden Wochen in der Realisierung des Frontends die Energie verlieren und Schiffbruch erleiden können.</w:t>
       </w:r>
     </w:p>
     <w:p>
@@ -8181,6 +8531,7 @@
       </w:pPr>
       <w:bookmarkStart w:id="45" w:name="_Toc10222916"/>
       <w:r>
+        <w:lastRenderedPageBreak/>
         <w:t>Fragen an die Dozierenden</w:t>
       </w:r>
       <w:bookmarkEnd w:id="45"/>
@@ -8202,7 +8553,13 @@
         <w:t>en,</w:t>
       </w:r>
       <w:r>
-        <w:t xml:space="preserve"> sind bei uns mehrere Fragen aufgetaucht, für welche wir durch die Dozierenden gerne noch Feedback einholen würden:</w:t>
+        <w:t xml:space="preserve"> sind bei uns mehrere Fragen aufgetaucht, für welche wir durch die Dozierenden gerne noch Feedback einholen </w:t>
+      </w:r>
+      <w:r>
+        <w:t>wollen</w:t>
+      </w:r>
+      <w:r>
+        <w:t>:</w:t>
       </w:r>
     </w:p>
     <w:p/>
@@ -8368,7 +8725,33 @@
         <w:rPr>
           <w:lang w:val="de-CH"/>
         </w:rPr>
-        <w:t>Gibt es in unserem Falle elegantere Designpattern zu unserem „Early Return“ in den Service Methoden? Wir führen eine Aktion erst aus, wenn davor keine Exception einen Abbruch bewirkt hat (Herr Wächter mag sich erinnern, dass Herr Gruntz dieses Pattern in depa bemängelt hat)</w:t>
+        <w:t xml:space="preserve">Gibt es in unserem Falle elegantere Designpattern zu unserem „Early Return“ in den Service Methoden? Wir führen eine Aktion erst aus, wenn davor keine Exception einen Abbruch bewirkt hat (Herr Wächter mag sich erinnern, dass Herr Gruntz dieses Pattern in </w:t>
+      </w:r>
+      <w:proofErr w:type="spellStart"/>
+      <w:r>
+        <w:rPr>
+          <w:lang w:val="de-CH"/>
+        </w:rPr>
+        <w:t>depa</w:t>
+      </w:r>
+      <w:proofErr w:type="spellEnd"/>
+      <w:r>
+        <w:rPr>
+          <w:lang w:val="de-CH"/>
+        </w:rPr>
+        <w:t xml:space="preserve"> bemängelt hat</w:t>
+      </w:r>
+      <w:r>
+        <w:rPr>
+          <w:lang w:val="de-CH"/>
+        </w:rPr>
+        <w:t>.</w:t>
+      </w:r>
+      <w:r>
+        <w:rPr>
+          <w:lang w:val="de-CH"/>
+        </w:rPr>
+        <w:t>)</w:t>
       </w:r>
     </w:p>
     <w:p>
@@ -8426,7 +8809,21 @@
         <w:rPr>
           <w:lang w:val="de-CH"/>
         </w:rPr>
-        <w:t>Wie kann in Redux einfach gesagt werden, wann die Daten einer Komponente geladen sind und sie sich final rendern kann? Man kann zwar auf einen Loading-State zurückgreifen, doch skaliert dieser bei mehreren API Calls nicht (Mehrere High-Low Loading Bewegungen hintereinander)</w:t>
+        <w:t xml:space="preserve">Wie kann in Redux einfach gesagt werden, wann die Daten einer Komponente geladen sind und sie sich final rendern kann? Man kann zwar auf einen Loading-State zurückgreifen, doch skaliert dieser bei mehreren API Calls nicht (Mehrere High-Low </w:t>
+      </w:r>
+      <w:proofErr w:type="spellStart"/>
+      <w:r>
+        <w:rPr>
+          <w:lang w:val="de-CH"/>
+        </w:rPr>
+        <w:t>Loading</w:t>
+      </w:r>
+      <w:proofErr w:type="spellEnd"/>
+      <w:r>
+        <w:rPr>
+          <w:lang w:val="de-CH"/>
+        </w:rPr>
+        <w:t xml:space="preserve"> Bewegungen hintereinander)</w:t>
       </w:r>
     </w:p>
     <w:p>
@@ -8469,12 +8866,20 @@
           <w:lang w:val="fr-CH"/>
         </w:rPr>
       </w:pPr>
+      <w:proofErr w:type="spellStart"/>
       <w:proofErr w:type="gramStart"/>
       <w:r>
         <w:rPr>
           <w:lang w:val="fr-CH"/>
         </w:rPr>
-        <w:t>Sourcecode:</w:t>
+        <w:t>Sourcecode</w:t>
+      </w:r>
+      <w:proofErr w:type="spellEnd"/>
+      <w:r>
+        <w:rPr>
+          <w:lang w:val="fr-CH"/>
+        </w:rPr>
+        <w:t>:</w:t>
       </w:r>
       <w:proofErr w:type="gramEnd"/>
       <w:r>
@@ -8688,7 +9093,7 @@
         <w:rFonts w:cs="Arial"/>
         <w:noProof/>
       </w:rPr>
-      <w:t>31.05.2019</w:t>
+      <w:t>03.06.19</w:t>
     </w:r>
     <w:r>
       <w:rPr>
@@ -9417,7 +9822,7 @@
   <w:abstractNum w:abstractNumId="5" w15:restartNumberingAfterBreak="0">
     <w:nsid w:val="20BD2AF4"/>
     <w:multiLevelType w:val="multilevel"/>
-    <w:tmpl w:val="A7D4F0FE"/>
+    <w:tmpl w:val="39FA97F0"/>
     <w:lvl w:ilvl="0">
       <w:start w:val="1"/>
       <w:numFmt w:val="decimal"/>
@@ -9429,6 +9834,7 @@
       </w:pPr>
       <w:rPr>
         <w:rFonts w:hint="default"/>
+        <w:strike w:val="0"/>
       </w:rPr>
     </w:lvl>
     <w:lvl w:ilvl="1">
@@ -11612,7 +12018,7 @@
       </w:pPr>
     </w:pPrDefault>
   </w:docDefaults>
-  <w:latentStyles w:defLockedState="0" w:defUIPriority="99" w:defSemiHidden="0" w:defUnhideWhenUsed="0" w:defQFormat="0" w:count="375">
+  <w:latentStyles w:defLockedState="0" w:defUIPriority="99" w:defSemiHidden="0" w:defUnhideWhenUsed="0" w:defQFormat="0" w:count="376">
     <w:lsdException w:name="Normal" w:uiPriority="0" w:qFormat="1"/>
     <w:lsdException w:name="heading 1" w:uiPriority="9" w:qFormat="1"/>
     <w:lsdException w:name="heading 2" w:semiHidden="1" w:uiPriority="9" w:unhideWhenUsed="1" w:qFormat="1"/>
@@ -11718,7 +12124,6 @@
     <w:lsdException w:name="HTML Sample" w:semiHidden="1" w:unhideWhenUsed="1"/>
     <w:lsdException w:name="HTML Typewriter" w:semiHidden="1" w:unhideWhenUsed="1"/>
     <w:lsdException w:name="HTML Variable" w:semiHidden="1" w:unhideWhenUsed="1"/>
-    <w:lsdException w:name="Normal Table" w:semiHidden="1" w:unhideWhenUsed="1"/>
     <w:lsdException w:name="annotation subject" w:semiHidden="1" w:unhideWhenUsed="1"/>
     <w:lsdException w:name="No List" w:semiHidden="1" w:unhideWhenUsed="1"/>
     <w:lsdException w:name="Outline List 1" w:semiHidden="1" w:unhideWhenUsed="1"/>
@@ -11765,10 +12170,8 @@
     <w:lsdException w:name="Table Subtle 2" w:semiHidden="1" w:unhideWhenUsed="1"/>
     <w:lsdException w:name="Table Web 1" w:semiHidden="1" w:unhideWhenUsed="1"/>
     <w:lsdException w:name="Table Web 2" w:semiHidden="1" w:unhideWhenUsed="1"/>
-    <w:lsdException w:name="Table Web 3" w:semiHidden="1" w:unhideWhenUsed="1"/>
     <w:lsdException w:name="Balloon Text" w:semiHidden="1" w:unhideWhenUsed="1"/>
     <w:lsdException w:name="Table Grid" w:uiPriority="39"/>
-    <w:lsdException w:name="Table Theme" w:semiHidden="1" w:unhideWhenUsed="1"/>
     <w:lsdException w:name="Placeholder Text" w:semiHidden="1"/>
     <w:lsdException w:name="No Spacing" w:uiPriority="1" w:qFormat="1"/>
     <w:lsdException w:name="Light Shading" w:uiPriority="60"/>
@@ -11987,6 +12390,7 @@
     <w:lsdException w:name="Mention" w:semiHidden="1" w:unhideWhenUsed="1"/>
     <w:lsdException w:name="Smart Hyperlink" w:semiHidden="1" w:unhideWhenUsed="1"/>
     <w:lsdException w:name="Unresolved Mention" w:semiHidden="1" w:unhideWhenUsed="1"/>
+    <w:lsdException w:name="Smart Link" w:semiHidden="1" w:unhideWhenUsed="1"/>
   </w:latentStyles>
   <w:style w:type="paragraph" w:default="1" w:styleId="Normal">
     <w:name w:val="Normal"/>
@@ -13676,7 +14080,7 @@
   <w:font w:name="Symbol">
     <w:panose1 w:val="05050102010706020507"/>
     <w:charset w:val="02"/>
-    <w:family w:val="roman"/>
+    <w:family w:val="decorative"/>
     <w:pitch w:val="variable"/>
     <w:sig w:usb0="00000000" w:usb1="10000000" w:usb2="00000000" w:usb3="00000000" w:csb0="80000000" w:csb1="00000000"/>
   </w:font>
@@ -13697,7 +14101,7 @@
   <w:font w:name="Wingdings">
     <w:panose1 w:val="05000000000000000000"/>
     <w:charset w:val="02"/>
-    <w:family w:val="auto"/>
+    <w:family w:val="decorative"/>
     <w:pitch w:val="variable"/>
     <w:sig w:usb0="00000000" w:usb1="10000000" w:usb2="00000000" w:usb3="00000000" w:csb0="80000000" w:csb1="00000000"/>
   </w:font>
@@ -13734,7 +14138,7 @@
     <w:charset w:val="00"/>
     <w:family w:val="swiss"/>
     <w:pitch w:val="variable"/>
-    <w:sig w:usb0="A00006FF" w:usb1="4000205B" w:usb2="00000010" w:usb3="00000000" w:csb0="0000019F" w:csb1="00000000"/>
+    <w:sig w:usb0="A10006FF" w:usb1="4000205B" w:usb2="00000010" w:usb3="00000000" w:csb0="0000019F" w:csb1="00000000"/>
   </w:font>
   <w:font w:name="Calibri Light">
     <w:panose1 w:val="020F0302020204030204"/>
@@ -13833,6 +14237,7 @@
     <w:rsid w:val="00CC3988"/>
     <w:rsid w:val="00CC778B"/>
     <w:rsid w:val="00D166B2"/>
+    <w:rsid w:val="00D35896"/>
     <w:rsid w:val="00D366A3"/>
     <w:rsid w:val="00D43F51"/>
     <w:rsid w:val="00DA0CC1"/>
@@ -13871,7 +14276,7 @@
   <w:themeFontLang w:val="de-DE"/>
   <w:clrSchemeMapping w:bg1="light1" w:t1="dark1" w:bg2="light2" w:t2="dark2" w:accent1="accent1" w:accent2="accent2" w:accent3="accent3" w:accent4="accent4" w:accent5="accent5" w:accent6="accent6" w:hyperlink="hyperlink" w:followedHyperlink="followedHyperlink"/>
   <w:decimalSymbol w:val="."/>
-  <w:listSeparator w:val=";"/>
+  <w:listSeparator w:val=","/>
   <w14:defaultImageDpi w14:val="32767"/>
   <w15:chartTrackingRefBased/>
 </w:settings>
@@ -13890,7 +14295,7 @@
     </w:rPrDefault>
     <w:pPrDefault/>
   </w:docDefaults>
-  <w:latentStyles w:defLockedState="0" w:defUIPriority="99" w:defSemiHidden="0" w:defUnhideWhenUsed="0" w:defQFormat="0" w:count="375">
+  <w:latentStyles w:defLockedState="0" w:defUIPriority="99" w:defSemiHidden="0" w:defUnhideWhenUsed="0" w:defQFormat="0" w:count="376">
     <w:lsdException w:name="Normal" w:uiPriority="0" w:qFormat="1"/>
     <w:lsdException w:name="heading 1" w:uiPriority="9" w:qFormat="1"/>
     <w:lsdException w:name="heading 2" w:semiHidden="1" w:uiPriority="9" w:unhideWhenUsed="1" w:qFormat="1"/>
@@ -13996,7 +14401,6 @@
     <w:lsdException w:name="HTML Sample" w:semiHidden="1" w:unhideWhenUsed="1"/>
     <w:lsdException w:name="HTML Typewriter" w:semiHidden="1" w:unhideWhenUsed="1"/>
     <w:lsdException w:name="HTML Variable" w:semiHidden="1" w:unhideWhenUsed="1"/>
-    <w:lsdException w:name="Normal Table" w:semiHidden="1" w:unhideWhenUsed="1"/>
     <w:lsdException w:name="annotation subject" w:semiHidden="1" w:unhideWhenUsed="1"/>
     <w:lsdException w:name="No List" w:semiHidden="1" w:unhideWhenUsed="1"/>
     <w:lsdException w:name="Outline List 1" w:semiHidden="1" w:unhideWhenUsed="1"/>
@@ -14043,10 +14447,8 @@
     <w:lsdException w:name="Table Subtle 2" w:semiHidden="1" w:unhideWhenUsed="1"/>
     <w:lsdException w:name="Table Web 1" w:semiHidden="1" w:unhideWhenUsed="1"/>
     <w:lsdException w:name="Table Web 2" w:semiHidden="1" w:unhideWhenUsed="1"/>
-    <w:lsdException w:name="Table Web 3" w:semiHidden="1" w:unhideWhenUsed="1"/>
     <w:lsdException w:name="Balloon Text" w:semiHidden="1" w:unhideWhenUsed="1"/>
     <w:lsdException w:name="Table Grid" w:uiPriority="39"/>
-    <w:lsdException w:name="Table Theme" w:semiHidden="1" w:unhideWhenUsed="1"/>
     <w:lsdException w:name="Placeholder Text" w:semiHidden="1"/>
     <w:lsdException w:name="No Spacing" w:uiPriority="1" w:qFormat="1"/>
     <w:lsdException w:name="Light Shading" w:uiPriority="60"/>
@@ -14265,6 +14667,7 @@
     <w:lsdException w:name="Mention" w:semiHidden="1" w:unhideWhenUsed="1"/>
     <w:lsdException w:name="Smart Hyperlink" w:semiHidden="1" w:unhideWhenUsed="1"/>
     <w:lsdException w:name="Unresolved Mention" w:semiHidden="1" w:unhideWhenUsed="1"/>
+    <w:lsdException w:name="Smart Link" w:semiHidden="1" w:unhideWhenUsed="1"/>
   </w:latentStyles>
   <w:style w:type="paragraph" w:default="1" w:styleId="Normal">
     <w:name w:val="Normal"/>
@@ -14735,7 +15138,7 @@
 </file>
 
 <file path=customXml/itemProps1.xml><?xml version="1.0" encoding="utf-8"?>
-<ds:datastoreItem xmlns:ds="http://schemas.openxmlformats.org/officeDocument/2006/customXml" ds:itemID="{7CC9BE0E-FE5A-454F-962B-415E90FBD5E7}">
+<ds:datastoreItem xmlns:ds="http://schemas.openxmlformats.org/officeDocument/2006/customXml" ds:itemID="{F9A64395-D9FA-CB4E-8464-2198F82DE428}">
   <ds:schemaRefs>
     <ds:schemaRef ds:uri="http://schemas.openxmlformats.org/officeDocument/2006/bibliography"/>
   </ds:schemaRefs>

</xml_diff>